<commit_message>
UC09 SF rettet og UC11 tilføjet
</commit_message>
<xml_diff>
--- a/Analyse/UC9/UC9.-.SF-sikkerhedsfaktor.docx
+++ b/Analyse/UC9/UC9.-.SF-sikkerhedsfaktor.docx
@@ -1,10 +1,10 @@
 
 <file path=word/document.xml><?xml version="1.0" encoding="utf-8"?>
-<w:document xmlns:wpc="http://schemas.microsoft.com/office/word/2010/wordprocessingCanvas" xmlns:mc="http://schemas.openxmlformats.org/markup-compatibility/2006" xmlns:o="urn:schemas-microsoft-com:office:office" xmlns:r="http://schemas.openxmlformats.org/officeDocument/2006/relationships" xmlns:m="http://schemas.openxmlformats.org/officeDocument/2006/math" xmlns:v="urn:schemas-microsoft-com:vml" xmlns:wp14="http://schemas.microsoft.com/office/word/2010/wordprocessingDrawing" xmlns:wp="http://schemas.openxmlformats.org/drawingml/2006/wordprocessingDrawing" xmlns:w10="urn:schemas-microsoft-com:office:word" xmlns:w="http://schemas.openxmlformats.org/wordprocessingml/2006/main" xmlns:w14="http://schemas.microsoft.com/office/word/2010/wordml" xmlns:w15="http://schemas.microsoft.com/office/word/2012/wordml" xmlns:wpg="http://schemas.microsoft.com/office/word/2010/wordprocessingGroup" xmlns:wpi="http://schemas.microsoft.com/office/word/2010/wordprocessingInk" xmlns:wne="http://schemas.microsoft.com/office/word/2006/wordml" xmlns:wps="http://schemas.microsoft.com/office/word/2010/wordprocessingShape" mc:Ignorable="w14 w15 wp14">
+<w:document xmlns:wpc="http://schemas.microsoft.com/office/word/2010/wordprocessingCanvas" xmlns:mc="http://schemas.openxmlformats.org/markup-compatibility/2006" xmlns:o="urn:schemas-microsoft-com:office:office" xmlns:r="http://schemas.openxmlformats.org/officeDocument/2006/relationships" xmlns:m="http://schemas.openxmlformats.org/officeDocument/2006/math" xmlns:v="urn:schemas-microsoft-com:vml" xmlns:wp14="http://schemas.microsoft.com/office/word/2010/wordprocessingDrawing" xmlns:wp="http://schemas.openxmlformats.org/drawingml/2006/wordprocessingDrawing" xmlns:w10="urn:schemas-microsoft-com:office:word" xmlns:w="http://schemas.openxmlformats.org/wordprocessingml/2006/main" xmlns:w14="http://schemas.microsoft.com/office/word/2010/wordml" xmlns:wpg="http://schemas.microsoft.com/office/word/2010/wordprocessingGroup" xmlns:wpi="http://schemas.microsoft.com/office/word/2010/wordprocessingInk" xmlns:wne="http://schemas.microsoft.com/office/word/2006/wordml" xmlns:wps="http://schemas.microsoft.com/office/word/2010/wordprocessingShape" mc:Ignorable="w14 wp14">
   <w:body>
     <w:p>
       <w:pPr>
-        <w:pStyle w:val="Heading1"/>
+        <w:pStyle w:val="Overskrift1"/>
       </w:pPr>
       <w:r>
         <w:t>PTE - 009</w:t>
@@ -18,10 +18,18 @@
     </w:p>
     <w:p>
       <w:pPr>
-        <w:pStyle w:val="Heading2"/>
-      </w:pPr>
-      <w:r>
-        <w:t>Afgrænsning (Scope)</w:t>
+        <w:pStyle w:val="Overskrift2"/>
+      </w:pPr>
+      <w:r>
+        <w:t>Afgrænsning (</w:t>
+      </w:r>
+      <w:proofErr w:type="spellStart"/>
+      <w:r>
+        <w:t>Scope</w:t>
+      </w:r>
+      <w:proofErr w:type="spellEnd"/>
+      <w:r>
+        <w:t>)</w:t>
       </w:r>
     </w:p>
     <w:p>
@@ -39,7 +47,7 @@
     </w:p>
     <w:p>
       <w:pPr>
-        <w:pStyle w:val="Heading2"/>
+        <w:pStyle w:val="Overskrift2"/>
       </w:pPr>
       <w:r>
         <w:t>Niveau (Level)</w:t>
@@ -50,20 +58,41 @@
         <w:spacing w:after="0"/>
       </w:pPr>
       <w:r>
-        <w:t>Underfunktion</w:t>
-      </w:r>
-    </w:p>
-    <w:p>
-      <w:pPr>
-        <w:spacing w:after="0"/>
-      </w:pPr>
-    </w:p>
-    <w:p>
-      <w:pPr>
-        <w:pStyle w:val="Heading2"/>
-      </w:pPr>
-      <w:r>
-        <w:t>Primære aktør (Primary Actor)</w:t>
+        <w:t>Brugermål</w:t>
+      </w:r>
+    </w:p>
+    <w:p>
+      <w:pPr>
+        <w:spacing w:after="0"/>
+      </w:pPr>
+    </w:p>
+    <w:p>
+      <w:pPr>
+        <w:pStyle w:val="Overskrift2"/>
+      </w:pPr>
+      <w:proofErr w:type="gramStart"/>
+      <w:r>
+        <w:t>Primære</w:t>
+      </w:r>
+      <w:proofErr w:type="gramEnd"/>
+      <w:r>
+        <w:t xml:space="preserve"> aktør (</w:t>
+      </w:r>
+      <w:proofErr w:type="spellStart"/>
+      <w:r>
+        <w:t>Primary</w:t>
+      </w:r>
+      <w:proofErr w:type="spellEnd"/>
+      <w:r>
+        <w:t xml:space="preserve"> </w:t>
+      </w:r>
+      <w:proofErr w:type="spellStart"/>
+      <w:r>
+        <w:t>Actor</w:t>
+      </w:r>
+      <w:proofErr w:type="spellEnd"/>
+      <w:r>
+        <w:t>)</w:t>
       </w:r>
     </w:p>
     <w:p>
@@ -81,10 +110,26 @@
     </w:p>
     <w:p>
       <w:pPr>
-        <w:pStyle w:val="Heading2"/>
-      </w:pPr>
-      <w:r>
-        <w:t>Interessenter og interesser (Stakeholders and Interests)</w:t>
+        <w:pStyle w:val="Overskrift2"/>
+      </w:pPr>
+      <w:r>
+        <w:t>Interessenter og interesser (</w:t>
+      </w:r>
+      <w:proofErr w:type="spellStart"/>
+      <w:r>
+        <w:t>Stakeholders</w:t>
+      </w:r>
+      <w:proofErr w:type="spellEnd"/>
+      <w:r>
+        <w:t xml:space="preserve"> and </w:t>
+      </w:r>
+      <w:proofErr w:type="spellStart"/>
+      <w:r>
+        <w:t>Interests</w:t>
+      </w:r>
+      <w:proofErr w:type="spellEnd"/>
+      <w:r>
+        <w:t>)</w:t>
       </w:r>
     </w:p>
     <w:p>
@@ -102,10 +147,18 @@
     </w:p>
     <w:p>
       <w:pPr>
-        <w:pStyle w:val="Heading2"/>
-      </w:pPr>
-      <w:r>
-        <w:t>Forudsætninger (Preconditions)</w:t>
+        <w:pStyle w:val="Overskrift2"/>
+      </w:pPr>
+      <w:r>
+        <w:t>Forudsætninger (</w:t>
+      </w:r>
+      <w:proofErr w:type="spellStart"/>
+      <w:r>
+        <w:t>Preconditions</w:t>
+      </w:r>
+      <w:proofErr w:type="spellEnd"/>
+      <w:r>
+        <w:t>)</w:t>
       </w:r>
     </w:p>
     <w:p>
@@ -123,6 +176,7 @@
       <w:r>
         <w:t xml:space="preserve">Systemet indeholder </w:t>
       </w:r>
+      <w:proofErr w:type="spellStart"/>
       <w:r>
         <w:rPr>
           <w:sz w:val="28"/>
@@ -135,6 +189,7 @@
         </w:rPr>
         <w:t>ref</w:t>
       </w:r>
+      <w:proofErr w:type="spellEnd"/>
       <w:r>
         <w:t xml:space="preserve"> resultatet</w:t>
       </w:r>
@@ -154,10 +209,26 @@
     </w:p>
     <w:p>
       <w:pPr>
-        <w:pStyle w:val="Heading2"/>
-      </w:pPr>
-      <w:r>
-        <w:t>Succesgaranti (Success Guarantee / Postconditions)</w:t>
+        <w:pStyle w:val="Overskrift2"/>
+      </w:pPr>
+      <w:r>
+        <w:t xml:space="preserve">Succesgaranti (Success </w:t>
+      </w:r>
+      <w:proofErr w:type="spellStart"/>
+      <w:r>
+        <w:t>Guarantee</w:t>
+      </w:r>
+      <w:proofErr w:type="spellEnd"/>
+      <w:r>
+        <w:t xml:space="preserve"> / </w:t>
+      </w:r>
+      <w:proofErr w:type="spellStart"/>
+      <w:r>
+        <w:t>Postconditions</w:t>
+      </w:r>
+      <w:proofErr w:type="spellEnd"/>
+      <w:r>
+        <w:t>)</w:t>
       </w:r>
     </w:p>
     <w:p>
@@ -175,7 +246,7 @@
     </w:p>
     <w:p>
       <w:pPr>
-        <w:pStyle w:val="Heading2"/>
+        <w:pStyle w:val="Overskrift2"/>
       </w:pPr>
       <w:r>
         <w:t>Hovedscenarie (Main Success Scenario)</w:t>
@@ -183,7 +254,7 @@
     </w:p>
     <w:p>
       <w:pPr>
-        <w:pStyle w:val="ListParagraph"/>
+        <w:pStyle w:val="Listeafsnit"/>
         <w:numPr>
           <w:ilvl w:val="0"/>
           <w:numId w:val="5"/>
@@ -191,12 +262,12 @@
         <w:spacing w:after="0"/>
       </w:pPr>
       <w:r>
-        <w:t xml:space="preserve">Bruger angiver flydespændingen </w:t>
-      </w:r>
-    </w:p>
-    <w:p>
-      <w:pPr>
-        <w:pStyle w:val="ListParagraph"/>
+        <w:t>En bruger vil have udregnet SF</w:t>
+      </w:r>
+    </w:p>
+    <w:p>
+      <w:pPr>
+        <w:pStyle w:val="Listeafsnit"/>
         <w:numPr>
           <w:ilvl w:val="0"/>
           <w:numId w:val="5"/>
@@ -204,24 +275,12 @@
         <w:spacing w:after="0"/>
       </w:pPr>
       <w:r>
-        <w:t xml:space="preserve">Bruger angiver </w:t>
-      </w:r>
-      <w:r>
-        <w:t xml:space="preserve">at systemet skal </w:t>
-      </w:r>
-      <w:r>
-        <w:t>udregn</w:t>
-      </w:r>
-      <w:r>
-        <w:t>e</w:t>
-      </w:r>
-      <w:r>
-        <w:t xml:space="preserve"> SF</w:t>
-      </w:r>
-    </w:p>
-    <w:p>
-      <w:pPr>
-        <w:pStyle w:val="ListParagraph"/>
+        <w:t xml:space="preserve">Bruger angiver flydespændingen </w:t>
+      </w:r>
+    </w:p>
+    <w:p>
+      <w:pPr>
+        <w:pStyle w:val="Listeafsnit"/>
         <w:numPr>
           <w:ilvl w:val="0"/>
           <w:numId w:val="5"/>
@@ -229,12 +288,24 @@
         <w:spacing w:after="0"/>
       </w:pPr>
       <w:r>
-        <w:t>Systemet udregner SF</w:t>
-      </w:r>
-    </w:p>
-    <w:p>
-      <w:pPr>
-        <w:pStyle w:val="ListParagraph"/>
+        <w:t xml:space="preserve">Bruger angiver </w:t>
+      </w:r>
+      <w:r>
+        <w:t xml:space="preserve">at systemet skal </w:t>
+      </w:r>
+      <w:r>
+        <w:t>udregn</w:t>
+      </w:r>
+      <w:r>
+        <w:t>e</w:t>
+      </w:r>
+      <w:r>
+        <w:t xml:space="preserve"> SF</w:t>
+      </w:r>
+    </w:p>
+    <w:p>
+      <w:pPr>
+        <w:pStyle w:val="Listeafsnit"/>
         <w:numPr>
           <w:ilvl w:val="0"/>
           <w:numId w:val="5"/>
@@ -242,19 +313,39 @@
         <w:spacing w:after="0"/>
       </w:pPr>
       <w:r>
-        <w:t>systemet præsentere SF</w:t>
-      </w:r>
-      <w:bookmarkStart w:id="0" w:name="_GoBack"/>
-      <w:bookmarkEnd w:id="0"/>
-    </w:p>
-    <w:p>
-      <w:pPr>
-        <w:spacing w:after="0"/>
-      </w:pPr>
-    </w:p>
-    <w:p>
-      <w:pPr>
-        <w:pStyle w:val="Heading2"/>
+        <w:t>Systemet udregner SF</w:t>
+      </w:r>
+    </w:p>
+    <w:p>
+      <w:pPr>
+        <w:pStyle w:val="Listeafsnit"/>
+        <w:numPr>
+          <w:ilvl w:val="0"/>
+          <w:numId w:val="5"/>
+        </w:numPr>
+        <w:spacing w:after="0"/>
+      </w:pPr>
+      <w:r>
+        <w:t>S</w:t>
+      </w:r>
+      <w:r>
+        <w:t>ystemet præsentere</w:t>
+      </w:r>
+      <w:r>
+        <w:t>r</w:t>
+      </w:r>
+      <w:r>
+        <w:t xml:space="preserve"> SF</w:t>
+      </w:r>
+    </w:p>
+    <w:p>
+      <w:pPr>
+        <w:spacing w:after="0"/>
+      </w:pPr>
+    </w:p>
+    <w:p>
+      <w:pPr>
+        <w:pStyle w:val="Overskrift2"/>
         <w:tabs>
           <w:tab w:val="right" w:pos="9638"/>
         </w:tabs>
@@ -277,7 +368,7 @@
     </w:p>
     <w:p>
       <w:pPr>
-        <w:pStyle w:val="ListParagraph"/>
+        <w:pStyle w:val="Listeafsnit"/>
         <w:numPr>
           <w:ilvl w:val="0"/>
           <w:numId w:val="6"/>
@@ -300,10 +391,18 @@
     </w:p>
     <w:p>
       <w:pPr>
-        <w:pStyle w:val="Heading2"/>
-      </w:pPr>
-      <w:r>
-        <w:t>Ikke-funktionelle krav (Special Requirements)</w:t>
+        <w:pStyle w:val="Overskrift2"/>
+      </w:pPr>
+      <w:r>
+        <w:t xml:space="preserve">Ikke-funktionelle krav (Special </w:t>
+      </w:r>
+      <w:proofErr w:type="spellStart"/>
+      <w:r>
+        <w:t>Requirements</w:t>
+      </w:r>
+      <w:proofErr w:type="spellEnd"/>
+      <w:r>
+        <w:t>)</w:t>
       </w:r>
     </w:p>
     <w:p>
@@ -330,16 +429,54 @@
     </w:p>
     <w:p>
       <w:pPr>
-        <w:pStyle w:val="Heading2"/>
+        <w:pStyle w:val="Overskrift2"/>
         <w:rPr>
           <w:lang w:val="en-US"/>
         </w:rPr>
       </w:pPr>
+      <w:proofErr w:type="spellStart"/>
       <w:r>
         <w:rPr>
           <w:lang w:val="en-US"/>
         </w:rPr>
-        <w:t>Teknologier og dataformater (Technology and Data Variations List)</w:t>
+        <w:t>Teknologier</w:t>
+      </w:r>
+      <w:proofErr w:type="spellEnd"/>
+      <w:r>
+        <w:rPr>
+          <w:lang w:val="en-US"/>
+        </w:rPr>
+        <w:t xml:space="preserve"> </w:t>
+      </w:r>
+      <w:proofErr w:type="spellStart"/>
+      <w:proofErr w:type="gramStart"/>
+      <w:r>
+        <w:rPr>
+          <w:lang w:val="en-US"/>
+        </w:rPr>
+        <w:t>og</w:t>
+      </w:r>
+      <w:proofErr w:type="spellEnd"/>
+      <w:proofErr w:type="gramEnd"/>
+      <w:r>
+        <w:rPr>
+          <w:lang w:val="en-US"/>
+        </w:rPr>
+        <w:t xml:space="preserve"> </w:t>
+      </w:r>
+      <w:proofErr w:type="spellStart"/>
+      <w:r>
+        <w:rPr>
+          <w:lang w:val="en-US"/>
+        </w:rPr>
+        <w:t>dataformater</w:t>
+      </w:r>
+      <w:proofErr w:type="spellEnd"/>
+      <w:r>
+        <w:rPr>
+          <w:lang w:val="en-US"/>
+        </w:rPr>
+        <w:t xml:space="preserve"> (Technology and Data Variations List)</w:t>
       </w:r>
     </w:p>
     <w:p>
@@ -366,10 +503,26 @@
     </w:p>
     <w:p>
       <w:pPr>
-        <w:pStyle w:val="Heading2"/>
-      </w:pPr>
-      <w:r>
-        <w:t>Hyppighed (Frequency of Occurrence)</w:t>
+        <w:pStyle w:val="Overskrift2"/>
+      </w:pPr>
+      <w:r>
+        <w:t>Hyppighed (</w:t>
+      </w:r>
+      <w:proofErr w:type="spellStart"/>
+      <w:r>
+        <w:t>Frequency</w:t>
+      </w:r>
+      <w:proofErr w:type="spellEnd"/>
+      <w:r>
+        <w:t xml:space="preserve"> of </w:t>
+      </w:r>
+      <w:proofErr w:type="spellStart"/>
+      <w:r>
+        <w:t>Occurrence</w:t>
+      </w:r>
+      <w:proofErr w:type="spellEnd"/>
+      <w:r>
+        <w:t>)</w:t>
       </w:r>
     </w:p>
     <w:p>
@@ -387,10 +540,18 @@
     </w:p>
     <w:p>
       <w:pPr>
-        <w:pStyle w:val="Heading2"/>
-      </w:pPr>
-      <w:r>
-        <w:t>Diverse (Miscellaneous)</w:t>
+        <w:pStyle w:val="Overskrift2"/>
+      </w:pPr>
+      <w:r>
+        <w:t>Diverse (</w:t>
+      </w:r>
+      <w:proofErr w:type="spellStart"/>
+      <w:r>
+        <w:t>Miscellaneous</w:t>
+      </w:r>
+      <w:proofErr w:type="spellEnd"/>
+      <w:r>
+        <w:t>)</w:t>
       </w:r>
     </w:p>
     <w:p>
@@ -418,8 +579,8 @@
 </file>
 
 <file path=word/numbering.xml><?xml version="1.0" encoding="utf-8"?>
-<w:numbering xmlns:wpc="http://schemas.microsoft.com/office/word/2010/wordprocessingCanvas" xmlns:mc="http://schemas.openxmlformats.org/markup-compatibility/2006" xmlns:o="urn:schemas-microsoft-com:office:office" xmlns:r="http://schemas.openxmlformats.org/officeDocument/2006/relationships" xmlns:m="http://schemas.openxmlformats.org/officeDocument/2006/math" xmlns:v="urn:schemas-microsoft-com:vml" xmlns:wp14="http://schemas.microsoft.com/office/word/2010/wordprocessingDrawing" xmlns:wp="http://schemas.openxmlformats.org/drawingml/2006/wordprocessingDrawing" xmlns:w10="urn:schemas-microsoft-com:office:word" xmlns:w="http://schemas.openxmlformats.org/wordprocessingml/2006/main" xmlns:w14="http://schemas.microsoft.com/office/word/2010/wordml" xmlns:w15="http://schemas.microsoft.com/office/word/2012/wordml" xmlns:wpg="http://schemas.microsoft.com/office/word/2010/wordprocessingGroup" xmlns:wpi="http://schemas.microsoft.com/office/word/2010/wordprocessingInk" xmlns:wne="http://schemas.microsoft.com/office/word/2006/wordml" xmlns:wps="http://schemas.microsoft.com/office/word/2010/wordprocessingShape" mc:Ignorable="w14 w15 wp14">
-  <w:abstractNum w:abstractNumId="0" w15:restartNumberingAfterBreak="0">
+<w:numbering xmlns:wpc="http://schemas.microsoft.com/office/word/2010/wordprocessingCanvas" xmlns:mc="http://schemas.openxmlformats.org/markup-compatibility/2006" xmlns:o="urn:schemas-microsoft-com:office:office" xmlns:r="http://schemas.openxmlformats.org/officeDocument/2006/relationships" xmlns:m="http://schemas.openxmlformats.org/officeDocument/2006/math" xmlns:v="urn:schemas-microsoft-com:vml" xmlns:wp14="http://schemas.microsoft.com/office/word/2010/wordprocessingDrawing" xmlns:wp="http://schemas.openxmlformats.org/drawingml/2006/wordprocessingDrawing" xmlns:w10="urn:schemas-microsoft-com:office:word" xmlns:w="http://schemas.openxmlformats.org/wordprocessingml/2006/main" xmlns:w14="http://schemas.microsoft.com/office/word/2010/wordml" xmlns:wpg="http://schemas.microsoft.com/office/word/2010/wordprocessingGroup" xmlns:wpi="http://schemas.microsoft.com/office/word/2010/wordprocessingInk" xmlns:wne="http://schemas.microsoft.com/office/word/2006/wordml" xmlns:wps="http://schemas.microsoft.com/office/word/2010/wordprocessingShape" mc:Ignorable="w14 wp14">
+  <w:abstractNum w:abstractNumId="0">
     <w:nsid w:val="105C551C"/>
     <w:multiLevelType w:val="hybridMultilevel"/>
     <w:tmpl w:val="1088AC6C"/>
@@ -505,7 +666,7 @@
       </w:pPr>
     </w:lvl>
   </w:abstractNum>
-  <w:abstractNum w:abstractNumId="1" w15:restartNumberingAfterBreak="0">
+  <w:abstractNum w:abstractNumId="1">
     <w:nsid w:val="1F232DDA"/>
     <w:multiLevelType w:val="hybridMultilevel"/>
     <w:tmpl w:val="E8FE0442"/>
@@ -594,7 +755,7 @@
       </w:pPr>
     </w:lvl>
   </w:abstractNum>
-  <w:abstractNum w:abstractNumId="2" w15:restartNumberingAfterBreak="0">
+  <w:abstractNum w:abstractNumId="2">
     <w:nsid w:val="237A29EC"/>
     <w:multiLevelType w:val="hybridMultilevel"/>
     <w:tmpl w:val="FDECD9DC"/>
@@ -683,7 +844,7 @@
       </w:pPr>
     </w:lvl>
   </w:abstractNum>
-  <w:abstractNum w:abstractNumId="3" w15:restartNumberingAfterBreak="0">
+  <w:abstractNum w:abstractNumId="3">
     <w:nsid w:val="273D14A7"/>
     <w:multiLevelType w:val="hybridMultilevel"/>
     <w:tmpl w:val="D8560512"/>
@@ -769,7 +930,7 @@
       </w:pPr>
     </w:lvl>
   </w:abstractNum>
-  <w:abstractNum w:abstractNumId="4" w15:restartNumberingAfterBreak="0">
+  <w:abstractNum w:abstractNumId="4">
     <w:nsid w:val="36C5582C"/>
     <w:multiLevelType w:val="hybridMultilevel"/>
     <w:tmpl w:val="B17C9282"/>
@@ -855,7 +1016,7 @@
       </w:pPr>
     </w:lvl>
   </w:abstractNum>
-  <w:abstractNum w:abstractNumId="5" w15:restartNumberingAfterBreak="0">
+  <w:abstractNum w:abstractNumId="5">
     <w:nsid w:val="6CC0596C"/>
     <w:multiLevelType w:val="hybridMultilevel"/>
     <w:tmpl w:val="8536DC4A"/>
@@ -963,7 +1124,7 @@
 </file>
 
 <file path=word/styles.xml><?xml version="1.0" encoding="utf-8"?>
-<w:styles xmlns:mc="http://schemas.openxmlformats.org/markup-compatibility/2006" xmlns:r="http://schemas.openxmlformats.org/officeDocument/2006/relationships" xmlns:w="http://schemas.openxmlformats.org/wordprocessingml/2006/main" xmlns:w14="http://schemas.microsoft.com/office/word/2010/wordml" xmlns:w15="http://schemas.microsoft.com/office/word/2012/wordml" mc:Ignorable="w14 w15">
+<w:styles xmlns:mc="http://schemas.openxmlformats.org/markup-compatibility/2006" xmlns:r="http://schemas.openxmlformats.org/officeDocument/2006/relationships" xmlns:w="http://schemas.openxmlformats.org/wordprocessingml/2006/main" xmlns:w14="http://schemas.microsoft.com/office/word/2010/wordml" mc:Ignorable="w14">
   <w:docDefaults>
     <w:rPrDefault>
       <w:rPr>
@@ -979,389 +1140,155 @@
       </w:pPr>
     </w:pPrDefault>
   </w:docDefaults>
-  <w:latentStyles w:defLockedState="0" w:defUIPriority="99" w:defSemiHidden="0" w:defUnhideWhenUsed="0" w:defQFormat="0" w:count="371">
-    <w:lsdException w:name="Normal" w:uiPriority="0" w:qFormat="1"/>
-    <w:lsdException w:name="heading 1" w:uiPriority="9" w:qFormat="1"/>
-    <w:lsdException w:name="heading 2" w:semiHidden="1" w:uiPriority="9" w:unhideWhenUsed="1" w:qFormat="1"/>
-    <w:lsdException w:name="heading 3" w:semiHidden="1" w:uiPriority="9" w:unhideWhenUsed="1" w:qFormat="1"/>
-    <w:lsdException w:name="heading 4" w:semiHidden="1" w:uiPriority="9" w:unhideWhenUsed="1" w:qFormat="1"/>
-    <w:lsdException w:name="heading 5" w:semiHidden="1" w:uiPriority="9" w:unhideWhenUsed="1" w:qFormat="1"/>
-    <w:lsdException w:name="heading 6" w:semiHidden="1" w:uiPriority="9" w:unhideWhenUsed="1" w:qFormat="1"/>
-    <w:lsdException w:name="heading 7" w:semiHidden="1" w:uiPriority="9" w:unhideWhenUsed="1" w:qFormat="1"/>
-    <w:lsdException w:name="heading 8" w:semiHidden="1" w:uiPriority="9" w:unhideWhenUsed="1" w:qFormat="1"/>
-    <w:lsdException w:name="heading 9" w:semiHidden="1" w:uiPriority="9" w:unhideWhenUsed="1" w:qFormat="1"/>
-    <w:lsdException w:name="index 1" w:semiHidden="1" w:unhideWhenUsed="1"/>
-    <w:lsdException w:name="index 2" w:semiHidden="1" w:unhideWhenUsed="1"/>
-    <w:lsdException w:name="index 3" w:semiHidden="1" w:unhideWhenUsed="1"/>
-    <w:lsdException w:name="index 4" w:semiHidden="1" w:unhideWhenUsed="1"/>
-    <w:lsdException w:name="index 5" w:semiHidden="1" w:unhideWhenUsed="1"/>
-    <w:lsdException w:name="index 6" w:semiHidden="1" w:unhideWhenUsed="1"/>
-    <w:lsdException w:name="index 7" w:semiHidden="1" w:unhideWhenUsed="1"/>
-    <w:lsdException w:name="index 8" w:semiHidden="1" w:unhideWhenUsed="1"/>
-    <w:lsdException w:name="index 9" w:semiHidden="1" w:unhideWhenUsed="1"/>
-    <w:lsdException w:name="toc 1" w:semiHidden="1" w:uiPriority="39" w:unhideWhenUsed="1"/>
-    <w:lsdException w:name="toc 2" w:semiHidden="1" w:uiPriority="39" w:unhideWhenUsed="1"/>
-    <w:lsdException w:name="toc 3" w:semiHidden="1" w:uiPriority="39" w:unhideWhenUsed="1"/>
-    <w:lsdException w:name="toc 4" w:semiHidden="1" w:uiPriority="39" w:unhideWhenUsed="1"/>
-    <w:lsdException w:name="toc 5" w:semiHidden="1" w:uiPriority="39" w:unhideWhenUsed="1"/>
-    <w:lsdException w:name="toc 6" w:semiHidden="1" w:uiPriority="39" w:unhideWhenUsed="1"/>
-    <w:lsdException w:name="toc 7" w:semiHidden="1" w:uiPriority="39" w:unhideWhenUsed="1"/>
-    <w:lsdException w:name="toc 8" w:semiHidden="1" w:uiPriority="39" w:unhideWhenUsed="1"/>
-    <w:lsdException w:name="toc 9" w:semiHidden="1" w:uiPriority="39" w:unhideWhenUsed="1"/>
-    <w:lsdException w:name="Normal Indent" w:semiHidden="1" w:unhideWhenUsed="1"/>
-    <w:lsdException w:name="footnote text" w:semiHidden="1" w:unhideWhenUsed="1"/>
-    <w:lsdException w:name="annotation text" w:semiHidden="1" w:unhideWhenUsed="1"/>
-    <w:lsdException w:name="header" w:semiHidden="1" w:unhideWhenUsed="1"/>
-    <w:lsdException w:name="footer" w:semiHidden="1" w:unhideWhenUsed="1"/>
-    <w:lsdException w:name="index heading" w:semiHidden="1" w:unhideWhenUsed="1"/>
-    <w:lsdException w:name="caption" w:semiHidden="1" w:uiPriority="35" w:unhideWhenUsed="1" w:qFormat="1"/>
-    <w:lsdException w:name="table of figures" w:semiHidden="1" w:unhideWhenUsed="1"/>
-    <w:lsdException w:name="envelope address" w:semiHidden="1" w:unhideWhenUsed="1"/>
-    <w:lsdException w:name="envelope return" w:semiHidden="1" w:unhideWhenUsed="1"/>
-    <w:lsdException w:name="footnote reference" w:semiHidden="1" w:unhideWhenUsed="1"/>
-    <w:lsdException w:name="annotation reference" w:semiHidden="1" w:unhideWhenUsed="1"/>
-    <w:lsdException w:name="line number" w:semiHidden="1" w:unhideWhenUsed="1"/>
-    <w:lsdException w:name="page number" w:semiHidden="1" w:unhideWhenUsed="1"/>
-    <w:lsdException w:name="endnote reference" w:semiHidden="1" w:unhideWhenUsed="1"/>
-    <w:lsdException w:name="endnote text" w:semiHidden="1" w:unhideWhenUsed="1"/>
-    <w:lsdException w:name="table of authorities" w:semiHidden="1" w:unhideWhenUsed="1"/>
-    <w:lsdException w:name="macro" w:semiHidden="1" w:unhideWhenUsed="1"/>
-    <w:lsdException w:name="toa heading" w:semiHidden="1" w:unhideWhenUsed="1"/>
-    <w:lsdException w:name="List" w:semiHidden="1" w:unhideWhenUsed="1"/>
-    <w:lsdException w:name="List Bullet" w:semiHidden="1" w:unhideWhenUsed="1"/>
-    <w:lsdException w:name="List Number" w:semiHidden="1" w:unhideWhenUsed="1"/>
-    <w:lsdException w:name="List 2" w:semiHidden="1" w:unhideWhenUsed="1"/>
-    <w:lsdException w:name="List 3" w:semiHidden="1" w:unhideWhenUsed="1"/>
-    <w:lsdException w:name="List 4" w:semiHidden="1" w:unhideWhenUsed="1"/>
-    <w:lsdException w:name="List 5" w:semiHidden="1" w:unhideWhenUsed="1"/>
-    <w:lsdException w:name="List Bullet 2" w:semiHidden="1" w:unhideWhenUsed="1"/>
-    <w:lsdException w:name="List Bullet 3" w:semiHidden="1" w:unhideWhenUsed="1"/>
-    <w:lsdException w:name="List Bullet 4" w:semiHidden="1" w:unhideWhenUsed="1"/>
-    <w:lsdException w:name="List Bullet 5" w:semiHidden="1" w:unhideWhenUsed="1"/>
-    <w:lsdException w:name="List Number 2" w:semiHidden="1" w:unhideWhenUsed="1"/>
-    <w:lsdException w:name="List Number 3" w:semiHidden="1" w:unhideWhenUsed="1"/>
-    <w:lsdException w:name="List Number 4" w:semiHidden="1" w:unhideWhenUsed="1"/>
-    <w:lsdException w:name="List Number 5" w:semiHidden="1" w:unhideWhenUsed="1"/>
-    <w:lsdException w:name="Title" w:uiPriority="10" w:qFormat="1"/>
-    <w:lsdException w:name="Closing" w:semiHidden="1" w:unhideWhenUsed="1"/>
-    <w:lsdException w:name="Signature" w:semiHidden="1" w:unhideWhenUsed="1"/>
-    <w:lsdException w:name="Default Paragraph Font" w:semiHidden="1" w:uiPriority="1" w:unhideWhenUsed="1"/>
-    <w:lsdException w:name="Body Text" w:semiHidden="1" w:unhideWhenUsed="1"/>
-    <w:lsdException w:name="Body Text Indent" w:semiHidden="1" w:unhideWhenUsed="1"/>
-    <w:lsdException w:name="List Continue" w:semiHidden="1" w:unhideWhenUsed="1"/>
-    <w:lsdException w:name="List Continue 2" w:semiHidden="1" w:unhideWhenUsed="1"/>
-    <w:lsdException w:name="List Continue 3" w:semiHidden="1" w:unhideWhenUsed="1"/>
-    <w:lsdException w:name="List Continue 4" w:semiHidden="1" w:unhideWhenUsed="1"/>
-    <w:lsdException w:name="List Continue 5" w:semiHidden="1" w:unhideWhenUsed="1"/>
-    <w:lsdException w:name="Message Header" w:semiHidden="1" w:unhideWhenUsed="1"/>
-    <w:lsdException w:name="Subtitle" w:uiPriority="11" w:qFormat="1"/>
-    <w:lsdException w:name="Salutation" w:semiHidden="1" w:unhideWhenUsed="1"/>
-    <w:lsdException w:name="Date" w:semiHidden="1" w:unhideWhenUsed="1"/>
-    <w:lsdException w:name="Body Text First Indent" w:semiHidden="1" w:unhideWhenUsed="1"/>
-    <w:lsdException w:name="Body Text First Indent 2" w:semiHidden="1" w:unhideWhenUsed="1"/>
-    <w:lsdException w:name="Note Heading" w:semiHidden="1" w:unhideWhenUsed="1"/>
-    <w:lsdException w:name="Body Text 2" w:semiHidden="1" w:unhideWhenUsed="1"/>
-    <w:lsdException w:name="Body Text 3" w:semiHidden="1" w:unhideWhenUsed="1"/>
-    <w:lsdException w:name="Body Text Indent 2" w:semiHidden="1" w:unhideWhenUsed="1"/>
-    <w:lsdException w:name="Body Text Indent 3" w:semiHidden="1" w:unhideWhenUsed="1"/>
-    <w:lsdException w:name="Block Text" w:semiHidden="1" w:unhideWhenUsed="1"/>
-    <w:lsdException w:name="Hyperlink" w:semiHidden="1" w:unhideWhenUsed="1"/>
-    <w:lsdException w:name="FollowedHyperlink" w:semiHidden="1" w:unhideWhenUsed="1"/>
-    <w:lsdException w:name="Strong" w:uiPriority="22" w:qFormat="1"/>
-    <w:lsdException w:name="Emphasis" w:uiPriority="20" w:qFormat="1"/>
-    <w:lsdException w:name="Document Map" w:semiHidden="1" w:unhideWhenUsed="1"/>
-    <w:lsdException w:name="Plain Text" w:semiHidden="1" w:unhideWhenUsed="1"/>
-    <w:lsdException w:name="E-mail Signature" w:semiHidden="1" w:unhideWhenUsed="1"/>
-    <w:lsdException w:name="HTML Top of Form" w:semiHidden="1" w:unhideWhenUsed="1"/>
-    <w:lsdException w:name="HTML Bottom of Form" w:semiHidden="1" w:unhideWhenUsed="1"/>
-    <w:lsdException w:name="Normal (Web)" w:semiHidden="1" w:unhideWhenUsed="1"/>
-    <w:lsdException w:name="HTML Acronym" w:semiHidden="1" w:unhideWhenUsed="1"/>
-    <w:lsdException w:name="HTML Address" w:semiHidden="1" w:unhideWhenUsed="1"/>
-    <w:lsdException w:name="HTML Cite" w:semiHidden="1" w:unhideWhenUsed="1"/>
-    <w:lsdException w:name="HTML Code" w:semiHidden="1" w:unhideWhenUsed="1"/>
-    <w:lsdException w:name="HTML Definition" w:semiHidden="1" w:unhideWhenUsed="1"/>
-    <w:lsdException w:name="HTML Keyboard" w:semiHidden="1" w:unhideWhenUsed="1"/>
-    <w:lsdException w:name="HTML Preformatted" w:semiHidden="1" w:unhideWhenUsed="1"/>
-    <w:lsdException w:name="HTML Sample" w:semiHidden="1" w:unhideWhenUsed="1"/>
-    <w:lsdException w:name="HTML Typewriter" w:semiHidden="1" w:unhideWhenUsed="1"/>
-    <w:lsdException w:name="HTML Variable" w:semiHidden="1" w:unhideWhenUsed="1"/>
-    <w:lsdException w:name="Normal Table" w:semiHidden="1" w:unhideWhenUsed="1"/>
-    <w:lsdException w:name="annotation subject" w:semiHidden="1" w:unhideWhenUsed="1"/>
-    <w:lsdException w:name="No List" w:semiHidden="1" w:unhideWhenUsed="1"/>
-    <w:lsdException w:name="Outline List 1" w:semiHidden="1" w:unhideWhenUsed="1"/>
-    <w:lsdException w:name="Outline List 2" w:semiHidden="1" w:unhideWhenUsed="1"/>
-    <w:lsdException w:name="Outline List 3" w:semiHidden="1" w:unhideWhenUsed="1"/>
-    <w:lsdException w:name="Table Simple 1" w:semiHidden="1" w:unhideWhenUsed="1"/>
-    <w:lsdException w:name="Table Simple 2" w:semiHidden="1" w:unhideWhenUsed="1"/>
-    <w:lsdException w:name="Table Simple 3" w:semiHidden="1" w:unhideWhenUsed="1"/>
-    <w:lsdException w:name="Table Classic 1" w:semiHidden="1" w:unhideWhenUsed="1"/>
-    <w:lsdException w:name="Table Classic 2" w:semiHidden="1" w:unhideWhenUsed="1"/>
-    <w:lsdException w:name="Table Classic 3" w:semiHidden="1" w:unhideWhenUsed="1"/>
-    <w:lsdException w:name="Table Classic 4" w:semiHidden="1" w:unhideWhenUsed="1"/>
-    <w:lsdException w:name="Table Colorful 1" w:semiHidden="1" w:unhideWhenUsed="1"/>
-    <w:lsdException w:name="Table Colorful 2" w:semiHidden="1" w:unhideWhenUsed="1"/>
-    <w:lsdException w:name="Table Colorful 3" w:semiHidden="1" w:unhideWhenUsed="1"/>
-    <w:lsdException w:name="Table Columns 1" w:semiHidden="1" w:unhideWhenUsed="1"/>
-    <w:lsdException w:name="Table Columns 2" w:semiHidden="1" w:unhideWhenUsed="1"/>
-    <w:lsdException w:name="Table Columns 3" w:semiHidden="1" w:unhideWhenUsed="1"/>
-    <w:lsdException w:name="Table Columns 4" w:semiHidden="1" w:unhideWhenUsed="1"/>
-    <w:lsdException w:name="Table Columns 5" w:semiHidden="1" w:unhideWhenUsed="1"/>
-    <w:lsdException w:name="Table Grid 1" w:semiHidden="1" w:unhideWhenUsed="1"/>
-    <w:lsdException w:name="Table Grid 2" w:semiHidden="1" w:unhideWhenUsed="1"/>
-    <w:lsdException w:name="Table Grid 3" w:semiHidden="1" w:unhideWhenUsed="1"/>
-    <w:lsdException w:name="Table Grid 4" w:semiHidden="1" w:unhideWhenUsed="1"/>
-    <w:lsdException w:name="Table Grid 5" w:semiHidden="1" w:unhideWhenUsed="1"/>
-    <w:lsdException w:name="Table Grid 6" w:semiHidden="1" w:unhideWhenUsed="1"/>
-    <w:lsdException w:name="Table Grid 7" w:semiHidden="1" w:unhideWhenUsed="1"/>
-    <w:lsdException w:name="Table Grid 8" w:semiHidden="1" w:unhideWhenUsed="1"/>
-    <w:lsdException w:name="Table List 1" w:semiHidden="1" w:unhideWhenUsed="1"/>
-    <w:lsdException w:name="Table List 2" w:semiHidden="1" w:unhideWhenUsed="1"/>
-    <w:lsdException w:name="Table List 3" w:semiHidden="1" w:unhideWhenUsed="1"/>
-    <w:lsdException w:name="Table List 4" w:semiHidden="1" w:unhideWhenUsed="1"/>
-    <w:lsdException w:name="Table List 5" w:semiHidden="1" w:unhideWhenUsed="1"/>
-    <w:lsdException w:name="Table List 6" w:semiHidden="1" w:unhideWhenUsed="1"/>
-    <w:lsdException w:name="Table List 7" w:semiHidden="1" w:unhideWhenUsed="1"/>
-    <w:lsdException w:name="Table List 8" w:semiHidden="1" w:unhideWhenUsed="1"/>
-    <w:lsdException w:name="Table 3D effects 1" w:semiHidden="1" w:unhideWhenUsed="1"/>
-    <w:lsdException w:name="Table 3D effects 2" w:semiHidden="1" w:unhideWhenUsed="1"/>
-    <w:lsdException w:name="Table 3D effects 3" w:semiHidden="1" w:unhideWhenUsed="1"/>
-    <w:lsdException w:name="Table Contemporary" w:semiHidden="1" w:unhideWhenUsed="1"/>
-    <w:lsdException w:name="Table Elegant" w:semiHidden="1" w:unhideWhenUsed="1"/>
-    <w:lsdException w:name="Table Professional" w:semiHidden="1" w:unhideWhenUsed="1"/>
-    <w:lsdException w:name="Table Subtle 1" w:semiHidden="1" w:unhideWhenUsed="1"/>
-    <w:lsdException w:name="Table Subtle 2" w:semiHidden="1" w:unhideWhenUsed="1"/>
-    <w:lsdException w:name="Table Web 1" w:semiHidden="1" w:unhideWhenUsed="1"/>
-    <w:lsdException w:name="Table Web 2" w:semiHidden="1" w:unhideWhenUsed="1"/>
-    <w:lsdException w:name="Table Web 3" w:semiHidden="1" w:unhideWhenUsed="1"/>
-    <w:lsdException w:name="Balloon Text" w:semiHidden="1" w:unhideWhenUsed="1"/>
-    <w:lsdException w:name="Table Grid" w:uiPriority="59"/>
-    <w:lsdException w:name="Table Theme" w:semiHidden="1" w:unhideWhenUsed="1"/>
-    <w:lsdException w:name="Placeholder Text" w:semiHidden="1"/>
-    <w:lsdException w:name="No Spacing" w:uiPriority="1" w:qFormat="1"/>
-    <w:lsdException w:name="Light Shading" w:uiPriority="60"/>
-    <w:lsdException w:name="Light List" w:uiPriority="61"/>
-    <w:lsdException w:name="Light Grid" w:uiPriority="62"/>
-    <w:lsdException w:name="Medium Shading 1" w:uiPriority="63"/>
-    <w:lsdException w:name="Medium Shading 2" w:uiPriority="64"/>
-    <w:lsdException w:name="Medium List 1" w:uiPriority="65"/>
-    <w:lsdException w:name="Medium List 2" w:uiPriority="66"/>
-    <w:lsdException w:name="Medium Grid 1" w:uiPriority="67"/>
-    <w:lsdException w:name="Medium Grid 2" w:uiPriority="68"/>
-    <w:lsdException w:name="Medium Grid 3" w:uiPriority="69"/>
-    <w:lsdException w:name="Dark List" w:uiPriority="70"/>
-    <w:lsdException w:name="Colorful Shading" w:uiPriority="71"/>
-    <w:lsdException w:name="Colorful List" w:uiPriority="72"/>
-    <w:lsdException w:name="Colorful Grid" w:uiPriority="73"/>
-    <w:lsdException w:name="Light Shading Accent 1" w:uiPriority="60"/>
-    <w:lsdException w:name="Light List Accent 1" w:uiPriority="61"/>
-    <w:lsdException w:name="Light Grid Accent 1" w:uiPriority="62"/>
-    <w:lsdException w:name="Medium Shading 1 Accent 1" w:uiPriority="63"/>
-    <w:lsdException w:name="Medium Shading 2 Accent 1" w:uiPriority="64"/>
-    <w:lsdException w:name="Medium List 1 Accent 1" w:uiPriority="65"/>
-    <w:lsdException w:name="Revision" w:semiHidden="1"/>
-    <w:lsdException w:name="List Paragraph" w:uiPriority="34" w:qFormat="1"/>
-    <w:lsdException w:name="Quote" w:uiPriority="29" w:qFormat="1"/>
-    <w:lsdException w:name="Intense Quote" w:uiPriority="30" w:qFormat="1"/>
-    <w:lsdException w:name="Medium List 2 Accent 1" w:uiPriority="66"/>
-    <w:lsdException w:name="Medium Grid 1 Accent 1" w:uiPriority="67"/>
-    <w:lsdException w:name="Medium Grid 2 Accent 1" w:uiPriority="68"/>
-    <w:lsdException w:name="Medium Grid 3 Accent 1" w:uiPriority="69"/>
-    <w:lsdException w:name="Dark List Accent 1" w:uiPriority="70"/>
-    <w:lsdException w:name="Colorful Shading Accent 1" w:uiPriority="71"/>
-    <w:lsdException w:name="Colorful List Accent 1" w:uiPriority="72"/>
-    <w:lsdException w:name="Colorful Grid Accent 1" w:uiPriority="73"/>
-    <w:lsdException w:name="Light Shading Accent 2" w:uiPriority="60"/>
-    <w:lsdException w:name="Light List Accent 2" w:uiPriority="61"/>
-    <w:lsdException w:name="Light Grid Accent 2" w:uiPriority="62"/>
-    <w:lsdException w:name="Medium Shading 1 Accent 2" w:uiPriority="63"/>
-    <w:lsdException w:name="Medium Shading 2 Accent 2" w:uiPriority="64"/>
-    <w:lsdException w:name="Medium List 1 Accent 2" w:uiPriority="65"/>
-    <w:lsdException w:name="Medium List 2 Accent 2" w:uiPriority="66"/>
-    <w:lsdException w:name="Medium Grid 1 Accent 2" w:uiPriority="67"/>
-    <w:lsdException w:name="Medium Grid 2 Accent 2" w:uiPriority="68"/>
-    <w:lsdException w:name="Medium Grid 3 Accent 2" w:uiPriority="69"/>
-    <w:lsdException w:name="Dark List Accent 2" w:uiPriority="70"/>
-    <w:lsdException w:name="Colorful Shading Accent 2" w:uiPriority="71"/>
-    <w:lsdException w:name="Colorful List Accent 2" w:uiPriority="72"/>
-    <w:lsdException w:name="Colorful Grid Accent 2" w:uiPriority="73"/>
-    <w:lsdException w:name="Light Shading Accent 3" w:uiPriority="60"/>
-    <w:lsdException w:name="Light List Accent 3" w:uiPriority="61"/>
-    <w:lsdException w:name="Light Grid Accent 3" w:uiPriority="62"/>
-    <w:lsdException w:name="Medium Shading 1 Accent 3" w:uiPriority="63"/>
-    <w:lsdException w:name="Medium Shading 2 Accent 3" w:uiPriority="64"/>
-    <w:lsdException w:name="Medium List 1 Accent 3" w:uiPriority="65"/>
-    <w:lsdException w:name="Medium List 2 Accent 3" w:uiPriority="66"/>
-    <w:lsdException w:name="Medium Grid 1 Accent 3" w:uiPriority="67"/>
-    <w:lsdException w:name="Medium Grid 2 Accent 3" w:uiPriority="68"/>
-    <w:lsdException w:name="Medium Grid 3 Accent 3" w:uiPriority="69"/>
-    <w:lsdException w:name="Dark List Accent 3" w:uiPriority="70"/>
-    <w:lsdException w:name="Colorful Shading Accent 3" w:uiPriority="71"/>
-    <w:lsdException w:name="Colorful List Accent 3" w:uiPriority="72"/>
-    <w:lsdException w:name="Colorful Grid Accent 3" w:uiPriority="73"/>
-    <w:lsdException w:name="Light Shading Accent 4" w:uiPriority="60"/>
-    <w:lsdException w:name="Light List Accent 4" w:uiPriority="61"/>
-    <w:lsdException w:name="Light Grid Accent 4" w:uiPriority="62"/>
-    <w:lsdException w:name="Medium Shading 1 Accent 4" w:uiPriority="63"/>
-    <w:lsdException w:name="Medium Shading 2 Accent 4" w:uiPriority="64"/>
-    <w:lsdException w:name="Medium List 1 Accent 4" w:uiPriority="65"/>
-    <w:lsdException w:name="Medium List 2 Accent 4" w:uiPriority="66"/>
-    <w:lsdException w:name="Medium Grid 1 Accent 4" w:uiPriority="67"/>
-    <w:lsdException w:name="Medium Grid 2 Accent 4" w:uiPriority="68"/>
-    <w:lsdException w:name="Medium Grid 3 Accent 4" w:uiPriority="69"/>
-    <w:lsdException w:name="Dark List Accent 4" w:uiPriority="70"/>
-    <w:lsdException w:name="Colorful Shading Accent 4" w:uiPriority="71"/>
-    <w:lsdException w:name="Colorful List Accent 4" w:uiPriority="72"/>
-    <w:lsdException w:name="Colorful Grid Accent 4" w:uiPriority="73"/>
-    <w:lsdException w:name="Light Shading Accent 5" w:uiPriority="60"/>
-    <w:lsdException w:name="Light List Accent 5" w:uiPriority="61"/>
-    <w:lsdException w:name="Light Grid Accent 5" w:uiPriority="62"/>
-    <w:lsdException w:name="Medium Shading 1 Accent 5" w:uiPriority="63"/>
-    <w:lsdException w:name="Medium Shading 2 Accent 5" w:uiPriority="64"/>
-    <w:lsdException w:name="Medium List 1 Accent 5" w:uiPriority="65"/>
-    <w:lsdException w:name="Medium List 2 Accent 5" w:uiPriority="66"/>
-    <w:lsdException w:name="Medium Grid 1 Accent 5" w:uiPriority="67"/>
-    <w:lsdException w:name="Medium Grid 2 Accent 5" w:uiPriority="68"/>
-    <w:lsdException w:name="Medium Grid 3 Accent 5" w:uiPriority="69"/>
-    <w:lsdException w:name="Dark List Accent 5" w:uiPriority="70"/>
-    <w:lsdException w:name="Colorful Shading Accent 5" w:uiPriority="71"/>
-    <w:lsdException w:name="Colorful List Accent 5" w:uiPriority="72"/>
-    <w:lsdException w:name="Colorful Grid Accent 5" w:uiPriority="73"/>
-    <w:lsdException w:name="Light Shading Accent 6" w:uiPriority="60"/>
-    <w:lsdException w:name="Light List Accent 6" w:uiPriority="61"/>
-    <w:lsdException w:name="Light Grid Accent 6" w:uiPriority="62"/>
-    <w:lsdException w:name="Medium Shading 1 Accent 6" w:uiPriority="63"/>
-    <w:lsdException w:name="Medium Shading 2 Accent 6" w:uiPriority="64"/>
-    <w:lsdException w:name="Medium List 1 Accent 6" w:uiPriority="65"/>
-    <w:lsdException w:name="Medium List 2 Accent 6" w:uiPriority="66"/>
-    <w:lsdException w:name="Medium Grid 1 Accent 6" w:uiPriority="67"/>
-    <w:lsdException w:name="Medium Grid 2 Accent 6" w:uiPriority="68"/>
-    <w:lsdException w:name="Medium Grid 3 Accent 6" w:uiPriority="69"/>
-    <w:lsdException w:name="Dark List Accent 6" w:uiPriority="70"/>
-    <w:lsdException w:name="Colorful Shading Accent 6" w:uiPriority="71"/>
-    <w:lsdException w:name="Colorful List Accent 6" w:uiPriority="72"/>
-    <w:lsdException w:name="Colorful Grid Accent 6" w:uiPriority="73"/>
-    <w:lsdException w:name="Subtle Emphasis" w:uiPriority="19" w:qFormat="1"/>
-    <w:lsdException w:name="Intense Emphasis" w:uiPriority="21" w:qFormat="1"/>
-    <w:lsdException w:name="Subtle Reference" w:uiPriority="31" w:qFormat="1"/>
-    <w:lsdException w:name="Intense Reference" w:uiPriority="32" w:qFormat="1"/>
-    <w:lsdException w:name="Book Title" w:uiPriority="33" w:qFormat="1"/>
-    <w:lsdException w:name="Bibliography" w:semiHidden="1" w:uiPriority="37" w:unhideWhenUsed="1"/>
-    <w:lsdException w:name="TOC Heading" w:semiHidden="1" w:uiPriority="39" w:unhideWhenUsed="1" w:qFormat="1"/>
-    <w:lsdException w:name="Plain Table 1" w:uiPriority="41"/>
-    <w:lsdException w:name="Plain Table 2" w:uiPriority="42"/>
-    <w:lsdException w:name="Plain Table 3" w:uiPriority="43"/>
-    <w:lsdException w:name="Plain Table 4" w:uiPriority="44"/>
-    <w:lsdException w:name="Plain Table 5" w:uiPriority="45"/>
-    <w:lsdException w:name="Grid Table Light" w:uiPriority="40"/>
-    <w:lsdException w:name="Grid Table 1 Light" w:uiPriority="46"/>
-    <w:lsdException w:name="Grid Table 2" w:uiPriority="47"/>
-    <w:lsdException w:name="Grid Table 3" w:uiPriority="48"/>
-    <w:lsdException w:name="Grid Table 4" w:uiPriority="49"/>
-    <w:lsdException w:name="Grid Table 5 Dark" w:uiPriority="50"/>
-    <w:lsdException w:name="Grid Table 6 Colorful" w:uiPriority="51"/>
-    <w:lsdException w:name="Grid Table 7 Colorful" w:uiPriority="52"/>
-    <w:lsdException w:name="Grid Table 1 Light Accent 1" w:uiPriority="46"/>
-    <w:lsdException w:name="Grid Table 2 Accent 1" w:uiPriority="47"/>
-    <w:lsdException w:name="Grid Table 3 Accent 1" w:uiPriority="48"/>
-    <w:lsdException w:name="Grid Table 4 Accent 1" w:uiPriority="49"/>
-    <w:lsdException w:name="Grid Table 5 Dark Accent 1" w:uiPriority="50"/>
-    <w:lsdException w:name="Grid Table 6 Colorful Accent 1" w:uiPriority="51"/>
-    <w:lsdException w:name="Grid Table 7 Colorful Accent 1" w:uiPriority="52"/>
-    <w:lsdException w:name="Grid Table 1 Light Accent 2" w:uiPriority="46"/>
-    <w:lsdException w:name="Grid Table 2 Accent 2" w:uiPriority="47"/>
-    <w:lsdException w:name="Grid Table 3 Accent 2" w:uiPriority="48"/>
-    <w:lsdException w:name="Grid Table 4 Accent 2" w:uiPriority="49"/>
-    <w:lsdException w:name="Grid Table 5 Dark Accent 2" w:uiPriority="50"/>
-    <w:lsdException w:name="Grid Table 6 Colorful Accent 2" w:uiPriority="51"/>
-    <w:lsdException w:name="Grid Table 7 Colorful Accent 2" w:uiPriority="52"/>
-    <w:lsdException w:name="Grid Table 1 Light Accent 3" w:uiPriority="46"/>
-    <w:lsdException w:name="Grid Table 2 Accent 3" w:uiPriority="47"/>
-    <w:lsdException w:name="Grid Table 3 Accent 3" w:uiPriority="48"/>
-    <w:lsdException w:name="Grid Table 4 Accent 3" w:uiPriority="49"/>
-    <w:lsdException w:name="Grid Table 5 Dark Accent 3" w:uiPriority="50"/>
-    <w:lsdException w:name="Grid Table 6 Colorful Accent 3" w:uiPriority="51"/>
-    <w:lsdException w:name="Grid Table 7 Colorful Accent 3" w:uiPriority="52"/>
-    <w:lsdException w:name="Grid Table 1 Light Accent 4" w:uiPriority="46"/>
-    <w:lsdException w:name="Grid Table 2 Accent 4" w:uiPriority="47"/>
-    <w:lsdException w:name="Grid Table 3 Accent 4" w:uiPriority="48"/>
-    <w:lsdException w:name="Grid Table 4 Accent 4" w:uiPriority="49"/>
-    <w:lsdException w:name="Grid Table 5 Dark Accent 4" w:uiPriority="50"/>
-    <w:lsdException w:name="Grid Table 6 Colorful Accent 4" w:uiPriority="51"/>
-    <w:lsdException w:name="Grid Table 7 Colorful Accent 4" w:uiPriority="52"/>
-    <w:lsdException w:name="Grid Table 1 Light Accent 5" w:uiPriority="46"/>
-    <w:lsdException w:name="Grid Table 2 Accent 5" w:uiPriority="47"/>
-    <w:lsdException w:name="Grid Table 3 Accent 5" w:uiPriority="48"/>
-    <w:lsdException w:name="Grid Table 4 Accent 5" w:uiPriority="49"/>
-    <w:lsdException w:name="Grid Table 5 Dark Accent 5" w:uiPriority="50"/>
-    <w:lsdException w:name="Grid Table 6 Colorful Accent 5" w:uiPriority="51"/>
-    <w:lsdException w:name="Grid Table 7 Colorful Accent 5" w:uiPriority="52"/>
-    <w:lsdException w:name="Grid Table 1 Light Accent 6" w:uiPriority="46"/>
-    <w:lsdException w:name="Grid Table 2 Accent 6" w:uiPriority="47"/>
-    <w:lsdException w:name="Grid Table 3 Accent 6" w:uiPriority="48"/>
-    <w:lsdException w:name="Grid Table 4 Accent 6" w:uiPriority="49"/>
-    <w:lsdException w:name="Grid Table 5 Dark Accent 6" w:uiPriority="50"/>
-    <w:lsdException w:name="Grid Table 6 Colorful Accent 6" w:uiPriority="51"/>
-    <w:lsdException w:name="Grid Table 7 Colorful Accent 6" w:uiPriority="52"/>
-    <w:lsdException w:name="List Table 1 Light" w:uiPriority="46"/>
-    <w:lsdException w:name="List Table 2" w:uiPriority="47"/>
-    <w:lsdException w:name="List Table 3" w:uiPriority="48"/>
-    <w:lsdException w:name="List Table 4" w:uiPriority="49"/>
-    <w:lsdException w:name="List Table 5 Dark" w:uiPriority="50"/>
-    <w:lsdException w:name="List Table 6 Colorful" w:uiPriority="51"/>
-    <w:lsdException w:name="List Table 7 Colorful" w:uiPriority="52"/>
-    <w:lsdException w:name="List Table 1 Light Accent 1" w:uiPriority="46"/>
-    <w:lsdException w:name="List Table 2 Accent 1" w:uiPriority="47"/>
-    <w:lsdException w:name="List Table 3 Accent 1" w:uiPriority="48"/>
-    <w:lsdException w:name="List Table 4 Accent 1" w:uiPriority="49"/>
-    <w:lsdException w:name="List Table 5 Dark Accent 1" w:uiPriority="50"/>
-    <w:lsdException w:name="List Table 6 Colorful Accent 1" w:uiPriority="51"/>
-    <w:lsdException w:name="List Table 7 Colorful Accent 1" w:uiPriority="52"/>
-    <w:lsdException w:name="List Table 1 Light Accent 2" w:uiPriority="46"/>
-    <w:lsdException w:name="List Table 2 Accent 2" w:uiPriority="47"/>
-    <w:lsdException w:name="List Table 3 Accent 2" w:uiPriority="48"/>
-    <w:lsdException w:name="List Table 4 Accent 2" w:uiPriority="49"/>
-    <w:lsdException w:name="List Table 5 Dark Accent 2" w:uiPriority="50"/>
-    <w:lsdException w:name="List Table 6 Colorful Accent 2" w:uiPriority="51"/>
-    <w:lsdException w:name="List Table 7 Colorful Accent 2" w:uiPriority="52"/>
-    <w:lsdException w:name="List Table 1 Light Accent 3" w:uiPriority="46"/>
-    <w:lsdException w:name="List Table 2 Accent 3" w:uiPriority="47"/>
-    <w:lsdException w:name="List Table 3 Accent 3" w:uiPriority="48"/>
-    <w:lsdException w:name="List Table 4 Accent 3" w:uiPriority="49"/>
-    <w:lsdException w:name="List Table 5 Dark Accent 3" w:uiPriority="50"/>
-    <w:lsdException w:name="List Table 6 Colorful Accent 3" w:uiPriority="51"/>
-    <w:lsdException w:name="List Table 7 Colorful Accent 3" w:uiPriority="52"/>
-    <w:lsdException w:name="List Table 1 Light Accent 4" w:uiPriority="46"/>
-    <w:lsdException w:name="List Table 2 Accent 4" w:uiPriority="47"/>
-    <w:lsdException w:name="List Table 3 Accent 4" w:uiPriority="48"/>
-    <w:lsdException w:name="List Table 4 Accent 4" w:uiPriority="49"/>
-    <w:lsdException w:name="List Table 5 Dark Accent 4" w:uiPriority="50"/>
-    <w:lsdException w:name="List Table 6 Colorful Accent 4" w:uiPriority="51"/>
-    <w:lsdException w:name="List Table 7 Colorful Accent 4" w:uiPriority="52"/>
-    <w:lsdException w:name="List Table 1 Light Accent 5" w:uiPriority="46"/>
-    <w:lsdException w:name="List Table 2 Accent 5" w:uiPriority="47"/>
-    <w:lsdException w:name="List Table 3 Accent 5" w:uiPriority="48"/>
-    <w:lsdException w:name="List Table 4 Accent 5" w:uiPriority="49"/>
-    <w:lsdException w:name="List Table 5 Dark Accent 5" w:uiPriority="50"/>
-    <w:lsdException w:name="List Table 6 Colorful Accent 5" w:uiPriority="51"/>
-    <w:lsdException w:name="List Table 7 Colorful Accent 5" w:uiPriority="52"/>
-    <w:lsdException w:name="List Table 1 Light Accent 6" w:uiPriority="46"/>
-    <w:lsdException w:name="List Table 2 Accent 6" w:uiPriority="47"/>
-    <w:lsdException w:name="List Table 3 Accent 6" w:uiPriority="48"/>
-    <w:lsdException w:name="List Table 4 Accent 6" w:uiPriority="49"/>
-    <w:lsdException w:name="List Table 5 Dark Accent 6" w:uiPriority="50"/>
-    <w:lsdException w:name="List Table 6 Colorful Accent 6" w:uiPriority="51"/>
-    <w:lsdException w:name="List Table 7 Colorful Accent 6" w:uiPriority="52"/>
+  <w:latentStyles w:defLockedState="0" w:defUIPriority="99" w:defSemiHidden="1" w:defUnhideWhenUsed="1" w:defQFormat="0" w:count="267">
+    <w:lsdException w:name="Normal" w:semiHidden="0" w:uiPriority="0" w:unhideWhenUsed="0" w:qFormat="1"/>
+    <w:lsdException w:name="heading 1" w:semiHidden="0" w:uiPriority="9" w:unhideWhenUsed="0" w:qFormat="1"/>
+    <w:lsdException w:name="heading 2" w:uiPriority="9" w:qFormat="1"/>
+    <w:lsdException w:name="heading 3" w:uiPriority="9" w:qFormat="1"/>
+    <w:lsdException w:name="heading 4" w:uiPriority="9" w:qFormat="1"/>
+    <w:lsdException w:name="heading 5" w:uiPriority="9" w:qFormat="1"/>
+    <w:lsdException w:name="heading 6" w:uiPriority="9" w:qFormat="1"/>
+    <w:lsdException w:name="heading 7" w:uiPriority="9" w:qFormat="1"/>
+    <w:lsdException w:name="heading 8" w:uiPriority="9" w:qFormat="1"/>
+    <w:lsdException w:name="heading 9" w:uiPriority="9" w:qFormat="1"/>
+    <w:lsdException w:name="toc 1" w:uiPriority="39"/>
+    <w:lsdException w:name="toc 2" w:uiPriority="39"/>
+    <w:lsdException w:name="toc 3" w:uiPriority="39"/>
+    <w:lsdException w:name="toc 4" w:uiPriority="39"/>
+    <w:lsdException w:name="toc 5" w:uiPriority="39"/>
+    <w:lsdException w:name="toc 6" w:uiPriority="39"/>
+    <w:lsdException w:name="toc 7" w:uiPriority="39"/>
+    <w:lsdException w:name="toc 8" w:uiPriority="39"/>
+    <w:lsdException w:name="toc 9" w:uiPriority="39"/>
+    <w:lsdException w:name="caption" w:uiPriority="35" w:qFormat="1"/>
+    <w:lsdException w:name="Title" w:semiHidden="0" w:uiPriority="10" w:unhideWhenUsed="0" w:qFormat="1"/>
+    <w:lsdException w:name="Default Paragraph Font" w:uiPriority="1"/>
+    <w:lsdException w:name="Subtitle" w:semiHidden="0" w:uiPriority="11" w:unhideWhenUsed="0" w:qFormat="1"/>
+    <w:lsdException w:name="Strong" w:semiHidden="0" w:uiPriority="22" w:unhideWhenUsed="0" w:qFormat="1"/>
+    <w:lsdException w:name="Emphasis" w:semiHidden="0" w:uiPriority="20" w:unhideWhenUsed="0" w:qFormat="1"/>
+    <w:lsdException w:name="Table Grid" w:semiHidden="0" w:uiPriority="59" w:unhideWhenUsed="0"/>
+    <w:lsdException w:name="Placeholder Text" w:unhideWhenUsed="0"/>
+    <w:lsdException w:name="No Spacing" w:semiHidden="0" w:uiPriority="1" w:unhideWhenUsed="0" w:qFormat="1"/>
+    <w:lsdException w:name="Light Shading" w:semiHidden="0" w:uiPriority="60" w:unhideWhenUsed="0"/>
+    <w:lsdException w:name="Light List" w:semiHidden="0" w:uiPriority="61" w:unhideWhenUsed="0"/>
+    <w:lsdException w:name="Light Grid" w:semiHidden="0" w:uiPriority="62" w:unhideWhenUsed="0"/>
+    <w:lsdException w:name="Medium Shading 1" w:semiHidden="0" w:uiPriority="63" w:unhideWhenUsed="0"/>
+    <w:lsdException w:name="Medium Shading 2" w:semiHidden="0" w:uiPriority="64" w:unhideWhenUsed="0"/>
+    <w:lsdException w:name="Medium List 1" w:semiHidden="0" w:uiPriority="65" w:unhideWhenUsed="0"/>
+    <w:lsdException w:name="Medium List 2" w:semiHidden="0" w:uiPriority="66" w:unhideWhenUsed="0"/>
+    <w:lsdException w:name="Medium Grid 1" w:semiHidden="0" w:uiPriority="67" w:unhideWhenUsed="0"/>
+    <w:lsdException w:name="Medium Grid 2" w:semiHidden="0" w:uiPriority="68" w:unhideWhenUsed="0"/>
+    <w:lsdException w:name="Medium Grid 3" w:semiHidden="0" w:uiPriority="69" w:unhideWhenUsed="0"/>
+    <w:lsdException w:name="Dark List" w:semiHidden="0" w:uiPriority="70" w:unhideWhenUsed="0"/>
+    <w:lsdException w:name="Colorful Shading" w:semiHidden="0" w:uiPriority="71" w:unhideWhenUsed="0"/>
+    <w:lsdException w:name="Colorful List" w:semiHidden="0" w:uiPriority="72" w:unhideWhenUsed="0"/>
+    <w:lsdException w:name="Colorful Grid" w:semiHidden="0" w:uiPriority="73" w:unhideWhenUsed="0"/>
+    <w:lsdException w:name="Light Shading Accent 1" w:semiHidden="0" w:uiPriority="60" w:unhideWhenUsed="0"/>
+    <w:lsdException w:name="Light List Accent 1" w:semiHidden="0" w:uiPriority="61" w:unhideWhenUsed="0"/>
+    <w:lsdException w:name="Light Grid Accent 1" w:semiHidden="0" w:uiPriority="62" w:unhideWhenUsed="0"/>
+    <w:lsdException w:name="Medium Shading 1 Accent 1" w:semiHidden="0" w:uiPriority="63" w:unhideWhenUsed="0"/>
+    <w:lsdException w:name="Medium Shading 2 Accent 1" w:semiHidden="0" w:uiPriority="64" w:unhideWhenUsed="0"/>
+    <w:lsdException w:name="Medium List 1 Accent 1" w:semiHidden="0" w:uiPriority="65" w:unhideWhenUsed="0"/>
+    <w:lsdException w:name="Revision" w:unhideWhenUsed="0"/>
+    <w:lsdException w:name="List Paragraph" w:semiHidden="0" w:uiPriority="34" w:unhideWhenUsed="0" w:qFormat="1"/>
+    <w:lsdException w:name="Quote" w:semiHidden="0" w:uiPriority="29" w:unhideWhenUsed="0" w:qFormat="1"/>
+    <w:lsdException w:name="Intense Quote" w:semiHidden="0" w:uiPriority="30" w:unhideWhenUsed="0" w:qFormat="1"/>
+    <w:lsdException w:name="Medium List 2 Accent 1" w:semiHidden="0" w:uiPriority="66" w:unhideWhenUsed="0"/>
+    <w:lsdException w:name="Medium Grid 1 Accent 1" w:semiHidden="0" w:uiPriority="67" w:unhideWhenUsed="0"/>
+    <w:lsdException w:name="Medium Grid 2 Accent 1" w:semiHidden="0" w:uiPriority="68" w:unhideWhenUsed="0"/>
+    <w:lsdException w:name="Medium Grid 3 Accent 1" w:semiHidden="0" w:uiPriority="69" w:unhideWhenUsed="0"/>
+    <w:lsdException w:name="Dark List Accent 1" w:semiHidden="0" w:uiPriority="70" w:unhideWhenUsed="0"/>
+    <w:lsdException w:name="Colorful Shading Accent 1" w:semiHidden="0" w:uiPriority="71" w:unhideWhenUsed="0"/>
+    <w:lsdException w:name="Colorful List Accent 1" w:semiHidden="0" w:uiPriority="72" w:unhideWhenUsed="0"/>
+    <w:lsdException w:name="Colorful Grid Accent 1" w:semiHidden="0" w:uiPriority="73" w:unhideWhenUsed="0"/>
+    <w:lsdException w:name="Light Shading Accent 2" w:semiHidden="0" w:uiPriority="60" w:unhideWhenUsed="0"/>
+    <w:lsdException w:name="Light List Accent 2" w:semiHidden="0" w:uiPriority="61" w:unhideWhenUsed="0"/>
+    <w:lsdException w:name="Light Grid Accent 2" w:semiHidden="0" w:uiPriority="62" w:unhideWhenUsed="0"/>
+    <w:lsdException w:name="Medium Shading 1 Accent 2" w:semiHidden="0" w:uiPriority="63" w:unhideWhenUsed="0"/>
+    <w:lsdException w:name="Medium Shading 2 Accent 2" w:semiHidden="0" w:uiPriority="64" w:unhideWhenUsed="0"/>
+    <w:lsdException w:name="Medium List 1 Accent 2" w:semiHidden="0" w:uiPriority="65" w:unhideWhenUsed="0"/>
+    <w:lsdException w:name="Medium List 2 Accent 2" w:semiHidden="0" w:uiPriority="66" w:unhideWhenUsed="0"/>
+    <w:lsdException w:name="Medium Grid 1 Accent 2" w:semiHidden="0" w:uiPriority="67" w:unhideWhenUsed="0"/>
+    <w:lsdException w:name="Medium Grid 2 Accent 2" w:semiHidden="0" w:uiPriority="68" w:unhideWhenUsed="0"/>
+    <w:lsdException w:name="Medium Grid 3 Accent 2" w:semiHidden="0" w:uiPriority="69" w:unhideWhenUsed="0"/>
+    <w:lsdException w:name="Dark List Accent 2" w:semiHidden="0" w:uiPriority="70" w:unhideWhenUsed="0"/>
+    <w:lsdException w:name="Colorful Shading Accent 2" w:semiHidden="0" w:uiPriority="71" w:unhideWhenUsed="0"/>
+    <w:lsdException w:name="Colorful List Accent 2" w:semiHidden="0" w:uiPriority="72" w:unhideWhenUsed="0"/>
+    <w:lsdException w:name="Colorful Grid Accent 2" w:semiHidden="0" w:uiPriority="73" w:unhideWhenUsed="0"/>
+    <w:lsdException w:name="Light Shading Accent 3" w:semiHidden="0" w:uiPriority="60" w:unhideWhenUsed="0"/>
+    <w:lsdException w:name="Light List Accent 3" w:semiHidden="0" w:uiPriority="61" w:unhideWhenUsed="0"/>
+    <w:lsdException w:name="Light Grid Accent 3" w:semiHidden="0" w:uiPriority="62" w:unhideWhenUsed="0"/>
+    <w:lsdException w:name="Medium Shading 1 Accent 3" w:semiHidden="0" w:uiPriority="63" w:unhideWhenUsed="0"/>
+    <w:lsdException w:name="Medium Shading 2 Accent 3" w:semiHidden="0" w:uiPriority="64" w:unhideWhenUsed="0"/>
+    <w:lsdException w:name="Medium List 1 Accent 3" w:semiHidden="0" w:uiPriority="65" w:unhideWhenUsed="0"/>
+    <w:lsdException w:name="Medium List 2 Accent 3" w:semiHidden="0" w:uiPriority="66" w:unhideWhenUsed="0"/>
+    <w:lsdException w:name="Medium Grid 1 Accent 3" w:semiHidden="0" w:uiPriority="67" w:unhideWhenUsed="0"/>
+    <w:lsdException w:name="Medium Grid 2 Accent 3" w:semiHidden="0" w:uiPriority="68" w:unhideWhenUsed="0"/>
+    <w:lsdException w:name="Medium Grid 3 Accent 3" w:semiHidden="0" w:uiPriority="69" w:unhideWhenUsed="0"/>
+    <w:lsdException w:name="Dark List Accent 3" w:semiHidden="0" w:uiPriority="70" w:unhideWhenUsed="0"/>
+    <w:lsdException w:name="Colorful Shading Accent 3" w:semiHidden="0" w:uiPriority="71" w:unhideWhenUsed="0"/>
+    <w:lsdException w:name="Colorful List Accent 3" w:semiHidden="0" w:uiPriority="72" w:unhideWhenUsed="0"/>
+    <w:lsdException w:name="Colorful Grid Accent 3" w:semiHidden="0" w:uiPriority="73" w:unhideWhenUsed="0"/>
+    <w:lsdException w:name="Light Shading Accent 4" w:semiHidden="0" w:uiPriority="60" w:unhideWhenUsed="0"/>
+    <w:lsdException w:name="Light List Accent 4" w:semiHidden="0" w:uiPriority="61" w:unhideWhenUsed="0"/>
+    <w:lsdException w:name="Light Grid Accent 4" w:semiHidden="0" w:uiPriority="62" w:unhideWhenUsed="0"/>
+    <w:lsdException w:name="Medium Shading 1 Accent 4" w:semiHidden="0" w:uiPriority="63" w:unhideWhenUsed="0"/>
+    <w:lsdException w:name="Medium Shading 2 Accent 4" w:semiHidden="0" w:uiPriority="64" w:unhideWhenUsed="0"/>
+    <w:lsdException w:name="Medium List 1 Accent 4" w:semiHidden="0" w:uiPriority="65" w:unhideWhenUsed="0"/>
+    <w:lsdException w:name="Medium List 2 Accent 4" w:semiHidden="0" w:uiPriority="66" w:unhideWhenUsed="0"/>
+    <w:lsdException w:name="Medium Grid 1 Accent 4" w:semiHidden="0" w:uiPriority="67" w:unhideWhenUsed="0"/>
+    <w:lsdException w:name="Medium Grid 2 Accent 4" w:semiHidden="0" w:uiPriority="68" w:unhideWhenUsed="0"/>
+    <w:lsdException w:name="Medium Grid 3 Accent 4" w:semiHidden="0" w:uiPriority="69" w:unhideWhenUsed="0"/>
+    <w:lsdException w:name="Dark List Accent 4" w:semiHidden="0" w:uiPriority="70" w:unhideWhenUsed="0"/>
+    <w:lsdException w:name="Colorful Shading Accent 4" w:semiHidden="0" w:uiPriority="71" w:unhideWhenUsed="0"/>
+    <w:lsdException w:name="Colorful List Accent 4" w:semiHidden="0" w:uiPriority="72" w:unhideWhenUsed="0"/>
+    <w:lsdException w:name="Colorful Grid Accent 4" w:semiHidden="0" w:uiPriority="73" w:unhideWhenUsed="0"/>
+    <w:lsdException w:name="Light Shading Accent 5" w:semiHidden="0" w:uiPriority="60" w:unhideWhenUsed="0"/>
+    <w:lsdException w:name="Light List Accent 5" w:semiHidden="0" w:uiPriority="61" w:unhideWhenUsed="0"/>
+    <w:lsdException w:name="Light Grid Accent 5" w:semiHidden="0" w:uiPriority="62" w:unhideWhenUsed="0"/>
+    <w:lsdException w:name="Medium Shading 1 Accent 5" w:semiHidden="0" w:uiPriority="63" w:unhideWhenUsed="0"/>
+    <w:lsdException w:name="Medium Shading 2 Accent 5" w:semiHidden="0" w:uiPriority="64" w:unhideWhenUsed="0"/>
+    <w:lsdException w:name="Medium List 1 Accent 5" w:semiHidden="0" w:uiPriority="65" w:unhideWhenUsed="0"/>
+    <w:lsdException w:name="Medium List 2 Accent 5" w:semiHidden="0" w:uiPriority="66" w:unhideWhenUsed="0"/>
+    <w:lsdException w:name="Medium Grid 1 Accent 5" w:semiHidden="0" w:uiPriority="67" w:unhideWhenUsed="0"/>
+    <w:lsdException w:name="Medium Grid 2 Accent 5" w:semiHidden="0" w:uiPriority="68" w:unhideWhenUsed="0"/>
+    <w:lsdException w:name="Medium Grid 3 Accent 5" w:semiHidden="0" w:uiPriority="69" w:unhideWhenUsed="0"/>
+    <w:lsdException w:name="Dark List Accent 5" w:semiHidden="0" w:uiPriority="70" w:unhideWhenUsed="0"/>
+    <w:lsdException w:name="Colorful Shading Accent 5" w:semiHidden="0" w:uiPriority="71" w:unhideWhenUsed="0"/>
+    <w:lsdException w:name="Colorful List Accent 5" w:semiHidden="0" w:uiPriority="72" w:unhideWhenUsed="0"/>
+    <w:lsdException w:name="Colorful Grid Accent 5" w:semiHidden="0" w:uiPriority="73" w:unhideWhenUsed="0"/>
+    <w:lsdException w:name="Light Shading Accent 6" w:semiHidden="0" w:uiPriority="60" w:unhideWhenUsed="0"/>
+    <w:lsdException w:name="Light List Accent 6" w:semiHidden="0" w:uiPriority="61" w:unhideWhenUsed="0"/>
+    <w:lsdException w:name="Light Grid Accent 6" w:semiHidden="0" w:uiPriority="62" w:unhideWhenUsed="0"/>
+    <w:lsdException w:name="Medium Shading 1 Accent 6" w:semiHidden="0" w:uiPriority="63" w:unhideWhenUsed="0"/>
+    <w:lsdException w:name="Medium Shading 2 Accent 6" w:semiHidden="0" w:uiPriority="64" w:unhideWhenUsed="0"/>
+    <w:lsdException w:name="Medium List 1 Accent 6" w:semiHidden="0" w:uiPriority="65" w:unhideWhenUsed="0"/>
+    <w:lsdException w:name="Medium List 2 Accent 6" w:semiHidden="0" w:uiPriority="66" w:unhideWhenUsed="0"/>
+    <w:lsdException w:name="Medium Grid 1 Accent 6" w:semiHidden="0" w:uiPriority="67" w:unhideWhenUsed="0"/>
+    <w:lsdException w:name="Medium Grid 2 Accent 6" w:semiHidden="0" w:uiPriority="68" w:unhideWhenUsed="0"/>
+    <w:lsdException w:name="Medium Grid 3 Accent 6" w:semiHidden="0" w:uiPriority="69" w:unhideWhenUsed="0"/>
+    <w:lsdException w:name="Dark List Accent 6" w:semiHidden="0" w:uiPriority="70" w:unhideWhenUsed="0"/>
+    <w:lsdException w:name="Colorful Shading Accent 6" w:semiHidden="0" w:uiPriority="71" w:unhideWhenUsed="0"/>
+    <w:lsdException w:name="Colorful List Accent 6" w:semiHidden="0" w:uiPriority="72" w:unhideWhenUsed="0"/>
+    <w:lsdException w:name="Colorful Grid Accent 6" w:semiHidden="0" w:uiPriority="73" w:unhideWhenUsed="0"/>
+    <w:lsdException w:name="Subtle Emphasis" w:semiHidden="0" w:uiPriority="19" w:unhideWhenUsed="0" w:qFormat="1"/>
+    <w:lsdException w:name="Intense Emphasis" w:semiHidden="0" w:uiPriority="21" w:unhideWhenUsed="0" w:qFormat="1"/>
+    <w:lsdException w:name="Subtle Reference" w:semiHidden="0" w:uiPriority="31" w:unhideWhenUsed="0" w:qFormat="1"/>
+    <w:lsdException w:name="Intense Reference" w:semiHidden="0" w:uiPriority="32" w:unhideWhenUsed="0" w:qFormat="1"/>
+    <w:lsdException w:name="Book Title" w:semiHidden="0" w:uiPriority="33" w:unhideWhenUsed="0" w:qFormat="1"/>
+    <w:lsdException w:name="Bibliography" w:uiPriority="37"/>
+    <w:lsdException w:name="TOC Heading" w:uiPriority="39" w:qFormat="1"/>
   </w:latentStyles>
   <w:style w:type="paragraph" w:default="1" w:styleId="Normal">
     <w:name w:val="Normal"/>
     <w:qFormat/>
     <w:rsid w:val="009F4EF9"/>
   </w:style>
-  <w:style w:type="paragraph" w:styleId="Heading1">
+  <w:style w:type="paragraph" w:styleId="Overskrift1">
     <w:name w:val="heading 1"/>
     <w:basedOn w:val="Normal"/>
     <w:next w:val="Normal"/>
-    <w:link w:val="Heading1Char"/>
+    <w:link w:val="Overskrift1Tegn"/>
     <w:uiPriority w:val="9"/>
     <w:qFormat/>
     <w:rsid w:val="0093736F"/>
@@ -1378,11 +1305,11 @@
       <w:szCs w:val="32"/>
     </w:rPr>
   </w:style>
-  <w:style w:type="paragraph" w:styleId="Heading2">
+  <w:style w:type="paragraph" w:styleId="Overskrift2">
     <w:name w:val="heading 2"/>
     <w:basedOn w:val="Normal"/>
     <w:next w:val="Normal"/>
-    <w:link w:val="Heading2Char"/>
+    <w:link w:val="Overskrift2Tegn"/>
     <w:uiPriority w:val="9"/>
     <w:unhideWhenUsed/>
     <w:qFormat/>
@@ -1400,11 +1327,11 @@
       <w:szCs w:val="26"/>
     </w:rPr>
   </w:style>
-  <w:style w:type="paragraph" w:styleId="Heading3">
+  <w:style w:type="paragraph" w:styleId="Overskrift3">
     <w:name w:val="heading 3"/>
     <w:basedOn w:val="Normal"/>
     <w:next w:val="Normal"/>
-    <w:link w:val="Heading3Char"/>
+    <w:link w:val="Overskrift3Tegn"/>
     <w:uiPriority w:val="9"/>
     <w:unhideWhenUsed/>
     <w:qFormat/>
@@ -1422,13 +1349,13 @@
       <w:color w:val="4F81BD" w:themeColor="accent1"/>
     </w:rPr>
   </w:style>
-  <w:style w:type="character" w:default="1" w:styleId="DefaultParagraphFont">
+  <w:style w:type="character" w:default="1" w:styleId="Standardskrifttypeiafsnit">
     <w:name w:val="Default Paragraph Font"/>
     <w:uiPriority w:val="1"/>
     <w:semiHidden/>
     <w:unhideWhenUsed/>
   </w:style>
-  <w:style w:type="table" w:default="1" w:styleId="TableNormal">
+  <w:style w:type="table" w:default="1" w:styleId="Tabel-Normal">
     <w:name w:val="Normal Table"/>
     <w:uiPriority w:val="99"/>
     <w:semiHidden/>
@@ -1443,16 +1370,16 @@
       </w:tblCellMar>
     </w:tblPr>
   </w:style>
-  <w:style w:type="numbering" w:default="1" w:styleId="NoList">
+  <w:style w:type="numbering" w:default="1" w:styleId="Ingenoversigt">
     <w:name w:val="No List"/>
     <w:uiPriority w:val="99"/>
     <w:semiHidden/>
     <w:unhideWhenUsed/>
   </w:style>
-  <w:style w:type="character" w:customStyle="1" w:styleId="Heading3Char">
-    <w:name w:val="Heading 3 Char"/>
-    <w:basedOn w:val="DefaultParagraphFont"/>
-    <w:link w:val="Heading3"/>
+  <w:style w:type="character" w:customStyle="1" w:styleId="Overskrift3Tegn">
+    <w:name w:val="Overskrift 3 Tegn"/>
+    <w:basedOn w:val="Standardskrifttypeiafsnit"/>
+    <w:link w:val="Overskrift3"/>
     <w:uiPriority w:val="9"/>
     <w:rsid w:val="009F4EF9"/>
     <w:rPr>
@@ -1462,10 +1389,10 @@
       <w:color w:val="4F81BD" w:themeColor="accent1"/>
     </w:rPr>
   </w:style>
-  <w:style w:type="character" w:customStyle="1" w:styleId="Heading1Char">
-    <w:name w:val="Heading 1 Char"/>
-    <w:basedOn w:val="DefaultParagraphFont"/>
-    <w:link w:val="Heading1"/>
+  <w:style w:type="character" w:customStyle="1" w:styleId="Overskrift1Tegn">
+    <w:name w:val="Overskrift 1 Tegn"/>
+    <w:basedOn w:val="Standardskrifttypeiafsnit"/>
+    <w:link w:val="Overskrift1"/>
     <w:uiPriority w:val="9"/>
     <w:rsid w:val="0093736F"/>
     <w:rPr>
@@ -1475,10 +1402,10 @@
       <w:szCs w:val="32"/>
     </w:rPr>
   </w:style>
-  <w:style w:type="character" w:customStyle="1" w:styleId="Heading2Char">
-    <w:name w:val="Heading 2 Char"/>
-    <w:basedOn w:val="DefaultParagraphFont"/>
-    <w:link w:val="Heading2"/>
+  <w:style w:type="character" w:customStyle="1" w:styleId="Overskrift2Tegn">
+    <w:name w:val="Overskrift 2 Tegn"/>
+    <w:basedOn w:val="Standardskrifttypeiafsnit"/>
+    <w:link w:val="Overskrift2"/>
     <w:uiPriority w:val="9"/>
     <w:rsid w:val="0093736F"/>
     <w:rPr>
@@ -1488,7 +1415,330 @@
       <w:szCs w:val="26"/>
     </w:rPr>
   </w:style>
-  <w:style w:type="paragraph" w:styleId="ListParagraph">
+  <w:style w:type="paragraph" w:styleId="Listeafsnit">
+    <w:name w:val="List Paragraph"/>
+    <w:basedOn w:val="Normal"/>
+    <w:uiPriority w:val="34"/>
+    <w:qFormat/>
+    <w:rsid w:val="0093736F"/>
+    <w:pPr>
+      <w:spacing w:after="160" w:line="259" w:lineRule="auto"/>
+      <w:ind w:left="720"/>
+      <w:contextualSpacing/>
+    </w:pPr>
+  </w:style>
+  <w:style w:type="paragraph" w:styleId="NormalWeb">
+    <w:name w:val="Normal (Web)"/>
+    <w:basedOn w:val="Normal"/>
+    <w:uiPriority w:val="99"/>
+    <w:unhideWhenUsed/>
+    <w:rsid w:val="0093736F"/>
+    <w:pPr>
+      <w:spacing w:before="100" w:beforeAutospacing="1" w:after="100" w:afterAutospacing="1" w:line="240" w:lineRule="auto"/>
+    </w:pPr>
+    <w:rPr>
+      <w:rFonts w:ascii="Times New Roman" w:hAnsi="Times New Roman" w:cs="Times New Roman"/>
+      <w:sz w:val="24"/>
+      <w:szCs w:val="24"/>
+      <w:lang w:eastAsia="da-DK"/>
+    </w:rPr>
+  </w:style>
+</w:styles>
+</file>
+
+<file path=word/stylesWithEffects.xml><?xml version="1.0" encoding="utf-8"?>
+<w:styles xmlns:wpc="http://schemas.microsoft.com/office/word/2010/wordprocessingCanvas" xmlns:mc="http://schemas.openxmlformats.org/markup-compatibility/2006" xmlns:o="urn:schemas-microsoft-com:office:office" xmlns:r="http://schemas.openxmlformats.org/officeDocument/2006/relationships" xmlns:m="http://schemas.openxmlformats.org/officeDocument/2006/math" xmlns:v="urn:schemas-microsoft-com:vml" xmlns:wp14="http://schemas.microsoft.com/office/word/2010/wordprocessingDrawing" xmlns:wp="http://schemas.openxmlformats.org/drawingml/2006/wordprocessingDrawing" xmlns:w10="urn:schemas-microsoft-com:office:word" xmlns:w="http://schemas.openxmlformats.org/wordprocessingml/2006/main" xmlns:w14="http://schemas.microsoft.com/office/word/2010/wordml" xmlns:wpg="http://schemas.microsoft.com/office/word/2010/wordprocessingGroup" xmlns:wpi="http://schemas.microsoft.com/office/word/2010/wordprocessingInk" xmlns:wne="http://schemas.microsoft.com/office/word/2006/wordml" xmlns:wps="http://schemas.microsoft.com/office/word/2010/wordprocessingShape" mc:Ignorable="w14 wp14">
+  <w:docDefaults>
+    <w:rPrDefault>
+      <w:rPr>
+        <w:rFonts w:asciiTheme="minorHAnsi" w:eastAsiaTheme="minorHAnsi" w:hAnsiTheme="minorHAnsi" w:cstheme="minorBidi"/>
+        <w:sz w:val="22"/>
+        <w:szCs w:val="22"/>
+        <w:lang w:val="da-DK" w:eastAsia="en-US" w:bidi="ar-SA"/>
+      </w:rPr>
+    </w:rPrDefault>
+    <w:pPrDefault>
+      <w:pPr>
+        <w:spacing w:after="200" w:line="276" w:lineRule="auto"/>
+      </w:pPr>
+    </w:pPrDefault>
+  </w:docDefaults>
+  <w:latentStyles w:defLockedState="0" w:defUIPriority="99" w:defSemiHidden="1" w:defUnhideWhenUsed="1" w:defQFormat="0" w:count="267">
+    <w:lsdException w:name="Normal" w:semiHidden="0" w:uiPriority="0" w:unhideWhenUsed="0" w:qFormat="1"/>
+    <w:lsdException w:name="heading 1" w:semiHidden="0" w:uiPriority="9" w:unhideWhenUsed="0" w:qFormat="1"/>
+    <w:lsdException w:name="heading 2" w:uiPriority="9" w:qFormat="1"/>
+    <w:lsdException w:name="heading 3" w:uiPriority="9" w:qFormat="1"/>
+    <w:lsdException w:name="heading 4" w:uiPriority="9" w:qFormat="1"/>
+    <w:lsdException w:name="heading 5" w:uiPriority="9" w:qFormat="1"/>
+    <w:lsdException w:name="heading 6" w:uiPriority="9" w:qFormat="1"/>
+    <w:lsdException w:name="heading 7" w:uiPriority="9" w:qFormat="1"/>
+    <w:lsdException w:name="heading 8" w:uiPriority="9" w:qFormat="1"/>
+    <w:lsdException w:name="heading 9" w:uiPriority="9" w:qFormat="1"/>
+    <w:lsdException w:name="toc 1" w:uiPriority="39"/>
+    <w:lsdException w:name="toc 2" w:uiPriority="39"/>
+    <w:lsdException w:name="toc 3" w:uiPriority="39"/>
+    <w:lsdException w:name="toc 4" w:uiPriority="39"/>
+    <w:lsdException w:name="toc 5" w:uiPriority="39"/>
+    <w:lsdException w:name="toc 6" w:uiPriority="39"/>
+    <w:lsdException w:name="toc 7" w:uiPriority="39"/>
+    <w:lsdException w:name="toc 8" w:uiPriority="39"/>
+    <w:lsdException w:name="toc 9" w:uiPriority="39"/>
+    <w:lsdException w:name="caption" w:uiPriority="35" w:qFormat="1"/>
+    <w:lsdException w:name="Title" w:semiHidden="0" w:uiPriority="10" w:unhideWhenUsed="0" w:qFormat="1"/>
+    <w:lsdException w:name="Default Paragraph Font" w:uiPriority="1"/>
+    <w:lsdException w:name="Subtitle" w:semiHidden="0" w:uiPriority="11" w:unhideWhenUsed="0" w:qFormat="1"/>
+    <w:lsdException w:name="Strong" w:semiHidden="0" w:uiPriority="22" w:unhideWhenUsed="0" w:qFormat="1"/>
+    <w:lsdException w:name="Emphasis" w:semiHidden="0" w:uiPriority="20" w:unhideWhenUsed="0" w:qFormat="1"/>
+    <w:lsdException w:name="Table Grid" w:semiHidden="0" w:uiPriority="59" w:unhideWhenUsed="0"/>
+    <w:lsdException w:name="Placeholder Text" w:unhideWhenUsed="0"/>
+    <w:lsdException w:name="No Spacing" w:semiHidden="0" w:uiPriority="1" w:unhideWhenUsed="0" w:qFormat="1"/>
+    <w:lsdException w:name="Light Shading" w:semiHidden="0" w:uiPriority="60" w:unhideWhenUsed="0"/>
+    <w:lsdException w:name="Light List" w:semiHidden="0" w:uiPriority="61" w:unhideWhenUsed="0"/>
+    <w:lsdException w:name="Light Grid" w:semiHidden="0" w:uiPriority="62" w:unhideWhenUsed="0"/>
+    <w:lsdException w:name="Medium Shading 1" w:semiHidden="0" w:uiPriority="63" w:unhideWhenUsed="0"/>
+    <w:lsdException w:name="Medium Shading 2" w:semiHidden="0" w:uiPriority="64" w:unhideWhenUsed="0"/>
+    <w:lsdException w:name="Medium List 1" w:semiHidden="0" w:uiPriority="65" w:unhideWhenUsed="0"/>
+    <w:lsdException w:name="Medium List 2" w:semiHidden="0" w:uiPriority="66" w:unhideWhenUsed="0"/>
+    <w:lsdException w:name="Medium Grid 1" w:semiHidden="0" w:uiPriority="67" w:unhideWhenUsed="0"/>
+    <w:lsdException w:name="Medium Grid 2" w:semiHidden="0" w:uiPriority="68" w:unhideWhenUsed="0"/>
+    <w:lsdException w:name="Medium Grid 3" w:semiHidden="0" w:uiPriority="69" w:unhideWhenUsed="0"/>
+    <w:lsdException w:name="Dark List" w:semiHidden="0" w:uiPriority="70" w:unhideWhenUsed="0"/>
+    <w:lsdException w:name="Colorful Shading" w:semiHidden="0" w:uiPriority="71" w:unhideWhenUsed="0"/>
+    <w:lsdException w:name="Colorful List" w:semiHidden="0" w:uiPriority="72" w:unhideWhenUsed="0"/>
+    <w:lsdException w:name="Colorful Grid" w:semiHidden="0" w:uiPriority="73" w:unhideWhenUsed="0"/>
+    <w:lsdException w:name="Light Shading Accent 1" w:semiHidden="0" w:uiPriority="60" w:unhideWhenUsed="0"/>
+    <w:lsdException w:name="Light List Accent 1" w:semiHidden="0" w:uiPriority="61" w:unhideWhenUsed="0"/>
+    <w:lsdException w:name="Light Grid Accent 1" w:semiHidden="0" w:uiPriority="62" w:unhideWhenUsed="0"/>
+    <w:lsdException w:name="Medium Shading 1 Accent 1" w:semiHidden="0" w:uiPriority="63" w:unhideWhenUsed="0"/>
+    <w:lsdException w:name="Medium Shading 2 Accent 1" w:semiHidden="0" w:uiPriority="64" w:unhideWhenUsed="0"/>
+    <w:lsdException w:name="Medium List 1 Accent 1" w:semiHidden="0" w:uiPriority="65" w:unhideWhenUsed="0"/>
+    <w:lsdException w:name="Revision" w:unhideWhenUsed="0"/>
+    <w:lsdException w:name="List Paragraph" w:semiHidden="0" w:uiPriority="34" w:unhideWhenUsed="0" w:qFormat="1"/>
+    <w:lsdException w:name="Quote" w:semiHidden="0" w:uiPriority="29" w:unhideWhenUsed="0" w:qFormat="1"/>
+    <w:lsdException w:name="Intense Quote" w:semiHidden="0" w:uiPriority="30" w:unhideWhenUsed="0" w:qFormat="1"/>
+    <w:lsdException w:name="Medium List 2 Accent 1" w:semiHidden="0" w:uiPriority="66" w:unhideWhenUsed="0"/>
+    <w:lsdException w:name="Medium Grid 1 Accent 1" w:semiHidden="0" w:uiPriority="67" w:unhideWhenUsed="0"/>
+    <w:lsdException w:name="Medium Grid 2 Accent 1" w:semiHidden="0" w:uiPriority="68" w:unhideWhenUsed="0"/>
+    <w:lsdException w:name="Medium Grid 3 Accent 1" w:semiHidden="0" w:uiPriority="69" w:unhideWhenUsed="0"/>
+    <w:lsdException w:name="Dark List Accent 1" w:semiHidden="0" w:uiPriority="70" w:unhideWhenUsed="0"/>
+    <w:lsdException w:name="Colorful Shading Accent 1" w:semiHidden="0" w:uiPriority="71" w:unhideWhenUsed="0"/>
+    <w:lsdException w:name="Colorful List Accent 1" w:semiHidden="0" w:uiPriority="72" w:unhideWhenUsed="0"/>
+    <w:lsdException w:name="Colorful Grid Accent 1" w:semiHidden="0" w:uiPriority="73" w:unhideWhenUsed="0"/>
+    <w:lsdException w:name="Light Shading Accent 2" w:semiHidden="0" w:uiPriority="60" w:unhideWhenUsed="0"/>
+    <w:lsdException w:name="Light List Accent 2" w:semiHidden="0" w:uiPriority="61" w:unhideWhenUsed="0"/>
+    <w:lsdException w:name="Light Grid Accent 2" w:semiHidden="0" w:uiPriority="62" w:unhideWhenUsed="0"/>
+    <w:lsdException w:name="Medium Shading 1 Accent 2" w:semiHidden="0" w:uiPriority="63" w:unhideWhenUsed="0"/>
+    <w:lsdException w:name="Medium Shading 2 Accent 2" w:semiHidden="0" w:uiPriority="64" w:unhideWhenUsed="0"/>
+    <w:lsdException w:name="Medium List 1 Accent 2" w:semiHidden="0" w:uiPriority="65" w:unhideWhenUsed="0"/>
+    <w:lsdException w:name="Medium List 2 Accent 2" w:semiHidden="0" w:uiPriority="66" w:unhideWhenUsed="0"/>
+    <w:lsdException w:name="Medium Grid 1 Accent 2" w:semiHidden="0" w:uiPriority="67" w:unhideWhenUsed="0"/>
+    <w:lsdException w:name="Medium Grid 2 Accent 2" w:semiHidden="0" w:uiPriority="68" w:unhideWhenUsed="0"/>
+    <w:lsdException w:name="Medium Grid 3 Accent 2" w:semiHidden="0" w:uiPriority="69" w:unhideWhenUsed="0"/>
+    <w:lsdException w:name="Dark List Accent 2" w:semiHidden="0" w:uiPriority="70" w:unhideWhenUsed="0"/>
+    <w:lsdException w:name="Colorful Shading Accent 2" w:semiHidden="0" w:uiPriority="71" w:unhideWhenUsed="0"/>
+    <w:lsdException w:name="Colorful List Accent 2" w:semiHidden="0" w:uiPriority="72" w:unhideWhenUsed="0"/>
+    <w:lsdException w:name="Colorful Grid Accent 2" w:semiHidden="0" w:uiPriority="73" w:unhideWhenUsed="0"/>
+    <w:lsdException w:name="Light Shading Accent 3" w:semiHidden="0" w:uiPriority="60" w:unhideWhenUsed="0"/>
+    <w:lsdException w:name="Light List Accent 3" w:semiHidden="0" w:uiPriority="61" w:unhideWhenUsed="0"/>
+    <w:lsdException w:name="Light Grid Accent 3" w:semiHidden="0" w:uiPriority="62" w:unhideWhenUsed="0"/>
+    <w:lsdException w:name="Medium Shading 1 Accent 3" w:semiHidden="0" w:uiPriority="63" w:unhideWhenUsed="0"/>
+    <w:lsdException w:name="Medium Shading 2 Accent 3" w:semiHidden="0" w:uiPriority="64" w:unhideWhenUsed="0"/>
+    <w:lsdException w:name="Medium List 1 Accent 3" w:semiHidden="0" w:uiPriority="65" w:unhideWhenUsed="0"/>
+    <w:lsdException w:name="Medium List 2 Accent 3" w:semiHidden="0" w:uiPriority="66" w:unhideWhenUsed="0"/>
+    <w:lsdException w:name="Medium Grid 1 Accent 3" w:semiHidden="0" w:uiPriority="67" w:unhideWhenUsed="0"/>
+    <w:lsdException w:name="Medium Grid 2 Accent 3" w:semiHidden="0" w:uiPriority="68" w:unhideWhenUsed="0"/>
+    <w:lsdException w:name="Medium Grid 3 Accent 3" w:semiHidden="0" w:uiPriority="69" w:unhideWhenUsed="0"/>
+    <w:lsdException w:name="Dark List Accent 3" w:semiHidden="0" w:uiPriority="70" w:unhideWhenUsed="0"/>
+    <w:lsdException w:name="Colorful Shading Accent 3" w:semiHidden="0" w:uiPriority="71" w:unhideWhenUsed="0"/>
+    <w:lsdException w:name="Colorful List Accent 3" w:semiHidden="0" w:uiPriority="72" w:unhideWhenUsed="0"/>
+    <w:lsdException w:name="Colorful Grid Accent 3" w:semiHidden="0" w:uiPriority="73" w:unhideWhenUsed="0"/>
+    <w:lsdException w:name="Light Shading Accent 4" w:semiHidden="0" w:uiPriority="60" w:unhideWhenUsed="0"/>
+    <w:lsdException w:name="Light List Accent 4" w:semiHidden="0" w:uiPriority="61" w:unhideWhenUsed="0"/>
+    <w:lsdException w:name="Light Grid Accent 4" w:semiHidden="0" w:uiPriority="62" w:unhideWhenUsed="0"/>
+    <w:lsdException w:name="Medium Shading 1 Accent 4" w:semiHidden="0" w:uiPriority="63" w:unhideWhenUsed="0"/>
+    <w:lsdException w:name="Medium Shading 2 Accent 4" w:semiHidden="0" w:uiPriority="64" w:unhideWhenUsed="0"/>
+    <w:lsdException w:name="Medium List 1 Accent 4" w:semiHidden="0" w:uiPriority="65" w:unhideWhenUsed="0"/>
+    <w:lsdException w:name="Medium List 2 Accent 4" w:semiHidden="0" w:uiPriority="66" w:unhideWhenUsed="0"/>
+    <w:lsdException w:name="Medium Grid 1 Accent 4" w:semiHidden="0" w:uiPriority="67" w:unhideWhenUsed="0"/>
+    <w:lsdException w:name="Medium Grid 2 Accent 4" w:semiHidden="0" w:uiPriority="68" w:unhideWhenUsed="0"/>
+    <w:lsdException w:name="Medium Grid 3 Accent 4" w:semiHidden="0" w:uiPriority="69" w:unhideWhenUsed="0"/>
+    <w:lsdException w:name="Dark List Accent 4" w:semiHidden="0" w:uiPriority="70" w:unhideWhenUsed="0"/>
+    <w:lsdException w:name="Colorful Shading Accent 4" w:semiHidden="0" w:uiPriority="71" w:unhideWhenUsed="0"/>
+    <w:lsdException w:name="Colorful List Accent 4" w:semiHidden="0" w:uiPriority="72" w:unhideWhenUsed="0"/>
+    <w:lsdException w:name="Colorful Grid Accent 4" w:semiHidden="0" w:uiPriority="73" w:unhideWhenUsed="0"/>
+    <w:lsdException w:name="Light Shading Accent 5" w:semiHidden="0" w:uiPriority="60" w:unhideWhenUsed="0"/>
+    <w:lsdException w:name="Light List Accent 5" w:semiHidden="0" w:uiPriority="61" w:unhideWhenUsed="0"/>
+    <w:lsdException w:name="Light Grid Accent 5" w:semiHidden="0" w:uiPriority="62" w:unhideWhenUsed="0"/>
+    <w:lsdException w:name="Medium Shading 1 Accent 5" w:semiHidden="0" w:uiPriority="63" w:unhideWhenUsed="0"/>
+    <w:lsdException w:name="Medium Shading 2 Accent 5" w:semiHidden="0" w:uiPriority="64" w:unhideWhenUsed="0"/>
+    <w:lsdException w:name="Medium List 1 Accent 5" w:semiHidden="0" w:uiPriority="65" w:unhideWhenUsed="0"/>
+    <w:lsdException w:name="Medium List 2 Accent 5" w:semiHidden="0" w:uiPriority="66" w:unhideWhenUsed="0"/>
+    <w:lsdException w:name="Medium Grid 1 Accent 5" w:semiHidden="0" w:uiPriority="67" w:unhideWhenUsed="0"/>
+    <w:lsdException w:name="Medium Grid 2 Accent 5" w:semiHidden="0" w:uiPriority="68" w:unhideWhenUsed="0"/>
+    <w:lsdException w:name="Medium Grid 3 Accent 5" w:semiHidden="0" w:uiPriority="69" w:unhideWhenUsed="0"/>
+    <w:lsdException w:name="Dark List Accent 5" w:semiHidden="0" w:uiPriority="70" w:unhideWhenUsed="0"/>
+    <w:lsdException w:name="Colorful Shading Accent 5" w:semiHidden="0" w:uiPriority="71" w:unhideWhenUsed="0"/>
+    <w:lsdException w:name="Colorful List Accent 5" w:semiHidden="0" w:uiPriority="72" w:unhideWhenUsed="0"/>
+    <w:lsdException w:name="Colorful Grid Accent 5" w:semiHidden="0" w:uiPriority="73" w:unhideWhenUsed="0"/>
+    <w:lsdException w:name="Light Shading Accent 6" w:semiHidden="0" w:uiPriority="60" w:unhideWhenUsed="0"/>
+    <w:lsdException w:name="Light List Accent 6" w:semiHidden="0" w:uiPriority="61" w:unhideWhenUsed="0"/>
+    <w:lsdException w:name="Light Grid Accent 6" w:semiHidden="0" w:uiPriority="62" w:unhideWhenUsed="0"/>
+    <w:lsdException w:name="Medium Shading 1 Accent 6" w:semiHidden="0" w:uiPriority="63" w:unhideWhenUsed="0"/>
+    <w:lsdException w:name="Medium Shading 2 Accent 6" w:semiHidden="0" w:uiPriority="64" w:unhideWhenUsed="0"/>
+    <w:lsdException w:name="Medium List 1 Accent 6" w:semiHidden="0" w:uiPriority="65" w:unhideWhenUsed="0"/>
+    <w:lsdException w:name="Medium List 2 Accent 6" w:semiHidden="0" w:uiPriority="66" w:unhideWhenUsed="0"/>
+    <w:lsdException w:name="Medium Grid 1 Accent 6" w:semiHidden="0" w:uiPriority="67" w:unhideWhenUsed="0"/>
+    <w:lsdException w:name="Medium Grid 2 Accent 6" w:semiHidden="0" w:uiPriority="68" w:unhideWhenUsed="0"/>
+    <w:lsdException w:name="Medium Grid 3 Accent 6" w:semiHidden="0" w:uiPriority="69" w:unhideWhenUsed="0"/>
+    <w:lsdException w:name="Dark List Accent 6" w:semiHidden="0" w:uiPriority="70" w:unhideWhenUsed="0"/>
+    <w:lsdException w:name="Colorful Shading Accent 6" w:semiHidden="0" w:uiPriority="71" w:unhideWhenUsed="0"/>
+    <w:lsdException w:name="Colorful List Accent 6" w:semiHidden="0" w:uiPriority="72" w:unhideWhenUsed="0"/>
+    <w:lsdException w:name="Colorful Grid Accent 6" w:semiHidden="0" w:uiPriority="73" w:unhideWhenUsed="0"/>
+    <w:lsdException w:name="Subtle Emphasis" w:semiHidden="0" w:uiPriority="19" w:unhideWhenUsed="0" w:qFormat="1"/>
+    <w:lsdException w:name="Intense Emphasis" w:semiHidden="0" w:uiPriority="21" w:unhideWhenUsed="0" w:qFormat="1"/>
+    <w:lsdException w:name="Subtle Reference" w:semiHidden="0" w:uiPriority="31" w:unhideWhenUsed="0" w:qFormat="1"/>
+    <w:lsdException w:name="Intense Reference" w:semiHidden="0" w:uiPriority="32" w:unhideWhenUsed="0" w:qFormat="1"/>
+    <w:lsdException w:name="Book Title" w:semiHidden="0" w:uiPriority="33" w:unhideWhenUsed="0" w:qFormat="1"/>
+    <w:lsdException w:name="Bibliography" w:uiPriority="37"/>
+    <w:lsdException w:name="TOC Heading" w:uiPriority="39" w:qFormat="1"/>
+  </w:latentStyles>
+  <w:style w:type="paragraph" w:default="1" w:styleId="Normal">
+    <w:name w:val="Normal"/>
+    <w:qFormat/>
+    <w:rsid w:val="009F4EF9"/>
+  </w:style>
+  <w:style w:type="paragraph" w:styleId="Overskrift1">
+    <w:name w:val="heading 1"/>
+    <w:basedOn w:val="Normal"/>
+    <w:next w:val="Normal"/>
+    <w:link w:val="Overskrift1Tegn"/>
+    <w:uiPriority w:val="9"/>
+    <w:qFormat/>
+    <w:rsid w:val="0093736F"/>
+    <w:pPr>
+      <w:keepNext/>
+      <w:keepLines/>
+      <w:spacing w:before="240" w:after="0" w:line="259" w:lineRule="auto"/>
+      <w:outlineLvl w:val="0"/>
+    </w:pPr>
+    <w:rPr>
+      <w:rFonts w:asciiTheme="majorHAnsi" w:eastAsiaTheme="majorEastAsia" w:hAnsiTheme="majorHAnsi" w:cstheme="majorBidi"/>
+      <w:color w:val="365F91" w:themeColor="accent1" w:themeShade="BF"/>
+      <w:sz w:val="32"/>
+      <w:szCs w:val="32"/>
+    </w:rPr>
+  </w:style>
+  <w:style w:type="paragraph" w:styleId="Overskrift2">
+    <w:name w:val="heading 2"/>
+    <w:basedOn w:val="Normal"/>
+    <w:next w:val="Normal"/>
+    <w:link w:val="Overskrift2Tegn"/>
+    <w:uiPriority w:val="9"/>
+    <w:unhideWhenUsed/>
+    <w:qFormat/>
+    <w:rsid w:val="0093736F"/>
+    <w:pPr>
+      <w:keepNext/>
+      <w:keepLines/>
+      <w:spacing w:before="40" w:after="0" w:line="259" w:lineRule="auto"/>
+      <w:outlineLvl w:val="1"/>
+    </w:pPr>
+    <w:rPr>
+      <w:rFonts w:asciiTheme="majorHAnsi" w:eastAsiaTheme="majorEastAsia" w:hAnsiTheme="majorHAnsi" w:cstheme="majorBidi"/>
+      <w:color w:val="365F91" w:themeColor="accent1" w:themeShade="BF"/>
+      <w:sz w:val="26"/>
+      <w:szCs w:val="26"/>
+    </w:rPr>
+  </w:style>
+  <w:style w:type="paragraph" w:styleId="Overskrift3">
+    <w:name w:val="heading 3"/>
+    <w:basedOn w:val="Normal"/>
+    <w:next w:val="Normal"/>
+    <w:link w:val="Overskrift3Tegn"/>
+    <w:uiPriority w:val="9"/>
+    <w:unhideWhenUsed/>
+    <w:qFormat/>
+    <w:rsid w:val="009F4EF9"/>
+    <w:pPr>
+      <w:keepNext/>
+      <w:keepLines/>
+      <w:spacing w:before="200" w:after="0"/>
+      <w:outlineLvl w:val="2"/>
+    </w:pPr>
+    <w:rPr>
+      <w:rFonts w:asciiTheme="majorHAnsi" w:eastAsiaTheme="majorEastAsia" w:hAnsiTheme="majorHAnsi" w:cstheme="majorBidi"/>
+      <w:b/>
+      <w:bCs/>
+      <w:color w:val="4F81BD" w:themeColor="accent1"/>
+    </w:rPr>
+  </w:style>
+  <w:style w:type="character" w:default="1" w:styleId="Standardskrifttypeiafsnit">
+    <w:name w:val="Default Paragraph Font"/>
+    <w:uiPriority w:val="1"/>
+    <w:semiHidden/>
+    <w:unhideWhenUsed/>
+  </w:style>
+  <w:style w:type="table" w:default="1" w:styleId="Tabel-Normal">
+    <w:name w:val="Normal Table"/>
+    <w:uiPriority w:val="99"/>
+    <w:semiHidden/>
+    <w:unhideWhenUsed/>
+    <w:tblPr>
+      <w:tblInd w:w="0" w:type="dxa"/>
+      <w:tblCellMar>
+        <w:top w:w="0" w:type="dxa"/>
+        <w:left w:w="108" w:type="dxa"/>
+        <w:bottom w:w="0" w:type="dxa"/>
+        <w:right w:w="108" w:type="dxa"/>
+      </w:tblCellMar>
+    </w:tblPr>
+  </w:style>
+  <w:style w:type="numbering" w:default="1" w:styleId="Ingenoversigt">
+    <w:name w:val="No List"/>
+    <w:uiPriority w:val="99"/>
+    <w:semiHidden/>
+    <w:unhideWhenUsed/>
+  </w:style>
+  <w:style w:type="character" w:customStyle="1" w:styleId="Overskrift3Tegn">
+    <w:name w:val="Overskrift 3 Tegn"/>
+    <w:basedOn w:val="Standardskrifttypeiafsnit"/>
+    <w:link w:val="Overskrift3"/>
+    <w:uiPriority w:val="9"/>
+    <w:rsid w:val="009F4EF9"/>
+    <w:rPr>
+      <w:rFonts w:asciiTheme="majorHAnsi" w:eastAsiaTheme="majorEastAsia" w:hAnsiTheme="majorHAnsi" w:cstheme="majorBidi"/>
+      <w:b/>
+      <w:bCs/>
+      <w:color w:val="4F81BD" w:themeColor="accent1"/>
+    </w:rPr>
+  </w:style>
+  <w:style w:type="character" w:customStyle="1" w:styleId="Overskrift1Tegn">
+    <w:name w:val="Overskrift 1 Tegn"/>
+    <w:basedOn w:val="Standardskrifttypeiafsnit"/>
+    <w:link w:val="Overskrift1"/>
+    <w:uiPriority w:val="9"/>
+    <w:rsid w:val="0093736F"/>
+    <w:rPr>
+      <w:rFonts w:asciiTheme="majorHAnsi" w:eastAsiaTheme="majorEastAsia" w:hAnsiTheme="majorHAnsi" w:cstheme="majorBidi"/>
+      <w:color w:val="365F91" w:themeColor="accent1" w:themeShade="BF"/>
+      <w:sz w:val="32"/>
+      <w:szCs w:val="32"/>
+    </w:rPr>
+  </w:style>
+  <w:style w:type="character" w:customStyle="1" w:styleId="Overskrift2Tegn">
+    <w:name w:val="Overskrift 2 Tegn"/>
+    <w:basedOn w:val="Standardskrifttypeiafsnit"/>
+    <w:link w:val="Overskrift2"/>
+    <w:uiPriority w:val="9"/>
+    <w:rsid w:val="0093736F"/>
+    <w:rPr>
+      <w:rFonts w:asciiTheme="majorHAnsi" w:eastAsiaTheme="majorEastAsia" w:hAnsiTheme="majorHAnsi" w:cstheme="majorBidi"/>
+      <w:color w:val="365F91" w:themeColor="accent1" w:themeShade="BF"/>
+      <w:sz w:val="26"/>
+      <w:szCs w:val="26"/>
+    </w:rPr>
+  </w:style>
+  <w:style w:type="paragraph" w:styleId="Listeafsnit">
     <w:name w:val="List Paragraph"/>
     <w:basedOn w:val="Normal"/>
     <w:uiPriority w:val="34"/>

</xml_diff>

<commit_message>
UC9 modified for regning af sikkerhedsfaktor
</commit_message>
<xml_diff>
--- a/Analyse/UC9/UC9.-.SF-sikkerhedsfaktor.docx
+++ b/Analyse/UC9/UC9.-.SF-sikkerhedsfaktor.docx
@@ -1,10 +1,10 @@
 
 <file path=word/document.xml><?xml version="1.0" encoding="utf-8"?>
-<w:document xmlns:wpc="http://schemas.microsoft.com/office/word/2010/wordprocessingCanvas" xmlns:mc="http://schemas.openxmlformats.org/markup-compatibility/2006" xmlns:o="urn:schemas-microsoft-com:office:office" xmlns:r="http://schemas.openxmlformats.org/officeDocument/2006/relationships" xmlns:m="http://schemas.openxmlformats.org/officeDocument/2006/math" xmlns:v="urn:schemas-microsoft-com:vml" xmlns:wp14="http://schemas.microsoft.com/office/word/2010/wordprocessingDrawing" xmlns:wp="http://schemas.openxmlformats.org/drawingml/2006/wordprocessingDrawing" xmlns:w10="urn:schemas-microsoft-com:office:word" xmlns:w="http://schemas.openxmlformats.org/wordprocessingml/2006/main" xmlns:w14="http://schemas.microsoft.com/office/word/2010/wordml" xmlns:wpg="http://schemas.microsoft.com/office/word/2010/wordprocessingGroup" xmlns:wpi="http://schemas.microsoft.com/office/word/2010/wordprocessingInk" xmlns:wne="http://schemas.microsoft.com/office/word/2006/wordml" xmlns:wps="http://schemas.microsoft.com/office/word/2010/wordprocessingShape" mc:Ignorable="w14 wp14">
+<w:document xmlns:wpc="http://schemas.microsoft.com/office/word/2010/wordprocessingCanvas" xmlns:cx="http://schemas.microsoft.com/office/drawing/2014/chartex" xmlns:cx1="http://schemas.microsoft.com/office/drawing/2015/9/8/chartex" xmlns:mc="http://schemas.openxmlformats.org/markup-compatibility/2006" xmlns:o="urn:schemas-microsoft-com:office:office" xmlns:r="http://schemas.openxmlformats.org/officeDocument/2006/relationships" xmlns:m="http://schemas.openxmlformats.org/officeDocument/2006/math" xmlns:v="urn:schemas-microsoft-com:vml" xmlns:wp14="http://schemas.microsoft.com/office/word/2010/wordprocessingDrawing" xmlns:wp="http://schemas.openxmlformats.org/drawingml/2006/wordprocessingDrawing" xmlns:w10="urn:schemas-microsoft-com:office:word" xmlns:w="http://schemas.openxmlformats.org/wordprocessingml/2006/main" xmlns:w14="http://schemas.microsoft.com/office/word/2010/wordml" xmlns:w15="http://schemas.microsoft.com/office/word/2012/wordml" xmlns:w16se="http://schemas.microsoft.com/office/word/2015/wordml/symex" xmlns:wpg="http://schemas.microsoft.com/office/word/2010/wordprocessingGroup" xmlns:wpi="http://schemas.microsoft.com/office/word/2010/wordprocessingInk" xmlns:wne="http://schemas.microsoft.com/office/word/2006/wordml" xmlns:wps="http://schemas.microsoft.com/office/word/2010/wordprocessingShape" mc:Ignorable="w14 w15 w16se wp14">
   <w:body>
     <w:p>
       <w:pPr>
-        <w:pStyle w:val="Overskrift1"/>
+        <w:pStyle w:val="Heading1"/>
       </w:pPr>
       <w:r>
         <w:t>PTE - 009</w:t>
@@ -18,18 +18,10 @@
     </w:p>
     <w:p>
       <w:pPr>
-        <w:pStyle w:val="Overskrift2"/>
-      </w:pPr>
-      <w:r>
-        <w:t>Afgrænsning (</w:t>
-      </w:r>
-      <w:proofErr w:type="spellStart"/>
-      <w:r>
-        <w:t>Scope</w:t>
-      </w:r>
-      <w:proofErr w:type="spellEnd"/>
-      <w:r>
-        <w:t>)</w:t>
+        <w:pStyle w:val="Heading2"/>
+      </w:pPr>
+      <w:r>
+        <w:t>Afgrænsning (Scope)</w:t>
       </w:r>
     </w:p>
     <w:p>
@@ -47,7 +39,7 @@
     </w:p>
     <w:p>
       <w:pPr>
-        <w:pStyle w:val="Overskrift2"/>
+        <w:pStyle w:val="Heading2"/>
       </w:pPr>
       <w:r>
         <w:t>Niveau (Level)</w:t>
@@ -68,31 +60,10 @@
     </w:p>
     <w:p>
       <w:pPr>
-        <w:pStyle w:val="Overskrift2"/>
-      </w:pPr>
-      <w:proofErr w:type="gramStart"/>
-      <w:r>
-        <w:t>Primære</w:t>
-      </w:r>
-      <w:proofErr w:type="gramEnd"/>
-      <w:r>
-        <w:t xml:space="preserve"> aktør (</w:t>
-      </w:r>
-      <w:proofErr w:type="spellStart"/>
-      <w:r>
-        <w:t>Primary</w:t>
-      </w:r>
-      <w:proofErr w:type="spellEnd"/>
-      <w:r>
-        <w:t xml:space="preserve"> </w:t>
-      </w:r>
-      <w:proofErr w:type="spellStart"/>
-      <w:r>
-        <w:t>Actor</w:t>
-      </w:r>
-      <w:proofErr w:type="spellEnd"/>
-      <w:r>
-        <w:t>)</w:t>
+        <w:pStyle w:val="Heading2"/>
+      </w:pPr>
+      <w:r>
+        <w:t>Primære aktør (Primary Actor)</w:t>
       </w:r>
     </w:p>
     <w:p>
@@ -110,26 +81,10 @@
     </w:p>
     <w:p>
       <w:pPr>
-        <w:pStyle w:val="Overskrift2"/>
-      </w:pPr>
-      <w:r>
-        <w:t>Interessenter og interesser (</w:t>
-      </w:r>
-      <w:proofErr w:type="spellStart"/>
-      <w:r>
-        <w:t>Stakeholders</w:t>
-      </w:r>
-      <w:proofErr w:type="spellEnd"/>
-      <w:r>
-        <w:t xml:space="preserve"> and </w:t>
-      </w:r>
-      <w:proofErr w:type="spellStart"/>
-      <w:r>
-        <w:t>Interests</w:t>
-      </w:r>
-      <w:proofErr w:type="spellEnd"/>
-      <w:r>
-        <w:t>)</w:t>
+        <w:pStyle w:val="Heading2"/>
+      </w:pPr>
+      <w:r>
+        <w:t>Interessenter og interesser (Stakeholders and Interests)</w:t>
       </w:r>
     </w:p>
     <w:p>
@@ -147,18 +102,10 @@
     </w:p>
     <w:p>
       <w:pPr>
-        <w:pStyle w:val="Overskrift2"/>
-      </w:pPr>
-      <w:r>
-        <w:t>Forudsætninger (</w:t>
-      </w:r>
-      <w:proofErr w:type="spellStart"/>
-      <w:r>
-        <w:t>Preconditions</w:t>
-      </w:r>
-      <w:proofErr w:type="spellEnd"/>
-      <w:r>
-        <w:t>)</w:t>
+        <w:pStyle w:val="Heading2"/>
+      </w:pPr>
+      <w:r>
+        <w:t>Forudsætninger (Preconditions)</w:t>
       </w:r>
     </w:p>
     <w:p>
@@ -176,7 +123,6 @@
       <w:r>
         <w:t xml:space="preserve">Systemet indeholder </w:t>
       </w:r>
-      <w:proofErr w:type="spellStart"/>
       <w:r>
         <w:rPr>
           <w:sz w:val="28"/>
@@ -187,9 +133,8 @@
         <w:rPr>
           <w:vertAlign w:val="subscript"/>
         </w:rPr>
-        <w:t>ref</w:t>
-      </w:r>
-      <w:proofErr w:type="spellEnd"/>
+        <w:t>REF</w:t>
+      </w:r>
       <w:r>
         <w:t xml:space="preserve"> resultatet</w:t>
       </w:r>
@@ -209,26 +154,10 @@
     </w:p>
     <w:p>
       <w:pPr>
-        <w:pStyle w:val="Overskrift2"/>
-      </w:pPr>
-      <w:r>
-        <w:t xml:space="preserve">Succesgaranti (Success </w:t>
-      </w:r>
-      <w:proofErr w:type="spellStart"/>
-      <w:r>
-        <w:t>Guarantee</w:t>
-      </w:r>
-      <w:proofErr w:type="spellEnd"/>
-      <w:r>
-        <w:t xml:space="preserve"> / </w:t>
-      </w:r>
-      <w:proofErr w:type="spellStart"/>
-      <w:r>
-        <w:t>Postconditions</w:t>
-      </w:r>
-      <w:proofErr w:type="spellEnd"/>
-      <w:r>
-        <w:t>)</w:t>
+        <w:pStyle w:val="Heading2"/>
+      </w:pPr>
+      <w:r>
+        <w:t>Succesgaranti (Success Guarantee / Postconditions)</w:t>
       </w:r>
     </w:p>
     <w:p>
@@ -246,7 +175,7 @@
     </w:p>
     <w:p>
       <w:pPr>
-        <w:pStyle w:val="Overskrift2"/>
+        <w:pStyle w:val="Heading2"/>
       </w:pPr>
       <w:r>
         <w:t>Hovedscenarie (Main Success Scenario)</w:t>
@@ -254,7 +183,7 @@
     </w:p>
     <w:p>
       <w:pPr>
-        <w:pStyle w:val="Listeafsnit"/>
+        <w:pStyle w:val="ListParagraph"/>
         <w:numPr>
           <w:ilvl w:val="0"/>
           <w:numId w:val="5"/>
@@ -267,7 +196,7 @@
     </w:p>
     <w:p>
       <w:pPr>
-        <w:pStyle w:val="Listeafsnit"/>
+        <w:pStyle w:val="ListParagraph"/>
         <w:numPr>
           <w:ilvl w:val="0"/>
           <w:numId w:val="5"/>
@@ -280,7 +209,7 @@
     </w:p>
     <w:p>
       <w:pPr>
-        <w:pStyle w:val="Listeafsnit"/>
+        <w:pStyle w:val="ListParagraph"/>
         <w:numPr>
           <w:ilvl w:val="0"/>
           <w:numId w:val="5"/>
@@ -305,7 +234,7 @@
     </w:p>
     <w:p>
       <w:pPr>
-        <w:pStyle w:val="Listeafsnit"/>
+        <w:pStyle w:val="ListParagraph"/>
         <w:numPr>
           <w:ilvl w:val="0"/>
           <w:numId w:val="5"/>
@@ -318,7 +247,7 @@
     </w:p>
     <w:p>
       <w:pPr>
-        <w:pStyle w:val="Listeafsnit"/>
+        <w:pStyle w:val="ListParagraph"/>
         <w:numPr>
           <w:ilvl w:val="0"/>
           <w:numId w:val="5"/>
@@ -345,7 +274,7 @@
     </w:p>
     <w:p>
       <w:pPr>
-        <w:pStyle w:val="Overskrift2"/>
+        <w:pStyle w:val="Heading2"/>
         <w:tabs>
           <w:tab w:val="right" w:pos="9638"/>
         </w:tabs>
@@ -368,7 +297,7 @@
     </w:p>
     <w:p>
       <w:pPr>
-        <w:pStyle w:val="Listeafsnit"/>
+        <w:pStyle w:val="ListParagraph"/>
         <w:numPr>
           <w:ilvl w:val="0"/>
           <w:numId w:val="6"/>
@@ -391,138 +320,162 @@
     </w:p>
     <w:p>
       <w:pPr>
-        <w:pStyle w:val="Overskrift2"/>
-      </w:pPr>
-      <w:r>
-        <w:t xml:space="preserve">Ikke-funktionelle krav (Special </w:t>
-      </w:r>
+        <w:pStyle w:val="Heading2"/>
+      </w:pPr>
+      <w:r>
+        <w:t>Ikke-funktionelle krav (Special Requirements)</w:t>
+      </w:r>
+    </w:p>
+    <w:p>
+      <w:pPr>
+        <w:spacing w:after="0"/>
+        <w:rPr>
+          <w:lang w:val="en-US"/>
+        </w:rPr>
+      </w:pPr>
+      <w:r>
+        <w:rPr>
+          <w:lang w:val="en-US"/>
+        </w:rPr>
+        <w:t>N/A</w:t>
+      </w:r>
+    </w:p>
+    <w:p>
+      <w:pPr>
+        <w:spacing w:after="0"/>
+        <w:rPr>
+          <w:lang w:val="en-US"/>
+        </w:rPr>
+      </w:pPr>
+    </w:p>
+    <w:p>
+      <w:pPr>
+        <w:pStyle w:val="Heading2"/>
+        <w:rPr>
+          <w:lang w:val="en-US"/>
+        </w:rPr>
+      </w:pPr>
       <w:proofErr w:type="spellStart"/>
       <w:r>
-        <w:t>Requirements</w:t>
+        <w:rPr>
+          <w:lang w:val="en-US"/>
+        </w:rPr>
+        <w:t>Teknologier</w:t>
       </w:r>
       <w:proofErr w:type="spellEnd"/>
       <w:r>
-        <w:t>)</w:t>
-      </w:r>
-    </w:p>
-    <w:p>
-      <w:pPr>
-        <w:spacing w:after="0"/>
         <w:rPr>
           <w:lang w:val="en-US"/>
         </w:rPr>
-      </w:pPr>
+        <w:t xml:space="preserve"> </w:t>
+      </w:r>
+      <w:proofErr w:type="spellStart"/>
       <w:r>
         <w:rPr>
           <w:lang w:val="en-US"/>
         </w:rPr>
-        <w:t>N/A</w:t>
-      </w:r>
-    </w:p>
-    <w:p>
-      <w:pPr>
-        <w:spacing w:after="0"/>
+        <w:t>og</w:t>
+      </w:r>
+      <w:proofErr w:type="spellEnd"/>
+      <w:r>
         <w:rPr>
           <w:lang w:val="en-US"/>
         </w:rPr>
-      </w:pPr>
-    </w:p>
-    <w:p>
-      <w:pPr>
-        <w:pStyle w:val="Overskrift2"/>
+        <w:t xml:space="preserve"> </w:t>
+      </w:r>
+      <w:proofErr w:type="spellStart"/>
+      <w:r>
         <w:rPr>
           <w:lang w:val="en-US"/>
         </w:rPr>
-      </w:pPr>
+        <w:t>dataformater</w:t>
+      </w:r>
+      <w:proofErr w:type="spellEnd"/>
+      <w:r>
+        <w:rPr>
+          <w:lang w:val="en-US"/>
+        </w:rPr>
+        <w:t xml:space="preserve"> (Technology and Data Variations List)</w:t>
+      </w:r>
+    </w:p>
+    <w:p>
+      <w:pPr>
+        <w:spacing w:after="0"/>
+        <w:rPr>
+          <w:lang w:val="en-US"/>
+        </w:rPr>
+      </w:pPr>
+      <w:bookmarkStart w:id="0" w:name="_GoBack"/>
+      <w:bookmarkEnd w:id="0"/>
       <w:proofErr w:type="spellStart"/>
       <w:r>
         <w:rPr>
           <w:lang w:val="en-US"/>
         </w:rPr>
-        <w:t>Teknologier</w:t>
+        <w:t>Sikkerhedsfaktor</w:t>
       </w:r>
       <w:proofErr w:type="spellEnd"/>
       <w:r>
         <w:rPr>
           <w:lang w:val="en-US"/>
         </w:rPr>
-        <w:t xml:space="preserve"> </w:t>
+        <w:t xml:space="preserve"> = </w:t>
       </w:r>
       <w:proofErr w:type="spellStart"/>
-      <w:proofErr w:type="gramStart"/>
       <w:r>
         <w:rPr>
           <w:lang w:val="en-US"/>
         </w:rPr>
-        <w:t>og</w:t>
+        <w:t>flydespaending</w:t>
       </w:r>
       <w:proofErr w:type="spellEnd"/>
-      <w:proofErr w:type="gramEnd"/>
       <w:r>
         <w:rPr>
           <w:lang w:val="en-US"/>
         </w:rPr>
-        <w:t xml:space="preserve"> </w:t>
-      </w:r>
+        <w:t xml:space="preserve"> / </w:t>
+      </w:r>
+      <w:r>
+        <w:rPr>
+          <w:sz w:val="28"/>
+        </w:rPr>
+        <w:t>σ</w:t>
+      </w:r>
+      <w:r>
+        <w:rPr>
+          <w:vertAlign w:val="subscript"/>
+        </w:rPr>
+        <w:t>REF</w:t>
+      </w:r>
+    </w:p>
+    <w:p>
+      <w:pPr>
+        <w:spacing w:after="0"/>
+        <w:rPr>
+          <w:lang w:val="en-US"/>
+        </w:rPr>
+      </w:pPr>
+    </w:p>
+    <w:p>
+      <w:pPr>
+        <w:pStyle w:val="Heading2"/>
+        <w:rPr>
+          <w:lang w:val="en-US"/>
+        </w:rPr>
+      </w:pPr>
       <w:proofErr w:type="spellStart"/>
       <w:r>
         <w:rPr>
           <w:lang w:val="en-US"/>
         </w:rPr>
-        <w:t>dataformater</w:t>
+        <w:t>Hyppighed</w:t>
       </w:r>
       <w:proofErr w:type="spellEnd"/>
       <w:r>
         <w:rPr>
           <w:lang w:val="en-US"/>
         </w:rPr>
-        <w:t xml:space="preserve"> (Technology and Data Variations List)</w:t>
-      </w:r>
-    </w:p>
-    <w:p>
-      <w:pPr>
-        <w:spacing w:after="0"/>
-        <w:rPr>
-          <w:lang w:val="en-US"/>
-        </w:rPr>
-      </w:pPr>
-      <w:r>
-        <w:rPr>
-          <w:lang w:val="en-US"/>
-        </w:rPr>
-        <w:t>N/A</w:t>
-      </w:r>
-    </w:p>
-    <w:p>
-      <w:pPr>
-        <w:spacing w:after="0"/>
-        <w:rPr>
-          <w:lang w:val="en-US"/>
-        </w:rPr>
-      </w:pPr>
-    </w:p>
-    <w:p>
-      <w:pPr>
-        <w:pStyle w:val="Overskrift2"/>
-      </w:pPr>
-      <w:r>
-        <w:t>Hyppighed (</w:t>
-      </w:r>
-      <w:proofErr w:type="spellStart"/>
-      <w:r>
-        <w:t>Frequency</w:t>
-      </w:r>
-      <w:proofErr w:type="spellEnd"/>
-      <w:r>
-        <w:t xml:space="preserve"> of </w:t>
-      </w:r>
-      <w:proofErr w:type="spellStart"/>
-      <w:r>
-        <w:t>Occurrence</w:t>
-      </w:r>
-      <w:proofErr w:type="spellEnd"/>
-      <w:r>
-        <w:t>)</w:t>
+        <w:t xml:space="preserve"> (Frequency of Occurrence)</w:t>
       </w:r>
     </w:p>
     <w:p>
@@ -540,18 +493,10 @@
     </w:p>
     <w:p>
       <w:pPr>
-        <w:pStyle w:val="Overskrift2"/>
-      </w:pPr>
-      <w:r>
-        <w:t>Diverse (</w:t>
-      </w:r>
-      <w:proofErr w:type="spellStart"/>
-      <w:r>
-        <w:t>Miscellaneous</w:t>
-      </w:r>
-      <w:proofErr w:type="spellEnd"/>
-      <w:r>
-        <w:t>)</w:t>
+        <w:pStyle w:val="Heading2"/>
+      </w:pPr>
+      <w:r>
+        <w:t>Diverse (Miscellaneous)</w:t>
       </w:r>
     </w:p>
     <w:p>
@@ -579,8 +524,8 @@
 </file>
 
 <file path=word/numbering.xml><?xml version="1.0" encoding="utf-8"?>
-<w:numbering xmlns:wpc="http://schemas.microsoft.com/office/word/2010/wordprocessingCanvas" xmlns:mc="http://schemas.openxmlformats.org/markup-compatibility/2006" xmlns:o="urn:schemas-microsoft-com:office:office" xmlns:r="http://schemas.openxmlformats.org/officeDocument/2006/relationships" xmlns:m="http://schemas.openxmlformats.org/officeDocument/2006/math" xmlns:v="urn:schemas-microsoft-com:vml" xmlns:wp14="http://schemas.microsoft.com/office/word/2010/wordprocessingDrawing" xmlns:wp="http://schemas.openxmlformats.org/drawingml/2006/wordprocessingDrawing" xmlns:w10="urn:schemas-microsoft-com:office:word" xmlns:w="http://schemas.openxmlformats.org/wordprocessingml/2006/main" xmlns:w14="http://schemas.microsoft.com/office/word/2010/wordml" xmlns:wpg="http://schemas.microsoft.com/office/word/2010/wordprocessingGroup" xmlns:wpi="http://schemas.microsoft.com/office/word/2010/wordprocessingInk" xmlns:wne="http://schemas.microsoft.com/office/word/2006/wordml" xmlns:wps="http://schemas.microsoft.com/office/word/2010/wordprocessingShape" mc:Ignorable="w14 wp14">
-  <w:abstractNum w:abstractNumId="0">
+<w:numbering xmlns:wpc="http://schemas.microsoft.com/office/word/2010/wordprocessingCanvas" xmlns:cx="http://schemas.microsoft.com/office/drawing/2014/chartex" xmlns:cx1="http://schemas.microsoft.com/office/drawing/2015/9/8/chartex" xmlns:mc="http://schemas.openxmlformats.org/markup-compatibility/2006" xmlns:o="urn:schemas-microsoft-com:office:office" xmlns:r="http://schemas.openxmlformats.org/officeDocument/2006/relationships" xmlns:m="http://schemas.openxmlformats.org/officeDocument/2006/math" xmlns:v="urn:schemas-microsoft-com:vml" xmlns:wp14="http://schemas.microsoft.com/office/word/2010/wordprocessingDrawing" xmlns:wp="http://schemas.openxmlformats.org/drawingml/2006/wordprocessingDrawing" xmlns:w10="urn:schemas-microsoft-com:office:word" xmlns:w="http://schemas.openxmlformats.org/wordprocessingml/2006/main" xmlns:w14="http://schemas.microsoft.com/office/word/2010/wordml" xmlns:w15="http://schemas.microsoft.com/office/word/2012/wordml" xmlns:w16se="http://schemas.microsoft.com/office/word/2015/wordml/symex" xmlns:wpg="http://schemas.microsoft.com/office/word/2010/wordprocessingGroup" xmlns:wpi="http://schemas.microsoft.com/office/word/2010/wordprocessingInk" xmlns:wne="http://schemas.microsoft.com/office/word/2006/wordml" xmlns:wps="http://schemas.microsoft.com/office/word/2010/wordprocessingShape" mc:Ignorable="w14 w15 w16se wp14">
+  <w:abstractNum w:abstractNumId="0" w15:restartNumberingAfterBreak="0">
     <w:nsid w:val="105C551C"/>
     <w:multiLevelType w:val="hybridMultilevel"/>
     <w:tmpl w:val="1088AC6C"/>
@@ -666,7 +611,7 @@
       </w:pPr>
     </w:lvl>
   </w:abstractNum>
-  <w:abstractNum w:abstractNumId="1">
+  <w:abstractNum w:abstractNumId="1" w15:restartNumberingAfterBreak="0">
     <w:nsid w:val="1F232DDA"/>
     <w:multiLevelType w:val="hybridMultilevel"/>
     <w:tmpl w:val="E8FE0442"/>
@@ -755,7 +700,7 @@
       </w:pPr>
     </w:lvl>
   </w:abstractNum>
-  <w:abstractNum w:abstractNumId="2">
+  <w:abstractNum w:abstractNumId="2" w15:restartNumberingAfterBreak="0">
     <w:nsid w:val="237A29EC"/>
     <w:multiLevelType w:val="hybridMultilevel"/>
     <w:tmpl w:val="FDECD9DC"/>
@@ -844,7 +789,7 @@
       </w:pPr>
     </w:lvl>
   </w:abstractNum>
-  <w:abstractNum w:abstractNumId="3">
+  <w:abstractNum w:abstractNumId="3" w15:restartNumberingAfterBreak="0">
     <w:nsid w:val="273D14A7"/>
     <w:multiLevelType w:val="hybridMultilevel"/>
     <w:tmpl w:val="D8560512"/>
@@ -930,7 +875,7 @@
       </w:pPr>
     </w:lvl>
   </w:abstractNum>
-  <w:abstractNum w:abstractNumId="4">
+  <w:abstractNum w:abstractNumId="4" w15:restartNumberingAfterBreak="0">
     <w:nsid w:val="36C5582C"/>
     <w:multiLevelType w:val="hybridMultilevel"/>
     <w:tmpl w:val="B17C9282"/>
@@ -1016,7 +961,7 @@
       </w:pPr>
     </w:lvl>
   </w:abstractNum>
-  <w:abstractNum w:abstractNumId="5">
+  <w:abstractNum w:abstractNumId="5" w15:restartNumberingAfterBreak="0">
     <w:nsid w:val="6CC0596C"/>
     <w:multiLevelType w:val="hybridMultilevel"/>
     <w:tmpl w:val="8536DC4A"/>
@@ -1124,7 +1069,7 @@
 </file>
 
 <file path=word/styles.xml><?xml version="1.0" encoding="utf-8"?>
-<w:styles xmlns:mc="http://schemas.openxmlformats.org/markup-compatibility/2006" xmlns:r="http://schemas.openxmlformats.org/officeDocument/2006/relationships" xmlns:w="http://schemas.openxmlformats.org/wordprocessingml/2006/main" xmlns:w14="http://schemas.microsoft.com/office/word/2010/wordml" mc:Ignorable="w14">
+<w:styles xmlns:mc="http://schemas.openxmlformats.org/markup-compatibility/2006" xmlns:r="http://schemas.openxmlformats.org/officeDocument/2006/relationships" xmlns:w="http://schemas.openxmlformats.org/wordprocessingml/2006/main" xmlns:w14="http://schemas.microsoft.com/office/word/2010/wordml" xmlns:w15="http://schemas.microsoft.com/office/word/2012/wordml" xmlns:w16se="http://schemas.microsoft.com/office/word/2015/wordml/symex" mc:Ignorable="w14 w15 w16se">
   <w:docDefaults>
     <w:rPrDefault>
       <w:rPr>
@@ -1140,155 +1085,389 @@
       </w:pPr>
     </w:pPrDefault>
   </w:docDefaults>
-  <w:latentStyles w:defLockedState="0" w:defUIPriority="99" w:defSemiHidden="1" w:defUnhideWhenUsed="1" w:defQFormat="0" w:count="267">
-    <w:lsdException w:name="Normal" w:semiHidden="0" w:uiPriority="0" w:unhideWhenUsed="0" w:qFormat="1"/>
-    <w:lsdException w:name="heading 1" w:semiHidden="0" w:uiPriority="9" w:unhideWhenUsed="0" w:qFormat="1"/>
-    <w:lsdException w:name="heading 2" w:uiPriority="9" w:qFormat="1"/>
-    <w:lsdException w:name="heading 3" w:uiPriority="9" w:qFormat="1"/>
-    <w:lsdException w:name="heading 4" w:uiPriority="9" w:qFormat="1"/>
-    <w:lsdException w:name="heading 5" w:uiPriority="9" w:qFormat="1"/>
-    <w:lsdException w:name="heading 6" w:uiPriority="9" w:qFormat="1"/>
-    <w:lsdException w:name="heading 7" w:uiPriority="9" w:qFormat="1"/>
-    <w:lsdException w:name="heading 8" w:uiPriority="9" w:qFormat="1"/>
-    <w:lsdException w:name="heading 9" w:uiPriority="9" w:qFormat="1"/>
-    <w:lsdException w:name="toc 1" w:uiPriority="39"/>
-    <w:lsdException w:name="toc 2" w:uiPriority="39"/>
-    <w:lsdException w:name="toc 3" w:uiPriority="39"/>
-    <w:lsdException w:name="toc 4" w:uiPriority="39"/>
-    <w:lsdException w:name="toc 5" w:uiPriority="39"/>
-    <w:lsdException w:name="toc 6" w:uiPriority="39"/>
-    <w:lsdException w:name="toc 7" w:uiPriority="39"/>
-    <w:lsdException w:name="toc 8" w:uiPriority="39"/>
-    <w:lsdException w:name="toc 9" w:uiPriority="39"/>
-    <w:lsdException w:name="caption" w:uiPriority="35" w:qFormat="1"/>
-    <w:lsdException w:name="Title" w:semiHidden="0" w:uiPriority="10" w:unhideWhenUsed="0" w:qFormat="1"/>
-    <w:lsdException w:name="Default Paragraph Font" w:uiPriority="1"/>
-    <w:lsdException w:name="Subtitle" w:semiHidden="0" w:uiPriority="11" w:unhideWhenUsed="0" w:qFormat="1"/>
-    <w:lsdException w:name="Strong" w:semiHidden="0" w:uiPriority="22" w:unhideWhenUsed="0" w:qFormat="1"/>
-    <w:lsdException w:name="Emphasis" w:semiHidden="0" w:uiPriority="20" w:unhideWhenUsed="0" w:qFormat="1"/>
-    <w:lsdException w:name="Table Grid" w:semiHidden="0" w:uiPriority="59" w:unhideWhenUsed="0"/>
-    <w:lsdException w:name="Placeholder Text" w:unhideWhenUsed="0"/>
-    <w:lsdException w:name="No Spacing" w:semiHidden="0" w:uiPriority="1" w:unhideWhenUsed="0" w:qFormat="1"/>
-    <w:lsdException w:name="Light Shading" w:semiHidden="0" w:uiPriority="60" w:unhideWhenUsed="0"/>
-    <w:lsdException w:name="Light List" w:semiHidden="0" w:uiPriority="61" w:unhideWhenUsed="0"/>
-    <w:lsdException w:name="Light Grid" w:semiHidden="0" w:uiPriority="62" w:unhideWhenUsed="0"/>
-    <w:lsdException w:name="Medium Shading 1" w:semiHidden="0" w:uiPriority="63" w:unhideWhenUsed="0"/>
-    <w:lsdException w:name="Medium Shading 2" w:semiHidden="0" w:uiPriority="64" w:unhideWhenUsed="0"/>
-    <w:lsdException w:name="Medium List 1" w:semiHidden="0" w:uiPriority="65" w:unhideWhenUsed="0"/>
-    <w:lsdException w:name="Medium List 2" w:semiHidden="0" w:uiPriority="66" w:unhideWhenUsed="0"/>
-    <w:lsdException w:name="Medium Grid 1" w:semiHidden="0" w:uiPriority="67" w:unhideWhenUsed="0"/>
-    <w:lsdException w:name="Medium Grid 2" w:semiHidden="0" w:uiPriority="68" w:unhideWhenUsed="0"/>
-    <w:lsdException w:name="Medium Grid 3" w:semiHidden="0" w:uiPriority="69" w:unhideWhenUsed="0"/>
-    <w:lsdException w:name="Dark List" w:semiHidden="0" w:uiPriority="70" w:unhideWhenUsed="0"/>
-    <w:lsdException w:name="Colorful Shading" w:semiHidden="0" w:uiPriority="71" w:unhideWhenUsed="0"/>
-    <w:lsdException w:name="Colorful List" w:semiHidden="0" w:uiPriority="72" w:unhideWhenUsed="0"/>
-    <w:lsdException w:name="Colorful Grid" w:semiHidden="0" w:uiPriority="73" w:unhideWhenUsed="0"/>
-    <w:lsdException w:name="Light Shading Accent 1" w:semiHidden="0" w:uiPriority="60" w:unhideWhenUsed="0"/>
-    <w:lsdException w:name="Light List Accent 1" w:semiHidden="0" w:uiPriority="61" w:unhideWhenUsed="0"/>
-    <w:lsdException w:name="Light Grid Accent 1" w:semiHidden="0" w:uiPriority="62" w:unhideWhenUsed="0"/>
-    <w:lsdException w:name="Medium Shading 1 Accent 1" w:semiHidden="0" w:uiPriority="63" w:unhideWhenUsed="0"/>
-    <w:lsdException w:name="Medium Shading 2 Accent 1" w:semiHidden="0" w:uiPriority="64" w:unhideWhenUsed="0"/>
-    <w:lsdException w:name="Medium List 1 Accent 1" w:semiHidden="0" w:uiPriority="65" w:unhideWhenUsed="0"/>
-    <w:lsdException w:name="Revision" w:unhideWhenUsed="0"/>
-    <w:lsdException w:name="List Paragraph" w:semiHidden="0" w:uiPriority="34" w:unhideWhenUsed="0" w:qFormat="1"/>
-    <w:lsdException w:name="Quote" w:semiHidden="0" w:uiPriority="29" w:unhideWhenUsed="0" w:qFormat="1"/>
-    <w:lsdException w:name="Intense Quote" w:semiHidden="0" w:uiPriority="30" w:unhideWhenUsed="0" w:qFormat="1"/>
-    <w:lsdException w:name="Medium List 2 Accent 1" w:semiHidden="0" w:uiPriority="66" w:unhideWhenUsed="0"/>
-    <w:lsdException w:name="Medium Grid 1 Accent 1" w:semiHidden="0" w:uiPriority="67" w:unhideWhenUsed="0"/>
-    <w:lsdException w:name="Medium Grid 2 Accent 1" w:semiHidden="0" w:uiPriority="68" w:unhideWhenUsed="0"/>
-    <w:lsdException w:name="Medium Grid 3 Accent 1" w:semiHidden="0" w:uiPriority="69" w:unhideWhenUsed="0"/>
-    <w:lsdException w:name="Dark List Accent 1" w:semiHidden="0" w:uiPriority="70" w:unhideWhenUsed="0"/>
-    <w:lsdException w:name="Colorful Shading Accent 1" w:semiHidden="0" w:uiPriority="71" w:unhideWhenUsed="0"/>
-    <w:lsdException w:name="Colorful List Accent 1" w:semiHidden="0" w:uiPriority="72" w:unhideWhenUsed="0"/>
-    <w:lsdException w:name="Colorful Grid Accent 1" w:semiHidden="0" w:uiPriority="73" w:unhideWhenUsed="0"/>
-    <w:lsdException w:name="Light Shading Accent 2" w:semiHidden="0" w:uiPriority="60" w:unhideWhenUsed="0"/>
-    <w:lsdException w:name="Light List Accent 2" w:semiHidden="0" w:uiPriority="61" w:unhideWhenUsed="0"/>
-    <w:lsdException w:name="Light Grid Accent 2" w:semiHidden="0" w:uiPriority="62" w:unhideWhenUsed="0"/>
-    <w:lsdException w:name="Medium Shading 1 Accent 2" w:semiHidden="0" w:uiPriority="63" w:unhideWhenUsed="0"/>
-    <w:lsdException w:name="Medium Shading 2 Accent 2" w:semiHidden="0" w:uiPriority="64" w:unhideWhenUsed="0"/>
-    <w:lsdException w:name="Medium List 1 Accent 2" w:semiHidden="0" w:uiPriority="65" w:unhideWhenUsed="0"/>
-    <w:lsdException w:name="Medium List 2 Accent 2" w:semiHidden="0" w:uiPriority="66" w:unhideWhenUsed="0"/>
-    <w:lsdException w:name="Medium Grid 1 Accent 2" w:semiHidden="0" w:uiPriority="67" w:unhideWhenUsed="0"/>
-    <w:lsdException w:name="Medium Grid 2 Accent 2" w:semiHidden="0" w:uiPriority="68" w:unhideWhenUsed="0"/>
-    <w:lsdException w:name="Medium Grid 3 Accent 2" w:semiHidden="0" w:uiPriority="69" w:unhideWhenUsed="0"/>
-    <w:lsdException w:name="Dark List Accent 2" w:semiHidden="0" w:uiPriority="70" w:unhideWhenUsed="0"/>
-    <w:lsdException w:name="Colorful Shading Accent 2" w:semiHidden="0" w:uiPriority="71" w:unhideWhenUsed="0"/>
-    <w:lsdException w:name="Colorful List Accent 2" w:semiHidden="0" w:uiPriority="72" w:unhideWhenUsed="0"/>
-    <w:lsdException w:name="Colorful Grid Accent 2" w:semiHidden="0" w:uiPriority="73" w:unhideWhenUsed="0"/>
-    <w:lsdException w:name="Light Shading Accent 3" w:semiHidden="0" w:uiPriority="60" w:unhideWhenUsed="0"/>
-    <w:lsdException w:name="Light List Accent 3" w:semiHidden="0" w:uiPriority="61" w:unhideWhenUsed="0"/>
-    <w:lsdException w:name="Light Grid Accent 3" w:semiHidden="0" w:uiPriority="62" w:unhideWhenUsed="0"/>
-    <w:lsdException w:name="Medium Shading 1 Accent 3" w:semiHidden="0" w:uiPriority="63" w:unhideWhenUsed="0"/>
-    <w:lsdException w:name="Medium Shading 2 Accent 3" w:semiHidden="0" w:uiPriority="64" w:unhideWhenUsed="0"/>
-    <w:lsdException w:name="Medium List 1 Accent 3" w:semiHidden="0" w:uiPriority="65" w:unhideWhenUsed="0"/>
-    <w:lsdException w:name="Medium List 2 Accent 3" w:semiHidden="0" w:uiPriority="66" w:unhideWhenUsed="0"/>
-    <w:lsdException w:name="Medium Grid 1 Accent 3" w:semiHidden="0" w:uiPriority="67" w:unhideWhenUsed="0"/>
-    <w:lsdException w:name="Medium Grid 2 Accent 3" w:semiHidden="0" w:uiPriority="68" w:unhideWhenUsed="0"/>
-    <w:lsdException w:name="Medium Grid 3 Accent 3" w:semiHidden="0" w:uiPriority="69" w:unhideWhenUsed="0"/>
-    <w:lsdException w:name="Dark List Accent 3" w:semiHidden="0" w:uiPriority="70" w:unhideWhenUsed="0"/>
-    <w:lsdException w:name="Colorful Shading Accent 3" w:semiHidden="0" w:uiPriority="71" w:unhideWhenUsed="0"/>
-    <w:lsdException w:name="Colorful List Accent 3" w:semiHidden="0" w:uiPriority="72" w:unhideWhenUsed="0"/>
-    <w:lsdException w:name="Colorful Grid Accent 3" w:semiHidden="0" w:uiPriority="73" w:unhideWhenUsed="0"/>
-    <w:lsdException w:name="Light Shading Accent 4" w:semiHidden="0" w:uiPriority="60" w:unhideWhenUsed="0"/>
-    <w:lsdException w:name="Light List Accent 4" w:semiHidden="0" w:uiPriority="61" w:unhideWhenUsed="0"/>
-    <w:lsdException w:name="Light Grid Accent 4" w:semiHidden="0" w:uiPriority="62" w:unhideWhenUsed="0"/>
-    <w:lsdException w:name="Medium Shading 1 Accent 4" w:semiHidden="0" w:uiPriority="63" w:unhideWhenUsed="0"/>
-    <w:lsdException w:name="Medium Shading 2 Accent 4" w:semiHidden="0" w:uiPriority="64" w:unhideWhenUsed="0"/>
-    <w:lsdException w:name="Medium List 1 Accent 4" w:semiHidden="0" w:uiPriority="65" w:unhideWhenUsed="0"/>
-    <w:lsdException w:name="Medium List 2 Accent 4" w:semiHidden="0" w:uiPriority="66" w:unhideWhenUsed="0"/>
-    <w:lsdException w:name="Medium Grid 1 Accent 4" w:semiHidden="0" w:uiPriority="67" w:unhideWhenUsed="0"/>
-    <w:lsdException w:name="Medium Grid 2 Accent 4" w:semiHidden="0" w:uiPriority="68" w:unhideWhenUsed="0"/>
-    <w:lsdException w:name="Medium Grid 3 Accent 4" w:semiHidden="0" w:uiPriority="69" w:unhideWhenUsed="0"/>
-    <w:lsdException w:name="Dark List Accent 4" w:semiHidden="0" w:uiPriority="70" w:unhideWhenUsed="0"/>
-    <w:lsdException w:name="Colorful Shading Accent 4" w:semiHidden="0" w:uiPriority="71" w:unhideWhenUsed="0"/>
-    <w:lsdException w:name="Colorful List Accent 4" w:semiHidden="0" w:uiPriority="72" w:unhideWhenUsed="0"/>
-    <w:lsdException w:name="Colorful Grid Accent 4" w:semiHidden="0" w:uiPriority="73" w:unhideWhenUsed="0"/>
-    <w:lsdException w:name="Light Shading Accent 5" w:semiHidden="0" w:uiPriority="60" w:unhideWhenUsed="0"/>
-    <w:lsdException w:name="Light List Accent 5" w:semiHidden="0" w:uiPriority="61" w:unhideWhenUsed="0"/>
-    <w:lsdException w:name="Light Grid Accent 5" w:semiHidden="0" w:uiPriority="62" w:unhideWhenUsed="0"/>
-    <w:lsdException w:name="Medium Shading 1 Accent 5" w:semiHidden="0" w:uiPriority="63" w:unhideWhenUsed="0"/>
-    <w:lsdException w:name="Medium Shading 2 Accent 5" w:semiHidden="0" w:uiPriority="64" w:unhideWhenUsed="0"/>
-    <w:lsdException w:name="Medium List 1 Accent 5" w:semiHidden="0" w:uiPriority="65" w:unhideWhenUsed="0"/>
-    <w:lsdException w:name="Medium List 2 Accent 5" w:semiHidden="0" w:uiPriority="66" w:unhideWhenUsed="0"/>
-    <w:lsdException w:name="Medium Grid 1 Accent 5" w:semiHidden="0" w:uiPriority="67" w:unhideWhenUsed="0"/>
-    <w:lsdException w:name="Medium Grid 2 Accent 5" w:semiHidden="0" w:uiPriority="68" w:unhideWhenUsed="0"/>
-    <w:lsdException w:name="Medium Grid 3 Accent 5" w:semiHidden="0" w:uiPriority="69" w:unhideWhenUsed="0"/>
-    <w:lsdException w:name="Dark List Accent 5" w:semiHidden="0" w:uiPriority="70" w:unhideWhenUsed="0"/>
-    <w:lsdException w:name="Colorful Shading Accent 5" w:semiHidden="0" w:uiPriority="71" w:unhideWhenUsed="0"/>
-    <w:lsdException w:name="Colorful List Accent 5" w:semiHidden="0" w:uiPriority="72" w:unhideWhenUsed="0"/>
-    <w:lsdException w:name="Colorful Grid Accent 5" w:semiHidden="0" w:uiPriority="73" w:unhideWhenUsed="0"/>
-    <w:lsdException w:name="Light Shading Accent 6" w:semiHidden="0" w:uiPriority="60" w:unhideWhenUsed="0"/>
-    <w:lsdException w:name="Light List Accent 6" w:semiHidden="0" w:uiPriority="61" w:unhideWhenUsed="0"/>
-    <w:lsdException w:name="Light Grid Accent 6" w:semiHidden="0" w:uiPriority="62" w:unhideWhenUsed="0"/>
-    <w:lsdException w:name="Medium Shading 1 Accent 6" w:semiHidden="0" w:uiPriority="63" w:unhideWhenUsed="0"/>
-    <w:lsdException w:name="Medium Shading 2 Accent 6" w:semiHidden="0" w:uiPriority="64" w:unhideWhenUsed="0"/>
-    <w:lsdException w:name="Medium List 1 Accent 6" w:semiHidden="0" w:uiPriority="65" w:unhideWhenUsed="0"/>
-    <w:lsdException w:name="Medium List 2 Accent 6" w:semiHidden="0" w:uiPriority="66" w:unhideWhenUsed="0"/>
-    <w:lsdException w:name="Medium Grid 1 Accent 6" w:semiHidden="0" w:uiPriority="67" w:unhideWhenUsed="0"/>
-    <w:lsdException w:name="Medium Grid 2 Accent 6" w:semiHidden="0" w:uiPriority="68" w:unhideWhenUsed="0"/>
-    <w:lsdException w:name="Medium Grid 3 Accent 6" w:semiHidden="0" w:uiPriority="69" w:unhideWhenUsed="0"/>
-    <w:lsdException w:name="Dark List Accent 6" w:semiHidden="0" w:uiPriority="70" w:unhideWhenUsed="0"/>
-    <w:lsdException w:name="Colorful Shading Accent 6" w:semiHidden="0" w:uiPriority="71" w:unhideWhenUsed="0"/>
-    <w:lsdException w:name="Colorful List Accent 6" w:semiHidden="0" w:uiPriority="72" w:unhideWhenUsed="0"/>
-    <w:lsdException w:name="Colorful Grid Accent 6" w:semiHidden="0" w:uiPriority="73" w:unhideWhenUsed="0"/>
-    <w:lsdException w:name="Subtle Emphasis" w:semiHidden="0" w:uiPriority="19" w:unhideWhenUsed="0" w:qFormat="1"/>
-    <w:lsdException w:name="Intense Emphasis" w:semiHidden="0" w:uiPriority="21" w:unhideWhenUsed="0" w:qFormat="1"/>
-    <w:lsdException w:name="Subtle Reference" w:semiHidden="0" w:uiPriority="31" w:unhideWhenUsed="0" w:qFormat="1"/>
-    <w:lsdException w:name="Intense Reference" w:semiHidden="0" w:uiPriority="32" w:unhideWhenUsed="0" w:qFormat="1"/>
-    <w:lsdException w:name="Book Title" w:semiHidden="0" w:uiPriority="33" w:unhideWhenUsed="0" w:qFormat="1"/>
-    <w:lsdException w:name="Bibliography" w:uiPriority="37"/>
-    <w:lsdException w:name="TOC Heading" w:uiPriority="39" w:qFormat="1"/>
+  <w:latentStyles w:defLockedState="0" w:defUIPriority="99" w:defSemiHidden="0" w:defUnhideWhenUsed="0" w:defQFormat="0" w:count="371">
+    <w:lsdException w:name="Normal" w:uiPriority="0" w:qFormat="1"/>
+    <w:lsdException w:name="heading 1" w:uiPriority="9" w:qFormat="1"/>
+    <w:lsdException w:name="heading 2" w:semiHidden="1" w:uiPriority="9" w:unhideWhenUsed="1" w:qFormat="1"/>
+    <w:lsdException w:name="heading 3" w:semiHidden="1" w:uiPriority="9" w:unhideWhenUsed="1" w:qFormat="1"/>
+    <w:lsdException w:name="heading 4" w:semiHidden="1" w:uiPriority="9" w:unhideWhenUsed="1" w:qFormat="1"/>
+    <w:lsdException w:name="heading 5" w:semiHidden="1" w:uiPriority="9" w:unhideWhenUsed="1" w:qFormat="1"/>
+    <w:lsdException w:name="heading 6" w:semiHidden="1" w:uiPriority="9" w:unhideWhenUsed="1" w:qFormat="1"/>
+    <w:lsdException w:name="heading 7" w:semiHidden="1" w:uiPriority="9" w:unhideWhenUsed="1" w:qFormat="1"/>
+    <w:lsdException w:name="heading 8" w:semiHidden="1" w:uiPriority="9" w:unhideWhenUsed="1" w:qFormat="1"/>
+    <w:lsdException w:name="heading 9" w:semiHidden="1" w:uiPriority="9" w:unhideWhenUsed="1" w:qFormat="1"/>
+    <w:lsdException w:name="index 1" w:semiHidden="1" w:unhideWhenUsed="1"/>
+    <w:lsdException w:name="index 2" w:semiHidden="1" w:unhideWhenUsed="1"/>
+    <w:lsdException w:name="index 3" w:semiHidden="1" w:unhideWhenUsed="1"/>
+    <w:lsdException w:name="index 4" w:semiHidden="1" w:unhideWhenUsed="1"/>
+    <w:lsdException w:name="index 5" w:semiHidden="1" w:unhideWhenUsed="1"/>
+    <w:lsdException w:name="index 6" w:semiHidden="1" w:unhideWhenUsed="1"/>
+    <w:lsdException w:name="index 7" w:semiHidden="1" w:unhideWhenUsed="1"/>
+    <w:lsdException w:name="index 8" w:semiHidden="1" w:unhideWhenUsed="1"/>
+    <w:lsdException w:name="index 9" w:semiHidden="1" w:unhideWhenUsed="1"/>
+    <w:lsdException w:name="toc 1" w:semiHidden="1" w:uiPriority="39" w:unhideWhenUsed="1"/>
+    <w:lsdException w:name="toc 2" w:semiHidden="1" w:uiPriority="39" w:unhideWhenUsed="1"/>
+    <w:lsdException w:name="toc 3" w:semiHidden="1" w:uiPriority="39" w:unhideWhenUsed="1"/>
+    <w:lsdException w:name="toc 4" w:semiHidden="1" w:uiPriority="39" w:unhideWhenUsed="1"/>
+    <w:lsdException w:name="toc 5" w:semiHidden="1" w:uiPriority="39" w:unhideWhenUsed="1"/>
+    <w:lsdException w:name="toc 6" w:semiHidden="1" w:uiPriority="39" w:unhideWhenUsed="1"/>
+    <w:lsdException w:name="toc 7" w:semiHidden="1" w:uiPriority="39" w:unhideWhenUsed="1"/>
+    <w:lsdException w:name="toc 8" w:semiHidden="1" w:uiPriority="39" w:unhideWhenUsed="1"/>
+    <w:lsdException w:name="toc 9" w:semiHidden="1" w:uiPriority="39" w:unhideWhenUsed="1"/>
+    <w:lsdException w:name="Normal Indent" w:semiHidden="1" w:unhideWhenUsed="1"/>
+    <w:lsdException w:name="footnote text" w:semiHidden="1" w:unhideWhenUsed="1"/>
+    <w:lsdException w:name="annotation text" w:semiHidden="1" w:unhideWhenUsed="1"/>
+    <w:lsdException w:name="header" w:semiHidden="1" w:unhideWhenUsed="1"/>
+    <w:lsdException w:name="footer" w:semiHidden="1" w:unhideWhenUsed="1"/>
+    <w:lsdException w:name="index heading" w:semiHidden="1" w:unhideWhenUsed="1"/>
+    <w:lsdException w:name="caption" w:semiHidden="1" w:uiPriority="35" w:unhideWhenUsed="1" w:qFormat="1"/>
+    <w:lsdException w:name="table of figures" w:semiHidden="1" w:unhideWhenUsed="1"/>
+    <w:lsdException w:name="envelope address" w:semiHidden="1" w:unhideWhenUsed="1"/>
+    <w:lsdException w:name="envelope return" w:semiHidden="1" w:unhideWhenUsed="1"/>
+    <w:lsdException w:name="footnote reference" w:semiHidden="1" w:unhideWhenUsed="1"/>
+    <w:lsdException w:name="annotation reference" w:semiHidden="1" w:unhideWhenUsed="1"/>
+    <w:lsdException w:name="line number" w:semiHidden="1" w:unhideWhenUsed="1"/>
+    <w:lsdException w:name="page number" w:semiHidden="1" w:unhideWhenUsed="1"/>
+    <w:lsdException w:name="endnote reference" w:semiHidden="1" w:unhideWhenUsed="1"/>
+    <w:lsdException w:name="endnote text" w:semiHidden="1" w:unhideWhenUsed="1"/>
+    <w:lsdException w:name="table of authorities" w:semiHidden="1" w:unhideWhenUsed="1"/>
+    <w:lsdException w:name="macro" w:semiHidden="1" w:unhideWhenUsed="1"/>
+    <w:lsdException w:name="toa heading" w:semiHidden="1" w:unhideWhenUsed="1"/>
+    <w:lsdException w:name="List" w:semiHidden="1" w:unhideWhenUsed="1"/>
+    <w:lsdException w:name="List Bullet" w:semiHidden="1" w:unhideWhenUsed="1"/>
+    <w:lsdException w:name="List Number" w:semiHidden="1" w:unhideWhenUsed="1"/>
+    <w:lsdException w:name="List 2" w:semiHidden="1" w:unhideWhenUsed="1"/>
+    <w:lsdException w:name="List 3" w:semiHidden="1" w:unhideWhenUsed="1"/>
+    <w:lsdException w:name="List 4" w:semiHidden="1" w:unhideWhenUsed="1"/>
+    <w:lsdException w:name="List 5" w:semiHidden="1" w:unhideWhenUsed="1"/>
+    <w:lsdException w:name="List Bullet 2" w:semiHidden="1" w:unhideWhenUsed="1"/>
+    <w:lsdException w:name="List Bullet 3" w:semiHidden="1" w:unhideWhenUsed="1"/>
+    <w:lsdException w:name="List Bullet 4" w:semiHidden="1" w:unhideWhenUsed="1"/>
+    <w:lsdException w:name="List Bullet 5" w:semiHidden="1" w:unhideWhenUsed="1"/>
+    <w:lsdException w:name="List Number 2" w:semiHidden="1" w:unhideWhenUsed="1"/>
+    <w:lsdException w:name="List Number 3" w:semiHidden="1" w:unhideWhenUsed="1"/>
+    <w:lsdException w:name="List Number 4" w:semiHidden="1" w:unhideWhenUsed="1"/>
+    <w:lsdException w:name="List Number 5" w:semiHidden="1" w:unhideWhenUsed="1"/>
+    <w:lsdException w:name="Title" w:uiPriority="10" w:qFormat="1"/>
+    <w:lsdException w:name="Closing" w:semiHidden="1" w:unhideWhenUsed="1"/>
+    <w:lsdException w:name="Signature" w:semiHidden="1" w:unhideWhenUsed="1"/>
+    <w:lsdException w:name="Default Paragraph Font" w:semiHidden="1" w:uiPriority="1" w:unhideWhenUsed="1"/>
+    <w:lsdException w:name="Body Text" w:semiHidden="1" w:unhideWhenUsed="1"/>
+    <w:lsdException w:name="Body Text Indent" w:semiHidden="1" w:unhideWhenUsed="1"/>
+    <w:lsdException w:name="List Continue" w:semiHidden="1" w:unhideWhenUsed="1"/>
+    <w:lsdException w:name="List Continue 2" w:semiHidden="1" w:unhideWhenUsed="1"/>
+    <w:lsdException w:name="List Continue 3" w:semiHidden="1" w:unhideWhenUsed="1"/>
+    <w:lsdException w:name="List Continue 4" w:semiHidden="1" w:unhideWhenUsed="1"/>
+    <w:lsdException w:name="List Continue 5" w:semiHidden="1" w:unhideWhenUsed="1"/>
+    <w:lsdException w:name="Message Header" w:semiHidden="1" w:unhideWhenUsed="1"/>
+    <w:lsdException w:name="Subtitle" w:uiPriority="11" w:qFormat="1"/>
+    <w:lsdException w:name="Salutation" w:semiHidden="1" w:unhideWhenUsed="1"/>
+    <w:lsdException w:name="Date" w:semiHidden="1" w:unhideWhenUsed="1"/>
+    <w:lsdException w:name="Body Text First Indent" w:semiHidden="1" w:unhideWhenUsed="1"/>
+    <w:lsdException w:name="Body Text First Indent 2" w:semiHidden="1" w:unhideWhenUsed="1"/>
+    <w:lsdException w:name="Note Heading" w:semiHidden="1" w:unhideWhenUsed="1"/>
+    <w:lsdException w:name="Body Text 2" w:semiHidden="1" w:unhideWhenUsed="1"/>
+    <w:lsdException w:name="Body Text 3" w:semiHidden="1" w:unhideWhenUsed="1"/>
+    <w:lsdException w:name="Body Text Indent 2" w:semiHidden="1" w:unhideWhenUsed="1"/>
+    <w:lsdException w:name="Body Text Indent 3" w:semiHidden="1" w:unhideWhenUsed="1"/>
+    <w:lsdException w:name="Block Text" w:semiHidden="1" w:unhideWhenUsed="1"/>
+    <w:lsdException w:name="Hyperlink" w:semiHidden="1" w:unhideWhenUsed="1"/>
+    <w:lsdException w:name="FollowedHyperlink" w:semiHidden="1" w:unhideWhenUsed="1"/>
+    <w:lsdException w:name="Strong" w:uiPriority="22" w:qFormat="1"/>
+    <w:lsdException w:name="Emphasis" w:uiPriority="20" w:qFormat="1"/>
+    <w:lsdException w:name="Document Map" w:semiHidden="1" w:unhideWhenUsed="1"/>
+    <w:lsdException w:name="Plain Text" w:semiHidden="1" w:unhideWhenUsed="1"/>
+    <w:lsdException w:name="E-mail Signature" w:semiHidden="1" w:unhideWhenUsed="1"/>
+    <w:lsdException w:name="HTML Top of Form" w:semiHidden="1" w:unhideWhenUsed="1"/>
+    <w:lsdException w:name="HTML Bottom of Form" w:semiHidden="1" w:unhideWhenUsed="1"/>
+    <w:lsdException w:name="Normal (Web)" w:semiHidden="1" w:unhideWhenUsed="1"/>
+    <w:lsdException w:name="HTML Acronym" w:semiHidden="1" w:unhideWhenUsed="1"/>
+    <w:lsdException w:name="HTML Address" w:semiHidden="1" w:unhideWhenUsed="1"/>
+    <w:lsdException w:name="HTML Cite" w:semiHidden="1" w:unhideWhenUsed="1"/>
+    <w:lsdException w:name="HTML Code" w:semiHidden="1" w:unhideWhenUsed="1"/>
+    <w:lsdException w:name="HTML Definition" w:semiHidden="1" w:unhideWhenUsed="1"/>
+    <w:lsdException w:name="HTML Keyboard" w:semiHidden="1" w:unhideWhenUsed="1"/>
+    <w:lsdException w:name="HTML Preformatted" w:semiHidden="1" w:unhideWhenUsed="1"/>
+    <w:lsdException w:name="HTML Sample" w:semiHidden="1" w:unhideWhenUsed="1"/>
+    <w:lsdException w:name="HTML Typewriter" w:semiHidden="1" w:unhideWhenUsed="1"/>
+    <w:lsdException w:name="HTML Variable" w:semiHidden="1" w:unhideWhenUsed="1"/>
+    <w:lsdException w:name="Normal Table" w:semiHidden="1" w:unhideWhenUsed="1"/>
+    <w:lsdException w:name="annotation subject" w:semiHidden="1" w:unhideWhenUsed="1"/>
+    <w:lsdException w:name="No List" w:semiHidden="1" w:unhideWhenUsed="1"/>
+    <w:lsdException w:name="Outline List 1" w:semiHidden="1" w:unhideWhenUsed="1"/>
+    <w:lsdException w:name="Outline List 2" w:semiHidden="1" w:unhideWhenUsed="1"/>
+    <w:lsdException w:name="Outline List 3" w:semiHidden="1" w:unhideWhenUsed="1"/>
+    <w:lsdException w:name="Table Simple 1" w:semiHidden="1" w:unhideWhenUsed="1"/>
+    <w:lsdException w:name="Table Simple 2" w:semiHidden="1" w:unhideWhenUsed="1"/>
+    <w:lsdException w:name="Table Simple 3" w:semiHidden="1" w:unhideWhenUsed="1"/>
+    <w:lsdException w:name="Table Classic 1" w:semiHidden="1" w:unhideWhenUsed="1"/>
+    <w:lsdException w:name="Table Classic 2" w:semiHidden="1" w:unhideWhenUsed="1"/>
+    <w:lsdException w:name="Table Classic 3" w:semiHidden="1" w:unhideWhenUsed="1"/>
+    <w:lsdException w:name="Table Classic 4" w:semiHidden="1" w:unhideWhenUsed="1"/>
+    <w:lsdException w:name="Table Colorful 1" w:semiHidden="1" w:unhideWhenUsed="1"/>
+    <w:lsdException w:name="Table Colorful 2" w:semiHidden="1" w:unhideWhenUsed="1"/>
+    <w:lsdException w:name="Table Colorful 3" w:semiHidden="1" w:unhideWhenUsed="1"/>
+    <w:lsdException w:name="Table Columns 1" w:semiHidden="1" w:unhideWhenUsed="1"/>
+    <w:lsdException w:name="Table Columns 2" w:semiHidden="1" w:unhideWhenUsed="1"/>
+    <w:lsdException w:name="Table Columns 3" w:semiHidden="1" w:unhideWhenUsed="1"/>
+    <w:lsdException w:name="Table Columns 4" w:semiHidden="1" w:unhideWhenUsed="1"/>
+    <w:lsdException w:name="Table Columns 5" w:semiHidden="1" w:unhideWhenUsed="1"/>
+    <w:lsdException w:name="Table Grid 1" w:semiHidden="1" w:unhideWhenUsed="1"/>
+    <w:lsdException w:name="Table Grid 2" w:semiHidden="1" w:unhideWhenUsed="1"/>
+    <w:lsdException w:name="Table Grid 3" w:semiHidden="1" w:unhideWhenUsed="1"/>
+    <w:lsdException w:name="Table Grid 4" w:semiHidden="1" w:unhideWhenUsed="1"/>
+    <w:lsdException w:name="Table Grid 5" w:semiHidden="1" w:unhideWhenUsed="1"/>
+    <w:lsdException w:name="Table Grid 6" w:semiHidden="1" w:unhideWhenUsed="1"/>
+    <w:lsdException w:name="Table Grid 7" w:semiHidden="1" w:unhideWhenUsed="1"/>
+    <w:lsdException w:name="Table Grid 8" w:semiHidden="1" w:unhideWhenUsed="1"/>
+    <w:lsdException w:name="Table List 1" w:semiHidden="1" w:unhideWhenUsed="1"/>
+    <w:lsdException w:name="Table List 2" w:semiHidden="1" w:unhideWhenUsed="1"/>
+    <w:lsdException w:name="Table List 3" w:semiHidden="1" w:unhideWhenUsed="1"/>
+    <w:lsdException w:name="Table List 4" w:semiHidden="1" w:unhideWhenUsed="1"/>
+    <w:lsdException w:name="Table List 5" w:semiHidden="1" w:unhideWhenUsed="1"/>
+    <w:lsdException w:name="Table List 6" w:semiHidden="1" w:unhideWhenUsed="1"/>
+    <w:lsdException w:name="Table List 7" w:semiHidden="1" w:unhideWhenUsed="1"/>
+    <w:lsdException w:name="Table List 8" w:semiHidden="1" w:unhideWhenUsed="1"/>
+    <w:lsdException w:name="Table 3D effects 1" w:semiHidden="1" w:unhideWhenUsed="1"/>
+    <w:lsdException w:name="Table 3D effects 2" w:semiHidden="1" w:unhideWhenUsed="1"/>
+    <w:lsdException w:name="Table 3D effects 3" w:semiHidden="1" w:unhideWhenUsed="1"/>
+    <w:lsdException w:name="Table Contemporary" w:semiHidden="1" w:unhideWhenUsed="1"/>
+    <w:lsdException w:name="Table Elegant" w:semiHidden="1" w:unhideWhenUsed="1"/>
+    <w:lsdException w:name="Table Professional" w:semiHidden="1" w:unhideWhenUsed="1"/>
+    <w:lsdException w:name="Table Subtle 1" w:semiHidden="1" w:unhideWhenUsed="1"/>
+    <w:lsdException w:name="Table Subtle 2" w:semiHidden="1" w:unhideWhenUsed="1"/>
+    <w:lsdException w:name="Table Web 1" w:semiHidden="1" w:unhideWhenUsed="1"/>
+    <w:lsdException w:name="Table Web 2" w:semiHidden="1" w:unhideWhenUsed="1"/>
+    <w:lsdException w:name="Table Web 3" w:semiHidden="1" w:unhideWhenUsed="1"/>
+    <w:lsdException w:name="Balloon Text" w:semiHidden="1" w:unhideWhenUsed="1"/>
+    <w:lsdException w:name="Table Grid" w:uiPriority="59"/>
+    <w:lsdException w:name="Table Theme" w:semiHidden="1" w:unhideWhenUsed="1"/>
+    <w:lsdException w:name="Placeholder Text" w:semiHidden="1"/>
+    <w:lsdException w:name="No Spacing" w:uiPriority="1" w:qFormat="1"/>
+    <w:lsdException w:name="Light Shading" w:uiPriority="60"/>
+    <w:lsdException w:name="Light List" w:uiPriority="61"/>
+    <w:lsdException w:name="Light Grid" w:uiPriority="62"/>
+    <w:lsdException w:name="Medium Shading 1" w:uiPriority="63"/>
+    <w:lsdException w:name="Medium Shading 2" w:uiPriority="64"/>
+    <w:lsdException w:name="Medium List 1" w:uiPriority="65"/>
+    <w:lsdException w:name="Medium List 2" w:uiPriority="66"/>
+    <w:lsdException w:name="Medium Grid 1" w:uiPriority="67"/>
+    <w:lsdException w:name="Medium Grid 2" w:uiPriority="68"/>
+    <w:lsdException w:name="Medium Grid 3" w:uiPriority="69"/>
+    <w:lsdException w:name="Dark List" w:uiPriority="70"/>
+    <w:lsdException w:name="Colorful Shading" w:uiPriority="71"/>
+    <w:lsdException w:name="Colorful List" w:uiPriority="72"/>
+    <w:lsdException w:name="Colorful Grid" w:uiPriority="73"/>
+    <w:lsdException w:name="Light Shading Accent 1" w:uiPriority="60"/>
+    <w:lsdException w:name="Light List Accent 1" w:uiPriority="61"/>
+    <w:lsdException w:name="Light Grid Accent 1" w:uiPriority="62"/>
+    <w:lsdException w:name="Medium Shading 1 Accent 1" w:uiPriority="63"/>
+    <w:lsdException w:name="Medium Shading 2 Accent 1" w:uiPriority="64"/>
+    <w:lsdException w:name="Medium List 1 Accent 1" w:uiPriority="65"/>
+    <w:lsdException w:name="Revision" w:semiHidden="1"/>
+    <w:lsdException w:name="List Paragraph" w:uiPriority="34" w:qFormat="1"/>
+    <w:lsdException w:name="Quote" w:uiPriority="29" w:qFormat="1"/>
+    <w:lsdException w:name="Intense Quote" w:uiPriority="30" w:qFormat="1"/>
+    <w:lsdException w:name="Medium List 2 Accent 1" w:uiPriority="66"/>
+    <w:lsdException w:name="Medium Grid 1 Accent 1" w:uiPriority="67"/>
+    <w:lsdException w:name="Medium Grid 2 Accent 1" w:uiPriority="68"/>
+    <w:lsdException w:name="Medium Grid 3 Accent 1" w:uiPriority="69"/>
+    <w:lsdException w:name="Dark List Accent 1" w:uiPriority="70"/>
+    <w:lsdException w:name="Colorful Shading Accent 1" w:uiPriority="71"/>
+    <w:lsdException w:name="Colorful List Accent 1" w:uiPriority="72"/>
+    <w:lsdException w:name="Colorful Grid Accent 1" w:uiPriority="73"/>
+    <w:lsdException w:name="Light Shading Accent 2" w:uiPriority="60"/>
+    <w:lsdException w:name="Light List Accent 2" w:uiPriority="61"/>
+    <w:lsdException w:name="Light Grid Accent 2" w:uiPriority="62"/>
+    <w:lsdException w:name="Medium Shading 1 Accent 2" w:uiPriority="63"/>
+    <w:lsdException w:name="Medium Shading 2 Accent 2" w:uiPriority="64"/>
+    <w:lsdException w:name="Medium List 1 Accent 2" w:uiPriority="65"/>
+    <w:lsdException w:name="Medium List 2 Accent 2" w:uiPriority="66"/>
+    <w:lsdException w:name="Medium Grid 1 Accent 2" w:uiPriority="67"/>
+    <w:lsdException w:name="Medium Grid 2 Accent 2" w:uiPriority="68"/>
+    <w:lsdException w:name="Medium Grid 3 Accent 2" w:uiPriority="69"/>
+    <w:lsdException w:name="Dark List Accent 2" w:uiPriority="70"/>
+    <w:lsdException w:name="Colorful Shading Accent 2" w:uiPriority="71"/>
+    <w:lsdException w:name="Colorful List Accent 2" w:uiPriority="72"/>
+    <w:lsdException w:name="Colorful Grid Accent 2" w:uiPriority="73"/>
+    <w:lsdException w:name="Light Shading Accent 3" w:uiPriority="60"/>
+    <w:lsdException w:name="Light List Accent 3" w:uiPriority="61"/>
+    <w:lsdException w:name="Light Grid Accent 3" w:uiPriority="62"/>
+    <w:lsdException w:name="Medium Shading 1 Accent 3" w:uiPriority="63"/>
+    <w:lsdException w:name="Medium Shading 2 Accent 3" w:uiPriority="64"/>
+    <w:lsdException w:name="Medium List 1 Accent 3" w:uiPriority="65"/>
+    <w:lsdException w:name="Medium List 2 Accent 3" w:uiPriority="66"/>
+    <w:lsdException w:name="Medium Grid 1 Accent 3" w:uiPriority="67"/>
+    <w:lsdException w:name="Medium Grid 2 Accent 3" w:uiPriority="68"/>
+    <w:lsdException w:name="Medium Grid 3 Accent 3" w:uiPriority="69"/>
+    <w:lsdException w:name="Dark List Accent 3" w:uiPriority="70"/>
+    <w:lsdException w:name="Colorful Shading Accent 3" w:uiPriority="71"/>
+    <w:lsdException w:name="Colorful List Accent 3" w:uiPriority="72"/>
+    <w:lsdException w:name="Colorful Grid Accent 3" w:uiPriority="73"/>
+    <w:lsdException w:name="Light Shading Accent 4" w:uiPriority="60"/>
+    <w:lsdException w:name="Light List Accent 4" w:uiPriority="61"/>
+    <w:lsdException w:name="Light Grid Accent 4" w:uiPriority="62"/>
+    <w:lsdException w:name="Medium Shading 1 Accent 4" w:uiPriority="63"/>
+    <w:lsdException w:name="Medium Shading 2 Accent 4" w:uiPriority="64"/>
+    <w:lsdException w:name="Medium List 1 Accent 4" w:uiPriority="65"/>
+    <w:lsdException w:name="Medium List 2 Accent 4" w:uiPriority="66"/>
+    <w:lsdException w:name="Medium Grid 1 Accent 4" w:uiPriority="67"/>
+    <w:lsdException w:name="Medium Grid 2 Accent 4" w:uiPriority="68"/>
+    <w:lsdException w:name="Medium Grid 3 Accent 4" w:uiPriority="69"/>
+    <w:lsdException w:name="Dark List Accent 4" w:uiPriority="70"/>
+    <w:lsdException w:name="Colorful Shading Accent 4" w:uiPriority="71"/>
+    <w:lsdException w:name="Colorful List Accent 4" w:uiPriority="72"/>
+    <w:lsdException w:name="Colorful Grid Accent 4" w:uiPriority="73"/>
+    <w:lsdException w:name="Light Shading Accent 5" w:uiPriority="60"/>
+    <w:lsdException w:name="Light List Accent 5" w:uiPriority="61"/>
+    <w:lsdException w:name="Light Grid Accent 5" w:uiPriority="62"/>
+    <w:lsdException w:name="Medium Shading 1 Accent 5" w:uiPriority="63"/>
+    <w:lsdException w:name="Medium Shading 2 Accent 5" w:uiPriority="64"/>
+    <w:lsdException w:name="Medium List 1 Accent 5" w:uiPriority="65"/>
+    <w:lsdException w:name="Medium List 2 Accent 5" w:uiPriority="66"/>
+    <w:lsdException w:name="Medium Grid 1 Accent 5" w:uiPriority="67"/>
+    <w:lsdException w:name="Medium Grid 2 Accent 5" w:uiPriority="68"/>
+    <w:lsdException w:name="Medium Grid 3 Accent 5" w:uiPriority="69"/>
+    <w:lsdException w:name="Dark List Accent 5" w:uiPriority="70"/>
+    <w:lsdException w:name="Colorful Shading Accent 5" w:uiPriority="71"/>
+    <w:lsdException w:name="Colorful List Accent 5" w:uiPriority="72"/>
+    <w:lsdException w:name="Colorful Grid Accent 5" w:uiPriority="73"/>
+    <w:lsdException w:name="Light Shading Accent 6" w:uiPriority="60"/>
+    <w:lsdException w:name="Light List Accent 6" w:uiPriority="61"/>
+    <w:lsdException w:name="Light Grid Accent 6" w:uiPriority="62"/>
+    <w:lsdException w:name="Medium Shading 1 Accent 6" w:uiPriority="63"/>
+    <w:lsdException w:name="Medium Shading 2 Accent 6" w:uiPriority="64"/>
+    <w:lsdException w:name="Medium List 1 Accent 6" w:uiPriority="65"/>
+    <w:lsdException w:name="Medium List 2 Accent 6" w:uiPriority="66"/>
+    <w:lsdException w:name="Medium Grid 1 Accent 6" w:uiPriority="67"/>
+    <w:lsdException w:name="Medium Grid 2 Accent 6" w:uiPriority="68"/>
+    <w:lsdException w:name="Medium Grid 3 Accent 6" w:uiPriority="69"/>
+    <w:lsdException w:name="Dark List Accent 6" w:uiPriority="70"/>
+    <w:lsdException w:name="Colorful Shading Accent 6" w:uiPriority="71"/>
+    <w:lsdException w:name="Colorful List Accent 6" w:uiPriority="72"/>
+    <w:lsdException w:name="Colorful Grid Accent 6" w:uiPriority="73"/>
+    <w:lsdException w:name="Subtle Emphasis" w:uiPriority="19" w:qFormat="1"/>
+    <w:lsdException w:name="Intense Emphasis" w:uiPriority="21" w:qFormat="1"/>
+    <w:lsdException w:name="Subtle Reference" w:uiPriority="31" w:qFormat="1"/>
+    <w:lsdException w:name="Intense Reference" w:uiPriority="32" w:qFormat="1"/>
+    <w:lsdException w:name="Book Title" w:uiPriority="33" w:qFormat="1"/>
+    <w:lsdException w:name="Bibliography" w:semiHidden="1" w:uiPriority="37" w:unhideWhenUsed="1"/>
+    <w:lsdException w:name="TOC Heading" w:semiHidden="1" w:uiPriority="39" w:unhideWhenUsed="1" w:qFormat="1"/>
+    <w:lsdException w:name="Plain Table 1" w:uiPriority="41"/>
+    <w:lsdException w:name="Plain Table 2" w:uiPriority="42"/>
+    <w:lsdException w:name="Plain Table 3" w:uiPriority="43"/>
+    <w:lsdException w:name="Plain Table 4" w:uiPriority="44"/>
+    <w:lsdException w:name="Plain Table 5" w:uiPriority="45"/>
+    <w:lsdException w:name="Grid Table Light" w:uiPriority="40"/>
+    <w:lsdException w:name="Grid Table 1 Light" w:uiPriority="46"/>
+    <w:lsdException w:name="Grid Table 2" w:uiPriority="47"/>
+    <w:lsdException w:name="Grid Table 3" w:uiPriority="48"/>
+    <w:lsdException w:name="Grid Table 4" w:uiPriority="49"/>
+    <w:lsdException w:name="Grid Table 5 Dark" w:uiPriority="50"/>
+    <w:lsdException w:name="Grid Table 6 Colorful" w:uiPriority="51"/>
+    <w:lsdException w:name="Grid Table 7 Colorful" w:uiPriority="52"/>
+    <w:lsdException w:name="Grid Table 1 Light Accent 1" w:uiPriority="46"/>
+    <w:lsdException w:name="Grid Table 2 Accent 1" w:uiPriority="47"/>
+    <w:lsdException w:name="Grid Table 3 Accent 1" w:uiPriority="48"/>
+    <w:lsdException w:name="Grid Table 4 Accent 1" w:uiPriority="49"/>
+    <w:lsdException w:name="Grid Table 5 Dark Accent 1" w:uiPriority="50"/>
+    <w:lsdException w:name="Grid Table 6 Colorful Accent 1" w:uiPriority="51"/>
+    <w:lsdException w:name="Grid Table 7 Colorful Accent 1" w:uiPriority="52"/>
+    <w:lsdException w:name="Grid Table 1 Light Accent 2" w:uiPriority="46"/>
+    <w:lsdException w:name="Grid Table 2 Accent 2" w:uiPriority="47"/>
+    <w:lsdException w:name="Grid Table 3 Accent 2" w:uiPriority="48"/>
+    <w:lsdException w:name="Grid Table 4 Accent 2" w:uiPriority="49"/>
+    <w:lsdException w:name="Grid Table 5 Dark Accent 2" w:uiPriority="50"/>
+    <w:lsdException w:name="Grid Table 6 Colorful Accent 2" w:uiPriority="51"/>
+    <w:lsdException w:name="Grid Table 7 Colorful Accent 2" w:uiPriority="52"/>
+    <w:lsdException w:name="Grid Table 1 Light Accent 3" w:uiPriority="46"/>
+    <w:lsdException w:name="Grid Table 2 Accent 3" w:uiPriority="47"/>
+    <w:lsdException w:name="Grid Table 3 Accent 3" w:uiPriority="48"/>
+    <w:lsdException w:name="Grid Table 4 Accent 3" w:uiPriority="49"/>
+    <w:lsdException w:name="Grid Table 5 Dark Accent 3" w:uiPriority="50"/>
+    <w:lsdException w:name="Grid Table 6 Colorful Accent 3" w:uiPriority="51"/>
+    <w:lsdException w:name="Grid Table 7 Colorful Accent 3" w:uiPriority="52"/>
+    <w:lsdException w:name="Grid Table 1 Light Accent 4" w:uiPriority="46"/>
+    <w:lsdException w:name="Grid Table 2 Accent 4" w:uiPriority="47"/>
+    <w:lsdException w:name="Grid Table 3 Accent 4" w:uiPriority="48"/>
+    <w:lsdException w:name="Grid Table 4 Accent 4" w:uiPriority="49"/>
+    <w:lsdException w:name="Grid Table 5 Dark Accent 4" w:uiPriority="50"/>
+    <w:lsdException w:name="Grid Table 6 Colorful Accent 4" w:uiPriority="51"/>
+    <w:lsdException w:name="Grid Table 7 Colorful Accent 4" w:uiPriority="52"/>
+    <w:lsdException w:name="Grid Table 1 Light Accent 5" w:uiPriority="46"/>
+    <w:lsdException w:name="Grid Table 2 Accent 5" w:uiPriority="47"/>
+    <w:lsdException w:name="Grid Table 3 Accent 5" w:uiPriority="48"/>
+    <w:lsdException w:name="Grid Table 4 Accent 5" w:uiPriority="49"/>
+    <w:lsdException w:name="Grid Table 5 Dark Accent 5" w:uiPriority="50"/>
+    <w:lsdException w:name="Grid Table 6 Colorful Accent 5" w:uiPriority="51"/>
+    <w:lsdException w:name="Grid Table 7 Colorful Accent 5" w:uiPriority="52"/>
+    <w:lsdException w:name="Grid Table 1 Light Accent 6" w:uiPriority="46"/>
+    <w:lsdException w:name="Grid Table 2 Accent 6" w:uiPriority="47"/>
+    <w:lsdException w:name="Grid Table 3 Accent 6" w:uiPriority="48"/>
+    <w:lsdException w:name="Grid Table 4 Accent 6" w:uiPriority="49"/>
+    <w:lsdException w:name="Grid Table 5 Dark Accent 6" w:uiPriority="50"/>
+    <w:lsdException w:name="Grid Table 6 Colorful Accent 6" w:uiPriority="51"/>
+    <w:lsdException w:name="Grid Table 7 Colorful Accent 6" w:uiPriority="52"/>
+    <w:lsdException w:name="List Table 1 Light" w:uiPriority="46"/>
+    <w:lsdException w:name="List Table 2" w:uiPriority="47"/>
+    <w:lsdException w:name="List Table 3" w:uiPriority="48"/>
+    <w:lsdException w:name="List Table 4" w:uiPriority="49"/>
+    <w:lsdException w:name="List Table 5 Dark" w:uiPriority="50"/>
+    <w:lsdException w:name="List Table 6 Colorful" w:uiPriority="51"/>
+    <w:lsdException w:name="List Table 7 Colorful" w:uiPriority="52"/>
+    <w:lsdException w:name="List Table 1 Light Accent 1" w:uiPriority="46"/>
+    <w:lsdException w:name="List Table 2 Accent 1" w:uiPriority="47"/>
+    <w:lsdException w:name="List Table 3 Accent 1" w:uiPriority="48"/>
+    <w:lsdException w:name="List Table 4 Accent 1" w:uiPriority="49"/>
+    <w:lsdException w:name="List Table 5 Dark Accent 1" w:uiPriority="50"/>
+    <w:lsdException w:name="List Table 6 Colorful Accent 1" w:uiPriority="51"/>
+    <w:lsdException w:name="List Table 7 Colorful Accent 1" w:uiPriority="52"/>
+    <w:lsdException w:name="List Table 1 Light Accent 2" w:uiPriority="46"/>
+    <w:lsdException w:name="List Table 2 Accent 2" w:uiPriority="47"/>
+    <w:lsdException w:name="List Table 3 Accent 2" w:uiPriority="48"/>
+    <w:lsdException w:name="List Table 4 Accent 2" w:uiPriority="49"/>
+    <w:lsdException w:name="List Table 5 Dark Accent 2" w:uiPriority="50"/>
+    <w:lsdException w:name="List Table 6 Colorful Accent 2" w:uiPriority="51"/>
+    <w:lsdException w:name="List Table 7 Colorful Accent 2" w:uiPriority="52"/>
+    <w:lsdException w:name="List Table 1 Light Accent 3" w:uiPriority="46"/>
+    <w:lsdException w:name="List Table 2 Accent 3" w:uiPriority="47"/>
+    <w:lsdException w:name="List Table 3 Accent 3" w:uiPriority="48"/>
+    <w:lsdException w:name="List Table 4 Accent 3" w:uiPriority="49"/>
+    <w:lsdException w:name="List Table 5 Dark Accent 3" w:uiPriority="50"/>
+    <w:lsdException w:name="List Table 6 Colorful Accent 3" w:uiPriority="51"/>
+    <w:lsdException w:name="List Table 7 Colorful Accent 3" w:uiPriority="52"/>
+    <w:lsdException w:name="List Table 1 Light Accent 4" w:uiPriority="46"/>
+    <w:lsdException w:name="List Table 2 Accent 4" w:uiPriority="47"/>
+    <w:lsdException w:name="List Table 3 Accent 4" w:uiPriority="48"/>
+    <w:lsdException w:name="List Table 4 Accent 4" w:uiPriority="49"/>
+    <w:lsdException w:name="List Table 5 Dark Accent 4" w:uiPriority="50"/>
+    <w:lsdException w:name="List Table 6 Colorful Accent 4" w:uiPriority="51"/>
+    <w:lsdException w:name="List Table 7 Colorful Accent 4" w:uiPriority="52"/>
+    <w:lsdException w:name="List Table 1 Light Accent 5" w:uiPriority="46"/>
+    <w:lsdException w:name="List Table 2 Accent 5" w:uiPriority="47"/>
+    <w:lsdException w:name="List Table 3 Accent 5" w:uiPriority="48"/>
+    <w:lsdException w:name="List Table 4 Accent 5" w:uiPriority="49"/>
+    <w:lsdException w:name="List Table 5 Dark Accent 5" w:uiPriority="50"/>
+    <w:lsdException w:name="List Table 6 Colorful Accent 5" w:uiPriority="51"/>
+    <w:lsdException w:name="List Table 7 Colorful Accent 5" w:uiPriority="52"/>
+    <w:lsdException w:name="List Table 1 Light Accent 6" w:uiPriority="46"/>
+    <w:lsdException w:name="List Table 2 Accent 6" w:uiPriority="47"/>
+    <w:lsdException w:name="List Table 3 Accent 6" w:uiPriority="48"/>
+    <w:lsdException w:name="List Table 4 Accent 6" w:uiPriority="49"/>
+    <w:lsdException w:name="List Table 5 Dark Accent 6" w:uiPriority="50"/>
+    <w:lsdException w:name="List Table 6 Colorful Accent 6" w:uiPriority="51"/>
+    <w:lsdException w:name="List Table 7 Colorful Accent 6" w:uiPriority="52"/>
   </w:latentStyles>
   <w:style w:type="paragraph" w:default="1" w:styleId="Normal">
     <w:name w:val="Normal"/>
     <w:qFormat/>
     <w:rsid w:val="009F4EF9"/>
   </w:style>
-  <w:style w:type="paragraph" w:styleId="Overskrift1">
+  <w:style w:type="paragraph" w:styleId="Heading1">
     <w:name w:val="heading 1"/>
     <w:basedOn w:val="Normal"/>
     <w:next w:val="Normal"/>
-    <w:link w:val="Overskrift1Tegn"/>
+    <w:link w:val="Heading1Char"/>
     <w:uiPriority w:val="9"/>
     <w:qFormat/>
     <w:rsid w:val="0093736F"/>
@@ -1305,11 +1484,11 @@
       <w:szCs w:val="32"/>
     </w:rPr>
   </w:style>
-  <w:style w:type="paragraph" w:styleId="Overskrift2">
+  <w:style w:type="paragraph" w:styleId="Heading2">
     <w:name w:val="heading 2"/>
     <w:basedOn w:val="Normal"/>
     <w:next w:val="Normal"/>
-    <w:link w:val="Overskrift2Tegn"/>
+    <w:link w:val="Heading2Char"/>
     <w:uiPriority w:val="9"/>
     <w:unhideWhenUsed/>
     <w:qFormat/>
@@ -1327,11 +1506,11 @@
       <w:szCs w:val="26"/>
     </w:rPr>
   </w:style>
-  <w:style w:type="paragraph" w:styleId="Overskrift3">
+  <w:style w:type="paragraph" w:styleId="Heading3">
     <w:name w:val="heading 3"/>
     <w:basedOn w:val="Normal"/>
     <w:next w:val="Normal"/>
-    <w:link w:val="Overskrift3Tegn"/>
+    <w:link w:val="Heading3Char"/>
     <w:uiPriority w:val="9"/>
     <w:unhideWhenUsed/>
     <w:qFormat/>
@@ -1349,13 +1528,13 @@
       <w:color w:val="4F81BD" w:themeColor="accent1"/>
     </w:rPr>
   </w:style>
-  <w:style w:type="character" w:default="1" w:styleId="Standardskrifttypeiafsnit">
+  <w:style w:type="character" w:default="1" w:styleId="DefaultParagraphFont">
     <w:name w:val="Default Paragraph Font"/>
     <w:uiPriority w:val="1"/>
     <w:semiHidden/>
     <w:unhideWhenUsed/>
   </w:style>
-  <w:style w:type="table" w:default="1" w:styleId="Tabel-Normal">
+  <w:style w:type="table" w:default="1" w:styleId="TableNormal">
     <w:name w:val="Normal Table"/>
     <w:uiPriority w:val="99"/>
     <w:semiHidden/>
@@ -1370,16 +1549,16 @@
       </w:tblCellMar>
     </w:tblPr>
   </w:style>
-  <w:style w:type="numbering" w:default="1" w:styleId="Ingenoversigt">
+  <w:style w:type="numbering" w:default="1" w:styleId="NoList">
     <w:name w:val="No List"/>
     <w:uiPriority w:val="99"/>
     <w:semiHidden/>
     <w:unhideWhenUsed/>
   </w:style>
-  <w:style w:type="character" w:customStyle="1" w:styleId="Overskrift3Tegn">
-    <w:name w:val="Overskrift 3 Tegn"/>
-    <w:basedOn w:val="Standardskrifttypeiafsnit"/>
-    <w:link w:val="Overskrift3"/>
+  <w:style w:type="character" w:customStyle="1" w:styleId="Heading3Char">
+    <w:name w:val="Heading 3 Char"/>
+    <w:basedOn w:val="DefaultParagraphFont"/>
+    <w:link w:val="Heading3"/>
     <w:uiPriority w:val="9"/>
     <w:rsid w:val="009F4EF9"/>
     <w:rPr>
@@ -1389,10 +1568,10 @@
       <w:color w:val="4F81BD" w:themeColor="accent1"/>
     </w:rPr>
   </w:style>
-  <w:style w:type="character" w:customStyle="1" w:styleId="Overskrift1Tegn">
-    <w:name w:val="Overskrift 1 Tegn"/>
-    <w:basedOn w:val="Standardskrifttypeiafsnit"/>
-    <w:link w:val="Overskrift1"/>
+  <w:style w:type="character" w:customStyle="1" w:styleId="Heading1Char">
+    <w:name w:val="Heading 1 Char"/>
+    <w:basedOn w:val="DefaultParagraphFont"/>
+    <w:link w:val="Heading1"/>
     <w:uiPriority w:val="9"/>
     <w:rsid w:val="0093736F"/>
     <w:rPr>
@@ -1402,10 +1581,10 @@
       <w:szCs w:val="32"/>
     </w:rPr>
   </w:style>
-  <w:style w:type="character" w:customStyle="1" w:styleId="Overskrift2Tegn">
-    <w:name w:val="Overskrift 2 Tegn"/>
-    <w:basedOn w:val="Standardskrifttypeiafsnit"/>
-    <w:link w:val="Overskrift2"/>
+  <w:style w:type="character" w:customStyle="1" w:styleId="Heading2Char">
+    <w:name w:val="Heading 2 Char"/>
+    <w:basedOn w:val="DefaultParagraphFont"/>
+    <w:link w:val="Heading2"/>
     <w:uiPriority w:val="9"/>
     <w:rsid w:val="0093736F"/>
     <w:rPr>
@@ -1415,330 +1594,7 @@
       <w:szCs w:val="26"/>
     </w:rPr>
   </w:style>
-  <w:style w:type="paragraph" w:styleId="Listeafsnit">
-    <w:name w:val="List Paragraph"/>
-    <w:basedOn w:val="Normal"/>
-    <w:uiPriority w:val="34"/>
-    <w:qFormat/>
-    <w:rsid w:val="0093736F"/>
-    <w:pPr>
-      <w:spacing w:after="160" w:line="259" w:lineRule="auto"/>
-      <w:ind w:left="720"/>
-      <w:contextualSpacing/>
-    </w:pPr>
-  </w:style>
-  <w:style w:type="paragraph" w:styleId="NormalWeb">
-    <w:name w:val="Normal (Web)"/>
-    <w:basedOn w:val="Normal"/>
-    <w:uiPriority w:val="99"/>
-    <w:unhideWhenUsed/>
-    <w:rsid w:val="0093736F"/>
-    <w:pPr>
-      <w:spacing w:before="100" w:beforeAutospacing="1" w:after="100" w:afterAutospacing="1" w:line="240" w:lineRule="auto"/>
-    </w:pPr>
-    <w:rPr>
-      <w:rFonts w:ascii="Times New Roman" w:hAnsi="Times New Roman" w:cs="Times New Roman"/>
-      <w:sz w:val="24"/>
-      <w:szCs w:val="24"/>
-      <w:lang w:eastAsia="da-DK"/>
-    </w:rPr>
-  </w:style>
-</w:styles>
-</file>
-
-<file path=word/stylesWithEffects.xml><?xml version="1.0" encoding="utf-8"?>
-<w:styles xmlns:wpc="http://schemas.microsoft.com/office/word/2010/wordprocessingCanvas" xmlns:mc="http://schemas.openxmlformats.org/markup-compatibility/2006" xmlns:o="urn:schemas-microsoft-com:office:office" xmlns:r="http://schemas.openxmlformats.org/officeDocument/2006/relationships" xmlns:m="http://schemas.openxmlformats.org/officeDocument/2006/math" xmlns:v="urn:schemas-microsoft-com:vml" xmlns:wp14="http://schemas.microsoft.com/office/word/2010/wordprocessingDrawing" xmlns:wp="http://schemas.openxmlformats.org/drawingml/2006/wordprocessingDrawing" xmlns:w10="urn:schemas-microsoft-com:office:word" xmlns:w="http://schemas.openxmlformats.org/wordprocessingml/2006/main" xmlns:w14="http://schemas.microsoft.com/office/word/2010/wordml" xmlns:wpg="http://schemas.microsoft.com/office/word/2010/wordprocessingGroup" xmlns:wpi="http://schemas.microsoft.com/office/word/2010/wordprocessingInk" xmlns:wne="http://schemas.microsoft.com/office/word/2006/wordml" xmlns:wps="http://schemas.microsoft.com/office/word/2010/wordprocessingShape" mc:Ignorable="w14 wp14">
-  <w:docDefaults>
-    <w:rPrDefault>
-      <w:rPr>
-        <w:rFonts w:asciiTheme="minorHAnsi" w:eastAsiaTheme="minorHAnsi" w:hAnsiTheme="minorHAnsi" w:cstheme="minorBidi"/>
-        <w:sz w:val="22"/>
-        <w:szCs w:val="22"/>
-        <w:lang w:val="da-DK" w:eastAsia="en-US" w:bidi="ar-SA"/>
-      </w:rPr>
-    </w:rPrDefault>
-    <w:pPrDefault>
-      <w:pPr>
-        <w:spacing w:after="200" w:line="276" w:lineRule="auto"/>
-      </w:pPr>
-    </w:pPrDefault>
-  </w:docDefaults>
-  <w:latentStyles w:defLockedState="0" w:defUIPriority="99" w:defSemiHidden="1" w:defUnhideWhenUsed="1" w:defQFormat="0" w:count="267">
-    <w:lsdException w:name="Normal" w:semiHidden="0" w:uiPriority="0" w:unhideWhenUsed="0" w:qFormat="1"/>
-    <w:lsdException w:name="heading 1" w:semiHidden="0" w:uiPriority="9" w:unhideWhenUsed="0" w:qFormat="1"/>
-    <w:lsdException w:name="heading 2" w:uiPriority="9" w:qFormat="1"/>
-    <w:lsdException w:name="heading 3" w:uiPriority="9" w:qFormat="1"/>
-    <w:lsdException w:name="heading 4" w:uiPriority="9" w:qFormat="1"/>
-    <w:lsdException w:name="heading 5" w:uiPriority="9" w:qFormat="1"/>
-    <w:lsdException w:name="heading 6" w:uiPriority="9" w:qFormat="1"/>
-    <w:lsdException w:name="heading 7" w:uiPriority="9" w:qFormat="1"/>
-    <w:lsdException w:name="heading 8" w:uiPriority="9" w:qFormat="1"/>
-    <w:lsdException w:name="heading 9" w:uiPriority="9" w:qFormat="1"/>
-    <w:lsdException w:name="toc 1" w:uiPriority="39"/>
-    <w:lsdException w:name="toc 2" w:uiPriority="39"/>
-    <w:lsdException w:name="toc 3" w:uiPriority="39"/>
-    <w:lsdException w:name="toc 4" w:uiPriority="39"/>
-    <w:lsdException w:name="toc 5" w:uiPriority="39"/>
-    <w:lsdException w:name="toc 6" w:uiPriority="39"/>
-    <w:lsdException w:name="toc 7" w:uiPriority="39"/>
-    <w:lsdException w:name="toc 8" w:uiPriority="39"/>
-    <w:lsdException w:name="toc 9" w:uiPriority="39"/>
-    <w:lsdException w:name="caption" w:uiPriority="35" w:qFormat="1"/>
-    <w:lsdException w:name="Title" w:semiHidden="0" w:uiPriority="10" w:unhideWhenUsed="0" w:qFormat="1"/>
-    <w:lsdException w:name="Default Paragraph Font" w:uiPriority="1"/>
-    <w:lsdException w:name="Subtitle" w:semiHidden="0" w:uiPriority="11" w:unhideWhenUsed="0" w:qFormat="1"/>
-    <w:lsdException w:name="Strong" w:semiHidden="0" w:uiPriority="22" w:unhideWhenUsed="0" w:qFormat="1"/>
-    <w:lsdException w:name="Emphasis" w:semiHidden="0" w:uiPriority="20" w:unhideWhenUsed="0" w:qFormat="1"/>
-    <w:lsdException w:name="Table Grid" w:semiHidden="0" w:uiPriority="59" w:unhideWhenUsed="0"/>
-    <w:lsdException w:name="Placeholder Text" w:unhideWhenUsed="0"/>
-    <w:lsdException w:name="No Spacing" w:semiHidden="0" w:uiPriority="1" w:unhideWhenUsed="0" w:qFormat="1"/>
-    <w:lsdException w:name="Light Shading" w:semiHidden="0" w:uiPriority="60" w:unhideWhenUsed="0"/>
-    <w:lsdException w:name="Light List" w:semiHidden="0" w:uiPriority="61" w:unhideWhenUsed="0"/>
-    <w:lsdException w:name="Light Grid" w:semiHidden="0" w:uiPriority="62" w:unhideWhenUsed="0"/>
-    <w:lsdException w:name="Medium Shading 1" w:semiHidden="0" w:uiPriority="63" w:unhideWhenUsed="0"/>
-    <w:lsdException w:name="Medium Shading 2" w:semiHidden="0" w:uiPriority="64" w:unhideWhenUsed="0"/>
-    <w:lsdException w:name="Medium List 1" w:semiHidden="0" w:uiPriority="65" w:unhideWhenUsed="0"/>
-    <w:lsdException w:name="Medium List 2" w:semiHidden="0" w:uiPriority="66" w:unhideWhenUsed="0"/>
-    <w:lsdException w:name="Medium Grid 1" w:semiHidden="0" w:uiPriority="67" w:unhideWhenUsed="0"/>
-    <w:lsdException w:name="Medium Grid 2" w:semiHidden="0" w:uiPriority="68" w:unhideWhenUsed="0"/>
-    <w:lsdException w:name="Medium Grid 3" w:semiHidden="0" w:uiPriority="69" w:unhideWhenUsed="0"/>
-    <w:lsdException w:name="Dark List" w:semiHidden="0" w:uiPriority="70" w:unhideWhenUsed="0"/>
-    <w:lsdException w:name="Colorful Shading" w:semiHidden="0" w:uiPriority="71" w:unhideWhenUsed="0"/>
-    <w:lsdException w:name="Colorful List" w:semiHidden="0" w:uiPriority="72" w:unhideWhenUsed="0"/>
-    <w:lsdException w:name="Colorful Grid" w:semiHidden="0" w:uiPriority="73" w:unhideWhenUsed="0"/>
-    <w:lsdException w:name="Light Shading Accent 1" w:semiHidden="0" w:uiPriority="60" w:unhideWhenUsed="0"/>
-    <w:lsdException w:name="Light List Accent 1" w:semiHidden="0" w:uiPriority="61" w:unhideWhenUsed="0"/>
-    <w:lsdException w:name="Light Grid Accent 1" w:semiHidden="0" w:uiPriority="62" w:unhideWhenUsed="0"/>
-    <w:lsdException w:name="Medium Shading 1 Accent 1" w:semiHidden="0" w:uiPriority="63" w:unhideWhenUsed="0"/>
-    <w:lsdException w:name="Medium Shading 2 Accent 1" w:semiHidden="0" w:uiPriority="64" w:unhideWhenUsed="0"/>
-    <w:lsdException w:name="Medium List 1 Accent 1" w:semiHidden="0" w:uiPriority="65" w:unhideWhenUsed="0"/>
-    <w:lsdException w:name="Revision" w:unhideWhenUsed="0"/>
-    <w:lsdException w:name="List Paragraph" w:semiHidden="0" w:uiPriority="34" w:unhideWhenUsed="0" w:qFormat="1"/>
-    <w:lsdException w:name="Quote" w:semiHidden="0" w:uiPriority="29" w:unhideWhenUsed="0" w:qFormat="1"/>
-    <w:lsdException w:name="Intense Quote" w:semiHidden="0" w:uiPriority="30" w:unhideWhenUsed="0" w:qFormat="1"/>
-    <w:lsdException w:name="Medium List 2 Accent 1" w:semiHidden="0" w:uiPriority="66" w:unhideWhenUsed="0"/>
-    <w:lsdException w:name="Medium Grid 1 Accent 1" w:semiHidden="0" w:uiPriority="67" w:unhideWhenUsed="0"/>
-    <w:lsdException w:name="Medium Grid 2 Accent 1" w:semiHidden="0" w:uiPriority="68" w:unhideWhenUsed="0"/>
-    <w:lsdException w:name="Medium Grid 3 Accent 1" w:semiHidden="0" w:uiPriority="69" w:unhideWhenUsed="0"/>
-    <w:lsdException w:name="Dark List Accent 1" w:semiHidden="0" w:uiPriority="70" w:unhideWhenUsed="0"/>
-    <w:lsdException w:name="Colorful Shading Accent 1" w:semiHidden="0" w:uiPriority="71" w:unhideWhenUsed="0"/>
-    <w:lsdException w:name="Colorful List Accent 1" w:semiHidden="0" w:uiPriority="72" w:unhideWhenUsed="0"/>
-    <w:lsdException w:name="Colorful Grid Accent 1" w:semiHidden="0" w:uiPriority="73" w:unhideWhenUsed="0"/>
-    <w:lsdException w:name="Light Shading Accent 2" w:semiHidden="0" w:uiPriority="60" w:unhideWhenUsed="0"/>
-    <w:lsdException w:name="Light List Accent 2" w:semiHidden="0" w:uiPriority="61" w:unhideWhenUsed="0"/>
-    <w:lsdException w:name="Light Grid Accent 2" w:semiHidden="0" w:uiPriority="62" w:unhideWhenUsed="0"/>
-    <w:lsdException w:name="Medium Shading 1 Accent 2" w:semiHidden="0" w:uiPriority="63" w:unhideWhenUsed="0"/>
-    <w:lsdException w:name="Medium Shading 2 Accent 2" w:semiHidden="0" w:uiPriority="64" w:unhideWhenUsed="0"/>
-    <w:lsdException w:name="Medium List 1 Accent 2" w:semiHidden="0" w:uiPriority="65" w:unhideWhenUsed="0"/>
-    <w:lsdException w:name="Medium List 2 Accent 2" w:semiHidden="0" w:uiPriority="66" w:unhideWhenUsed="0"/>
-    <w:lsdException w:name="Medium Grid 1 Accent 2" w:semiHidden="0" w:uiPriority="67" w:unhideWhenUsed="0"/>
-    <w:lsdException w:name="Medium Grid 2 Accent 2" w:semiHidden="0" w:uiPriority="68" w:unhideWhenUsed="0"/>
-    <w:lsdException w:name="Medium Grid 3 Accent 2" w:semiHidden="0" w:uiPriority="69" w:unhideWhenUsed="0"/>
-    <w:lsdException w:name="Dark List Accent 2" w:semiHidden="0" w:uiPriority="70" w:unhideWhenUsed="0"/>
-    <w:lsdException w:name="Colorful Shading Accent 2" w:semiHidden="0" w:uiPriority="71" w:unhideWhenUsed="0"/>
-    <w:lsdException w:name="Colorful List Accent 2" w:semiHidden="0" w:uiPriority="72" w:unhideWhenUsed="0"/>
-    <w:lsdException w:name="Colorful Grid Accent 2" w:semiHidden="0" w:uiPriority="73" w:unhideWhenUsed="0"/>
-    <w:lsdException w:name="Light Shading Accent 3" w:semiHidden="0" w:uiPriority="60" w:unhideWhenUsed="0"/>
-    <w:lsdException w:name="Light List Accent 3" w:semiHidden="0" w:uiPriority="61" w:unhideWhenUsed="0"/>
-    <w:lsdException w:name="Light Grid Accent 3" w:semiHidden="0" w:uiPriority="62" w:unhideWhenUsed="0"/>
-    <w:lsdException w:name="Medium Shading 1 Accent 3" w:semiHidden="0" w:uiPriority="63" w:unhideWhenUsed="0"/>
-    <w:lsdException w:name="Medium Shading 2 Accent 3" w:semiHidden="0" w:uiPriority="64" w:unhideWhenUsed="0"/>
-    <w:lsdException w:name="Medium List 1 Accent 3" w:semiHidden="0" w:uiPriority="65" w:unhideWhenUsed="0"/>
-    <w:lsdException w:name="Medium List 2 Accent 3" w:semiHidden="0" w:uiPriority="66" w:unhideWhenUsed="0"/>
-    <w:lsdException w:name="Medium Grid 1 Accent 3" w:semiHidden="0" w:uiPriority="67" w:unhideWhenUsed="0"/>
-    <w:lsdException w:name="Medium Grid 2 Accent 3" w:semiHidden="0" w:uiPriority="68" w:unhideWhenUsed="0"/>
-    <w:lsdException w:name="Medium Grid 3 Accent 3" w:semiHidden="0" w:uiPriority="69" w:unhideWhenUsed="0"/>
-    <w:lsdException w:name="Dark List Accent 3" w:semiHidden="0" w:uiPriority="70" w:unhideWhenUsed="0"/>
-    <w:lsdException w:name="Colorful Shading Accent 3" w:semiHidden="0" w:uiPriority="71" w:unhideWhenUsed="0"/>
-    <w:lsdException w:name="Colorful List Accent 3" w:semiHidden="0" w:uiPriority="72" w:unhideWhenUsed="0"/>
-    <w:lsdException w:name="Colorful Grid Accent 3" w:semiHidden="0" w:uiPriority="73" w:unhideWhenUsed="0"/>
-    <w:lsdException w:name="Light Shading Accent 4" w:semiHidden="0" w:uiPriority="60" w:unhideWhenUsed="0"/>
-    <w:lsdException w:name="Light List Accent 4" w:semiHidden="0" w:uiPriority="61" w:unhideWhenUsed="0"/>
-    <w:lsdException w:name="Light Grid Accent 4" w:semiHidden="0" w:uiPriority="62" w:unhideWhenUsed="0"/>
-    <w:lsdException w:name="Medium Shading 1 Accent 4" w:semiHidden="0" w:uiPriority="63" w:unhideWhenUsed="0"/>
-    <w:lsdException w:name="Medium Shading 2 Accent 4" w:semiHidden="0" w:uiPriority="64" w:unhideWhenUsed="0"/>
-    <w:lsdException w:name="Medium List 1 Accent 4" w:semiHidden="0" w:uiPriority="65" w:unhideWhenUsed="0"/>
-    <w:lsdException w:name="Medium List 2 Accent 4" w:semiHidden="0" w:uiPriority="66" w:unhideWhenUsed="0"/>
-    <w:lsdException w:name="Medium Grid 1 Accent 4" w:semiHidden="0" w:uiPriority="67" w:unhideWhenUsed="0"/>
-    <w:lsdException w:name="Medium Grid 2 Accent 4" w:semiHidden="0" w:uiPriority="68" w:unhideWhenUsed="0"/>
-    <w:lsdException w:name="Medium Grid 3 Accent 4" w:semiHidden="0" w:uiPriority="69" w:unhideWhenUsed="0"/>
-    <w:lsdException w:name="Dark List Accent 4" w:semiHidden="0" w:uiPriority="70" w:unhideWhenUsed="0"/>
-    <w:lsdException w:name="Colorful Shading Accent 4" w:semiHidden="0" w:uiPriority="71" w:unhideWhenUsed="0"/>
-    <w:lsdException w:name="Colorful List Accent 4" w:semiHidden="0" w:uiPriority="72" w:unhideWhenUsed="0"/>
-    <w:lsdException w:name="Colorful Grid Accent 4" w:semiHidden="0" w:uiPriority="73" w:unhideWhenUsed="0"/>
-    <w:lsdException w:name="Light Shading Accent 5" w:semiHidden="0" w:uiPriority="60" w:unhideWhenUsed="0"/>
-    <w:lsdException w:name="Light List Accent 5" w:semiHidden="0" w:uiPriority="61" w:unhideWhenUsed="0"/>
-    <w:lsdException w:name="Light Grid Accent 5" w:semiHidden="0" w:uiPriority="62" w:unhideWhenUsed="0"/>
-    <w:lsdException w:name="Medium Shading 1 Accent 5" w:semiHidden="0" w:uiPriority="63" w:unhideWhenUsed="0"/>
-    <w:lsdException w:name="Medium Shading 2 Accent 5" w:semiHidden="0" w:uiPriority="64" w:unhideWhenUsed="0"/>
-    <w:lsdException w:name="Medium List 1 Accent 5" w:semiHidden="0" w:uiPriority="65" w:unhideWhenUsed="0"/>
-    <w:lsdException w:name="Medium List 2 Accent 5" w:semiHidden="0" w:uiPriority="66" w:unhideWhenUsed="0"/>
-    <w:lsdException w:name="Medium Grid 1 Accent 5" w:semiHidden="0" w:uiPriority="67" w:unhideWhenUsed="0"/>
-    <w:lsdException w:name="Medium Grid 2 Accent 5" w:semiHidden="0" w:uiPriority="68" w:unhideWhenUsed="0"/>
-    <w:lsdException w:name="Medium Grid 3 Accent 5" w:semiHidden="0" w:uiPriority="69" w:unhideWhenUsed="0"/>
-    <w:lsdException w:name="Dark List Accent 5" w:semiHidden="0" w:uiPriority="70" w:unhideWhenUsed="0"/>
-    <w:lsdException w:name="Colorful Shading Accent 5" w:semiHidden="0" w:uiPriority="71" w:unhideWhenUsed="0"/>
-    <w:lsdException w:name="Colorful List Accent 5" w:semiHidden="0" w:uiPriority="72" w:unhideWhenUsed="0"/>
-    <w:lsdException w:name="Colorful Grid Accent 5" w:semiHidden="0" w:uiPriority="73" w:unhideWhenUsed="0"/>
-    <w:lsdException w:name="Light Shading Accent 6" w:semiHidden="0" w:uiPriority="60" w:unhideWhenUsed="0"/>
-    <w:lsdException w:name="Light List Accent 6" w:semiHidden="0" w:uiPriority="61" w:unhideWhenUsed="0"/>
-    <w:lsdException w:name="Light Grid Accent 6" w:semiHidden="0" w:uiPriority="62" w:unhideWhenUsed="0"/>
-    <w:lsdException w:name="Medium Shading 1 Accent 6" w:semiHidden="0" w:uiPriority="63" w:unhideWhenUsed="0"/>
-    <w:lsdException w:name="Medium Shading 2 Accent 6" w:semiHidden="0" w:uiPriority="64" w:unhideWhenUsed="0"/>
-    <w:lsdException w:name="Medium List 1 Accent 6" w:semiHidden="0" w:uiPriority="65" w:unhideWhenUsed="0"/>
-    <w:lsdException w:name="Medium List 2 Accent 6" w:semiHidden="0" w:uiPriority="66" w:unhideWhenUsed="0"/>
-    <w:lsdException w:name="Medium Grid 1 Accent 6" w:semiHidden="0" w:uiPriority="67" w:unhideWhenUsed="0"/>
-    <w:lsdException w:name="Medium Grid 2 Accent 6" w:semiHidden="0" w:uiPriority="68" w:unhideWhenUsed="0"/>
-    <w:lsdException w:name="Medium Grid 3 Accent 6" w:semiHidden="0" w:uiPriority="69" w:unhideWhenUsed="0"/>
-    <w:lsdException w:name="Dark List Accent 6" w:semiHidden="0" w:uiPriority="70" w:unhideWhenUsed="0"/>
-    <w:lsdException w:name="Colorful Shading Accent 6" w:semiHidden="0" w:uiPriority="71" w:unhideWhenUsed="0"/>
-    <w:lsdException w:name="Colorful List Accent 6" w:semiHidden="0" w:uiPriority="72" w:unhideWhenUsed="0"/>
-    <w:lsdException w:name="Colorful Grid Accent 6" w:semiHidden="0" w:uiPriority="73" w:unhideWhenUsed="0"/>
-    <w:lsdException w:name="Subtle Emphasis" w:semiHidden="0" w:uiPriority="19" w:unhideWhenUsed="0" w:qFormat="1"/>
-    <w:lsdException w:name="Intense Emphasis" w:semiHidden="0" w:uiPriority="21" w:unhideWhenUsed="0" w:qFormat="1"/>
-    <w:lsdException w:name="Subtle Reference" w:semiHidden="0" w:uiPriority="31" w:unhideWhenUsed="0" w:qFormat="1"/>
-    <w:lsdException w:name="Intense Reference" w:semiHidden="0" w:uiPriority="32" w:unhideWhenUsed="0" w:qFormat="1"/>
-    <w:lsdException w:name="Book Title" w:semiHidden="0" w:uiPriority="33" w:unhideWhenUsed="0" w:qFormat="1"/>
-    <w:lsdException w:name="Bibliography" w:uiPriority="37"/>
-    <w:lsdException w:name="TOC Heading" w:uiPriority="39" w:qFormat="1"/>
-  </w:latentStyles>
-  <w:style w:type="paragraph" w:default="1" w:styleId="Normal">
-    <w:name w:val="Normal"/>
-    <w:qFormat/>
-    <w:rsid w:val="009F4EF9"/>
-  </w:style>
-  <w:style w:type="paragraph" w:styleId="Overskrift1">
-    <w:name w:val="heading 1"/>
-    <w:basedOn w:val="Normal"/>
-    <w:next w:val="Normal"/>
-    <w:link w:val="Overskrift1Tegn"/>
-    <w:uiPriority w:val="9"/>
-    <w:qFormat/>
-    <w:rsid w:val="0093736F"/>
-    <w:pPr>
-      <w:keepNext/>
-      <w:keepLines/>
-      <w:spacing w:before="240" w:after="0" w:line="259" w:lineRule="auto"/>
-      <w:outlineLvl w:val="0"/>
-    </w:pPr>
-    <w:rPr>
-      <w:rFonts w:asciiTheme="majorHAnsi" w:eastAsiaTheme="majorEastAsia" w:hAnsiTheme="majorHAnsi" w:cstheme="majorBidi"/>
-      <w:color w:val="365F91" w:themeColor="accent1" w:themeShade="BF"/>
-      <w:sz w:val="32"/>
-      <w:szCs w:val="32"/>
-    </w:rPr>
-  </w:style>
-  <w:style w:type="paragraph" w:styleId="Overskrift2">
-    <w:name w:val="heading 2"/>
-    <w:basedOn w:val="Normal"/>
-    <w:next w:val="Normal"/>
-    <w:link w:val="Overskrift2Tegn"/>
-    <w:uiPriority w:val="9"/>
-    <w:unhideWhenUsed/>
-    <w:qFormat/>
-    <w:rsid w:val="0093736F"/>
-    <w:pPr>
-      <w:keepNext/>
-      <w:keepLines/>
-      <w:spacing w:before="40" w:after="0" w:line="259" w:lineRule="auto"/>
-      <w:outlineLvl w:val="1"/>
-    </w:pPr>
-    <w:rPr>
-      <w:rFonts w:asciiTheme="majorHAnsi" w:eastAsiaTheme="majorEastAsia" w:hAnsiTheme="majorHAnsi" w:cstheme="majorBidi"/>
-      <w:color w:val="365F91" w:themeColor="accent1" w:themeShade="BF"/>
-      <w:sz w:val="26"/>
-      <w:szCs w:val="26"/>
-    </w:rPr>
-  </w:style>
-  <w:style w:type="paragraph" w:styleId="Overskrift3">
-    <w:name w:val="heading 3"/>
-    <w:basedOn w:val="Normal"/>
-    <w:next w:val="Normal"/>
-    <w:link w:val="Overskrift3Tegn"/>
-    <w:uiPriority w:val="9"/>
-    <w:unhideWhenUsed/>
-    <w:qFormat/>
-    <w:rsid w:val="009F4EF9"/>
-    <w:pPr>
-      <w:keepNext/>
-      <w:keepLines/>
-      <w:spacing w:before="200" w:after="0"/>
-      <w:outlineLvl w:val="2"/>
-    </w:pPr>
-    <w:rPr>
-      <w:rFonts w:asciiTheme="majorHAnsi" w:eastAsiaTheme="majorEastAsia" w:hAnsiTheme="majorHAnsi" w:cstheme="majorBidi"/>
-      <w:b/>
-      <w:bCs/>
-      <w:color w:val="4F81BD" w:themeColor="accent1"/>
-    </w:rPr>
-  </w:style>
-  <w:style w:type="character" w:default="1" w:styleId="Standardskrifttypeiafsnit">
-    <w:name w:val="Default Paragraph Font"/>
-    <w:uiPriority w:val="1"/>
-    <w:semiHidden/>
-    <w:unhideWhenUsed/>
-  </w:style>
-  <w:style w:type="table" w:default="1" w:styleId="Tabel-Normal">
-    <w:name w:val="Normal Table"/>
-    <w:uiPriority w:val="99"/>
-    <w:semiHidden/>
-    <w:unhideWhenUsed/>
-    <w:tblPr>
-      <w:tblInd w:w="0" w:type="dxa"/>
-      <w:tblCellMar>
-        <w:top w:w="0" w:type="dxa"/>
-        <w:left w:w="108" w:type="dxa"/>
-        <w:bottom w:w="0" w:type="dxa"/>
-        <w:right w:w="108" w:type="dxa"/>
-      </w:tblCellMar>
-    </w:tblPr>
-  </w:style>
-  <w:style w:type="numbering" w:default="1" w:styleId="Ingenoversigt">
-    <w:name w:val="No List"/>
-    <w:uiPriority w:val="99"/>
-    <w:semiHidden/>
-    <w:unhideWhenUsed/>
-  </w:style>
-  <w:style w:type="character" w:customStyle="1" w:styleId="Overskrift3Tegn">
-    <w:name w:val="Overskrift 3 Tegn"/>
-    <w:basedOn w:val="Standardskrifttypeiafsnit"/>
-    <w:link w:val="Overskrift3"/>
-    <w:uiPriority w:val="9"/>
-    <w:rsid w:val="009F4EF9"/>
-    <w:rPr>
-      <w:rFonts w:asciiTheme="majorHAnsi" w:eastAsiaTheme="majorEastAsia" w:hAnsiTheme="majorHAnsi" w:cstheme="majorBidi"/>
-      <w:b/>
-      <w:bCs/>
-      <w:color w:val="4F81BD" w:themeColor="accent1"/>
-    </w:rPr>
-  </w:style>
-  <w:style w:type="character" w:customStyle="1" w:styleId="Overskrift1Tegn">
-    <w:name w:val="Overskrift 1 Tegn"/>
-    <w:basedOn w:val="Standardskrifttypeiafsnit"/>
-    <w:link w:val="Overskrift1"/>
-    <w:uiPriority w:val="9"/>
-    <w:rsid w:val="0093736F"/>
-    <w:rPr>
-      <w:rFonts w:asciiTheme="majorHAnsi" w:eastAsiaTheme="majorEastAsia" w:hAnsiTheme="majorHAnsi" w:cstheme="majorBidi"/>
-      <w:color w:val="365F91" w:themeColor="accent1" w:themeShade="BF"/>
-      <w:sz w:val="32"/>
-      <w:szCs w:val="32"/>
-    </w:rPr>
-  </w:style>
-  <w:style w:type="character" w:customStyle="1" w:styleId="Overskrift2Tegn">
-    <w:name w:val="Overskrift 2 Tegn"/>
-    <w:basedOn w:val="Standardskrifttypeiafsnit"/>
-    <w:link w:val="Overskrift2"/>
-    <w:uiPriority w:val="9"/>
-    <w:rsid w:val="0093736F"/>
-    <w:rPr>
-      <w:rFonts w:asciiTheme="majorHAnsi" w:eastAsiaTheme="majorEastAsia" w:hAnsiTheme="majorHAnsi" w:cstheme="majorBidi"/>
-      <w:color w:val="365F91" w:themeColor="accent1" w:themeShade="BF"/>
-      <w:sz w:val="26"/>
-      <w:szCs w:val="26"/>
-    </w:rPr>
-  </w:style>
-  <w:style w:type="paragraph" w:styleId="Listeafsnit">
+  <w:style w:type="paragraph" w:styleId="ListParagraph">
     <w:name w:val="List Paragraph"/>
     <w:basedOn w:val="Normal"/>
     <w:uiPriority w:val="34"/>

</xml_diff>